<commit_message>
Report & SARIMA update
</commit_message>
<xml_diff>
--- a/Time Series Final project Word.docx
+++ b/Time Series Final project Word.docx
@@ -161,7 +161,7 @@
           <w:iCs/>
           <w:color w:val="000000"/>
         </w:rPr>
-        <w:t xml:space="preserve">Team 8: Freda Lin, </w:t>
+        <w:t xml:space="preserve">Team 8: Freda Lin, Zihan Ling, </w:t>
       </w:r>
       <w:proofErr w:type="spellStart"/>
       <w:r>
@@ -171,7 +171,7 @@
           <w:iCs/>
           <w:color w:val="000000"/>
         </w:rPr>
-        <w:t>Zihan</w:t>
+        <w:t>Pizheng</w:t>
       </w:r>
       <w:proofErr w:type="spellEnd"/>
       <w:r>
@@ -181,7 +181,7 @@
           <w:iCs/>
           <w:color w:val="000000"/>
         </w:rPr>
-        <w:t xml:space="preserve"> Ling, Pizheng Zhang, </w:t>
+        <w:t xml:space="preserve"> Zhang, </w:t>
       </w:r>
       <w:proofErr w:type="spellStart"/>
       <w:r>
@@ -588,7 +588,23 @@
                 <w:rFonts w:ascii="Times New Roman" w:hAnsi="Times New Roman" w:cs="Times New Roman"/>
                 <w:noProof/>
               </w:rPr>
-              <w:t>Data Cleaning</w:t>
+              <w:t>Data</w:t>
+            </w:r>
+            <w:r>
+              <w:rPr>
+                <w:rStyle w:val="Hyperlink"/>
+                <w:rFonts w:ascii="Times New Roman" w:hAnsi="Times New Roman" w:cs="Times New Roman"/>
+                <w:noProof/>
+              </w:rPr>
+              <w:t xml:space="preserve"> </w:t>
+            </w:r>
+            <w:r>
+              <w:rPr>
+                <w:rStyle w:val="Hyperlink"/>
+                <w:rFonts w:ascii="Times New Roman" w:hAnsi="Times New Roman" w:cs="Times New Roman"/>
+                <w:noProof/>
+              </w:rPr>
+              <w:t>Cleaning</w:t>
             </w:r>
             <w:r>
               <w:rPr>
@@ -943,91 +959,64 @@
               <w:szCs w:val="24"/>
             </w:rPr>
           </w:pPr>
-          <w:r>
-            <w:rPr>
-              <w:noProof/>
-            </w:rPr>
-            <w:fldChar w:fldCharType="begin"/>
-          </w:r>
-          <w:r>
-            <w:rPr>
-              <w:noProof/>
-            </w:rPr>
-            <w:instrText>HYPERLINK \l "_Toc120540052"</w:instrText>
-          </w:r>
-          <w:r>
-            <w:rPr>
-              <w:noProof/>
-            </w:rPr>
-          </w:r>
-          <w:r>
-            <w:rPr>
-              <w:noProof/>
-            </w:rPr>
-            <w:fldChar w:fldCharType="separate"/>
-          </w:r>
-          <w:r>
-            <w:rPr>
-              <w:rStyle w:val="Hyperlink"/>
-              <w:rFonts w:ascii="Times New Roman" w:hAnsi="Times New Roman" w:cs="Times New Roman"/>
-              <w:noProof/>
-            </w:rPr>
-            <w:t>Simple Exponential Smoothing (SES)</w:t>
-          </w:r>
-          <w:r>
-            <w:rPr>
-              <w:noProof/>
-              <w:webHidden/>
-            </w:rPr>
-            <w:tab/>
-          </w:r>
-          <w:r>
-            <w:rPr>
-              <w:noProof/>
-              <w:webHidden/>
-            </w:rPr>
-            <w:fldChar w:fldCharType="begin"/>
-          </w:r>
-          <w:r>
-            <w:rPr>
-              <w:noProof/>
-              <w:webHidden/>
-            </w:rPr>
-            <w:instrText xml:space="preserve"> PAGEREF _Toc120540052 \h </w:instrText>
-          </w:r>
-          <w:r>
-            <w:rPr>
-              <w:noProof/>
-              <w:webHidden/>
-            </w:rPr>
-          </w:r>
-          <w:r>
-            <w:rPr>
-              <w:noProof/>
-              <w:webHidden/>
-            </w:rPr>
-            <w:fldChar w:fldCharType="separate"/>
-          </w:r>
-          <w:r>
-            <w:rPr>
-              <w:noProof/>
-              <w:webHidden/>
-            </w:rPr>
-            <w:t>11</w:t>
-          </w:r>
-          <w:r>
-            <w:rPr>
-              <w:noProof/>
-              <w:webHidden/>
-            </w:rPr>
-            <w:fldChar w:fldCharType="end"/>
-          </w:r>
-          <w:r>
-            <w:rPr>
-              <w:noProof/>
-            </w:rPr>
-            <w:fldChar w:fldCharType="end"/>
-          </w:r>
+          <w:hyperlink w:anchor="_Toc120540052" w:history="1">
+            <w:r>
+              <w:rPr>
+                <w:rStyle w:val="Hyperlink"/>
+                <w:rFonts w:ascii="Times New Roman" w:hAnsi="Times New Roman" w:cs="Times New Roman"/>
+                <w:noProof/>
+              </w:rPr>
+              <w:t>Simple Exponential Smoothing (SES)</w:t>
+            </w:r>
+            <w:r>
+              <w:rPr>
+                <w:noProof/>
+                <w:webHidden/>
+              </w:rPr>
+              <w:tab/>
+            </w:r>
+            <w:r>
+              <w:rPr>
+                <w:noProof/>
+                <w:webHidden/>
+              </w:rPr>
+              <w:fldChar w:fldCharType="begin"/>
+            </w:r>
+            <w:r>
+              <w:rPr>
+                <w:noProof/>
+                <w:webHidden/>
+              </w:rPr>
+              <w:instrText xml:space="preserve"> PAGEREF _Toc120540052 \h </w:instrText>
+            </w:r>
+            <w:r>
+              <w:rPr>
+                <w:noProof/>
+                <w:webHidden/>
+              </w:rPr>
+            </w:r>
+            <w:r>
+              <w:rPr>
+                <w:noProof/>
+                <w:webHidden/>
+              </w:rPr>
+              <w:fldChar w:fldCharType="separate"/>
+            </w:r>
+            <w:r>
+              <w:rPr>
+                <w:noProof/>
+                <w:webHidden/>
+              </w:rPr>
+              <w:t>11</w:t>
+            </w:r>
+            <w:r>
+              <w:rPr>
+                <w:noProof/>
+                <w:webHidden/>
+              </w:rPr>
+              <w:fldChar w:fldCharType="end"/>
+            </w:r>
+          </w:hyperlink>
         </w:p>
         <w:p>
           <w:pPr>
@@ -1180,10 +1169,7 @@
               <w:tab w:val="right" w:leader="dot" w:pos="9350"/>
             </w:tabs>
             <w:rPr>
-              <w:rFonts w:eastAsiaTheme="minorEastAsia" w:cstheme="minorBidi"/>
               <w:noProof/>
-              <w:sz w:val="24"/>
-              <w:szCs w:val="24"/>
             </w:rPr>
           </w:pPr>
           <w:hyperlink w:anchor="_Toc120540055" w:history="1">
@@ -1262,31 +1248,7 @@
                 <w:rFonts w:ascii="Times New Roman" w:hAnsi="Times New Roman" w:cs="Times New Roman"/>
                 <w:noProof/>
               </w:rPr>
-              <w:t>Co</w:t>
-            </w:r>
-            <w:r>
-              <w:rPr>
-                <w:rStyle w:val="Hyperlink"/>
-                <w:rFonts w:ascii="Times New Roman" w:hAnsi="Times New Roman" w:cs="Times New Roman"/>
-                <w:noProof/>
-              </w:rPr>
-              <w:t>n</w:t>
-            </w:r>
-            <w:r>
-              <w:rPr>
-                <w:rStyle w:val="Hyperlink"/>
-                <w:rFonts w:ascii="Times New Roman" w:hAnsi="Times New Roman" w:cs="Times New Roman"/>
-                <w:noProof/>
-              </w:rPr>
-              <w:t>clusio</w:t>
-            </w:r>
-            <w:r>
-              <w:rPr>
-                <w:rStyle w:val="Hyperlink"/>
-                <w:rFonts w:ascii="Times New Roman" w:hAnsi="Times New Roman" w:cs="Times New Roman"/>
-                <w:noProof/>
-              </w:rPr>
-              <w:t>n</w:t>
+              <w:t>Conclusion</w:t>
             </w:r>
             <w:r>
               <w:rPr>
@@ -1669,7 +1631,7 @@
           <w:color w:val="000000"/>
           <w:shd w:val="clear" w:color="auto" w:fill="FFFFFF"/>
         </w:rPr>
-        <w:t xml:space="preserve">TBATS model, ARIMA, and Multiple Linear Regression </w:t>
+        <w:t xml:space="preserve">TBATS model, </w:t>
       </w:r>
       <w:r>
         <w:rPr>
@@ -1677,7 +1639,7 @@
           <w:color w:val="000000"/>
           <w:shd w:val="clear" w:color="auto" w:fill="FFFFFF"/>
         </w:rPr>
-        <w:t>were used to select the best models for</w:t>
+        <w:t>S</w:t>
       </w:r>
       <w:r>
         <w:rPr>
@@ -1685,7 +1647,7 @@
           <w:color w:val="000000"/>
           <w:shd w:val="clear" w:color="auto" w:fill="FFFFFF"/>
         </w:rPr>
-        <w:t xml:space="preserve"> this project</w:t>
+        <w:t xml:space="preserve">ARIMA, and Multiple Linear Regression </w:t>
       </w:r>
       <w:r>
         <w:rPr>
@@ -1693,142 +1655,101 @@
           <w:color w:val="000000"/>
           <w:shd w:val="clear" w:color="auto" w:fill="FFFFFF"/>
         </w:rPr>
-        <w:t>.</w:t>
-      </w:r>
-    </w:p>
-    <w:p>
-      <w:pPr>
-        <w:spacing w:line="360" w:lineRule="auto"/>
+        <w:t>were used to select the best models for</w:t>
+      </w:r>
+      <w:r>
         <w:rPr>
           <w:rFonts w:ascii="Times New Roman" w:eastAsia="Times New Roman" w:hAnsi="Times New Roman" w:cs="Times New Roman"/>
           <w:color w:val="000000"/>
           <w:shd w:val="clear" w:color="auto" w:fill="FFFFFF"/>
         </w:rPr>
-      </w:pPr>
-    </w:p>
-    <w:p>
-      <w:pPr>
-        <w:spacing w:line="360" w:lineRule="auto"/>
-        <w:rPr>
-          <w:rFonts w:ascii="Times New Roman" w:hAnsi="Times New Roman" w:cs="Times New Roman"/>
-          <w:color w:val="000000"/>
-        </w:rPr>
-      </w:pPr>
+        <w:t xml:space="preserve"> this project</w:t>
+      </w:r>
       <w:r>
         <w:rPr>
           <w:rFonts w:ascii="Times New Roman" w:eastAsia="Times New Roman" w:hAnsi="Times New Roman" w:cs="Times New Roman"/>
           <w:color w:val="000000"/>
           <w:shd w:val="clear" w:color="auto" w:fill="FFFFFF"/>
         </w:rPr>
-        <w:tab/>
-        <w:t xml:space="preserve">The model selected for the final algorithm is Multiple Linear Regression which used </w:t>
-      </w:r>
-      <w:proofErr w:type="spellStart"/>
-      <w:r>
-        <w:rPr>
-          <w:rFonts w:ascii="Times New Roman" w:eastAsia="Times New Roman" w:hAnsi="Times New Roman" w:cs="Times New Roman"/>
-        </w:rPr>
-        <w:t>Lag_Temperature.ts</w:t>
-      </w:r>
-      <w:proofErr w:type="spellEnd"/>
-      <w:r>
-        <w:rPr>
-          <w:rFonts w:ascii="Times New Roman" w:eastAsia="Times New Roman" w:hAnsi="Times New Roman" w:cs="Times New Roman"/>
-        </w:rPr>
-        <w:t xml:space="preserve">, </w:t>
-      </w:r>
-      <w:proofErr w:type="spellStart"/>
-      <w:r>
-        <w:rPr>
-          <w:rFonts w:ascii="Times New Roman" w:eastAsia="Times New Roman" w:hAnsi="Times New Roman" w:cs="Times New Roman"/>
-        </w:rPr>
-        <w:t>Lag_Fuel.ts</w:t>
-      </w:r>
-      <w:proofErr w:type="spellEnd"/>
-      <w:r>
-        <w:rPr>
-          <w:rFonts w:ascii="Times New Roman" w:eastAsia="Times New Roman" w:hAnsi="Times New Roman" w:cs="Times New Roman"/>
-        </w:rPr>
-        <w:t xml:space="preserve">, </w:t>
-      </w:r>
-      <w:proofErr w:type="spellStart"/>
-      <w:r>
-        <w:rPr>
-          <w:rFonts w:ascii="Times New Roman" w:eastAsia="Times New Roman" w:hAnsi="Times New Roman" w:cs="Times New Roman"/>
-        </w:rPr>
-        <w:t>Xmas.ts</w:t>
-      </w:r>
-      <w:proofErr w:type="spellEnd"/>
-      <w:r>
-        <w:rPr>
-          <w:rFonts w:ascii="Times New Roman" w:eastAsia="Times New Roman" w:hAnsi="Times New Roman" w:cs="Times New Roman"/>
-        </w:rPr>
-        <w:t xml:space="preserve">, </w:t>
-      </w:r>
-      <w:proofErr w:type="spellStart"/>
-      <w:r>
-        <w:rPr>
-          <w:rFonts w:ascii="Times New Roman" w:eastAsia="Times New Roman" w:hAnsi="Times New Roman" w:cs="Times New Roman"/>
-        </w:rPr>
-        <w:t>Ny.ts</w:t>
-      </w:r>
-      <w:proofErr w:type="spellEnd"/>
-      <w:r>
-        <w:rPr>
-          <w:rFonts w:ascii="Times New Roman" w:eastAsia="Times New Roman" w:hAnsi="Times New Roman" w:cs="Times New Roman"/>
-        </w:rPr>
-        <w:t xml:space="preserve">, </w:t>
-      </w:r>
-      <w:proofErr w:type="spellStart"/>
-      <w:r>
-        <w:rPr>
-          <w:rFonts w:ascii="Times New Roman" w:eastAsia="Times New Roman" w:hAnsi="Times New Roman" w:cs="Times New Roman"/>
-        </w:rPr>
-        <w:t>HolidayFlag.ts</w:t>
-      </w:r>
-      <w:proofErr w:type="spellEnd"/>
-      <w:r>
-        <w:rPr>
-          <w:rFonts w:ascii="Times New Roman" w:eastAsia="Times New Roman" w:hAnsi="Times New Roman" w:cs="Times New Roman"/>
-        </w:rPr>
-        <w:t xml:space="preserve">, </w:t>
-      </w:r>
-      <w:proofErr w:type="spellStart"/>
-      <w:r>
-        <w:rPr>
-          <w:rFonts w:ascii="Times New Roman" w:eastAsia="Times New Roman" w:hAnsi="Times New Roman" w:cs="Times New Roman"/>
-        </w:rPr>
-        <w:t>Cpi.ts</w:t>
-      </w:r>
-      <w:proofErr w:type="spellEnd"/>
-      <w:r>
-        <w:rPr>
-          <w:rFonts w:ascii="Times New Roman" w:eastAsia="Times New Roman" w:hAnsi="Times New Roman" w:cs="Times New Roman"/>
-        </w:rPr>
-        <w:t xml:space="preserve"> as the independent variable</w:t>
-      </w:r>
-      <w:r>
-        <w:rPr>
-          <w:rFonts w:ascii="Times New Roman" w:eastAsia="Times New Roman" w:hAnsi="Times New Roman" w:cs="Times New Roman"/>
-        </w:rPr>
-        <w:t xml:space="preserve">. The model </w:t>
-      </w:r>
+        <w:t>.</w:t>
+      </w:r>
+    </w:p>
+    <w:p>
+      <w:pPr>
+        <w:spacing w:line="360" w:lineRule="auto"/>
+        <w:rPr>
+          <w:rFonts w:ascii="Times New Roman" w:eastAsia="Times New Roman" w:hAnsi="Times New Roman" w:cs="Times New Roman"/>
+          <w:lang w:eastAsia="zh-CN"/>
+        </w:rPr>
+      </w:pPr>
       <w:r>
         <w:rPr>
           <w:rFonts w:ascii="Times New Roman" w:eastAsia="Times New Roman" w:hAnsi="Times New Roman" w:cs="Times New Roman"/>
           <w:color w:val="000000"/>
           <w:shd w:val="clear" w:color="auto" w:fill="FFFFFF"/>
         </w:rPr>
-        <w:t xml:space="preserve">has the highest adjusted R-square 55.59% which means the combination of the variables we chose are the best interpretation of the sales. And we have concluded that </w:t>
+        <w:tab/>
+        <w:t xml:space="preserve">The model selected for the final algorithm is </w:t>
       </w:r>
       <w:r>
         <w:rPr>
           <w:rFonts w:ascii="Times New Roman" w:eastAsia="Times New Roman" w:hAnsi="Times New Roman" w:cs="Times New Roman"/>
           <w:color w:val="000000"/>
-          <w:highlight w:val="yellow"/>
           <w:shd w:val="clear" w:color="auto" w:fill="FFFFFF"/>
         </w:rPr>
-        <w:t>(Business insight conclusion)</w:t>
+        <w:t xml:space="preserve">Seasonal ARIMA model </w:t>
+      </w:r>
+      <w:r>
+        <w:rPr>
+          <w:rFonts w:ascii="Times New Roman" w:eastAsia="Times New Roman" w:hAnsi="Times New Roman" w:cs="Times New Roman"/>
+          <w:color w:val="000000"/>
+          <w:shd w:val="clear" w:color="auto" w:fill="FFFFFF"/>
+        </w:rPr>
+        <w:t>ARIMA(1,0,0)x(1,0,0)52</w:t>
+      </w:r>
+      <w:r>
+        <w:rPr>
+          <w:rFonts w:ascii="Times New Roman" w:eastAsia="Times New Roman" w:hAnsi="Times New Roman" w:cs="Times New Roman"/>
+        </w:rPr>
+        <w:t xml:space="preserve">. </w:t>
+      </w:r>
+      <w:r>
+        <w:rPr>
+          <w:rFonts w:ascii="Times New Roman" w:eastAsia="Times New Roman" w:hAnsi="Times New Roman" w:cs="Times New Roman"/>
+        </w:rPr>
+        <w:t xml:space="preserve">The testing </w:t>
+      </w:r>
+      <w:r>
+        <w:rPr>
+          <w:rFonts w:ascii="Times New Roman" w:eastAsia="Times New Roman" w:hAnsi="Times New Roman" w:cs="Times New Roman"/>
+          <w:lang w:eastAsia="zh-CN"/>
+        </w:rPr>
+        <w:t xml:space="preserve">MAPE for this model is 3.06%, </w:t>
+      </w:r>
+      <w:r>
+        <w:rPr>
+          <w:rFonts w:ascii="Times New Roman" w:eastAsia="Times New Roman" w:hAnsi="Times New Roman" w:cs="Times New Roman"/>
+        </w:rPr>
+        <w:t xml:space="preserve">meaning that </w:t>
+      </w:r>
+      <w:r>
+        <w:rPr>
+          <w:rFonts w:ascii="Times New Roman" w:eastAsia="Times New Roman" w:hAnsi="Times New Roman" w:cs="Times New Roman"/>
+        </w:rPr>
+        <w:t>the</w:t>
+      </w:r>
+      <w:r>
+        <w:rPr>
+          <w:rFonts w:ascii="Times New Roman" w:eastAsia="Times New Roman" w:hAnsi="Times New Roman" w:cs="Times New Roman"/>
+        </w:rPr>
+        <w:t xml:space="preserve"> forecasting is off by only 3.06% on average. We believe that our model is robust to forecast future sales and has unique business values for Walmart.</w:t>
+      </w:r>
+      <w:r>
+        <w:rPr>
+          <w:rFonts w:ascii="Times New Roman" w:eastAsia="Times New Roman" w:hAnsi="Times New Roman" w:cs="Times New Roman"/>
+          <w:lang w:eastAsia="zh-CN"/>
+        </w:rPr>
+        <w:t xml:space="preserve"> By using this model, Walmart will be able to have decent sales forecasting, which will support the finance planning, supply chain management, and marketing budget allocation. </w:t>
       </w:r>
     </w:p>
     <w:p>
@@ -6054,23 +5975,7 @@
           <w:rFonts w:ascii="Times New Roman" w:eastAsia="Times New Roman" w:hAnsi="Times New Roman" w:cs="Times New Roman"/>
           <w:lang w:eastAsia="zh-CN"/>
         </w:rPr>
-        <w:t xml:space="preserve"> ETS (</w:t>
-      </w:r>
-      <w:proofErr w:type="gramStart"/>
-      <w:r>
-        <w:rPr>
-          <w:rFonts w:ascii="Times New Roman" w:eastAsia="Times New Roman" w:hAnsi="Times New Roman" w:cs="Times New Roman"/>
-          <w:lang w:eastAsia="zh-CN"/>
-        </w:rPr>
-        <w:t>M,N</w:t>
-      </w:r>
-      <w:proofErr w:type="gramEnd"/>
-      <w:r>
-        <w:rPr>
-          <w:rFonts w:ascii="Times New Roman" w:eastAsia="Times New Roman" w:hAnsi="Times New Roman" w:cs="Times New Roman"/>
-          <w:lang w:eastAsia="zh-CN"/>
-        </w:rPr>
-        <w:t>,N) Model</w:t>
+        <w:t xml:space="preserve"> ETS (M,N,N) Model</w:t>
       </w:r>
     </w:p>
     <w:p>
@@ -6148,21 +6053,7 @@
         <w:rPr>
           <w:rFonts w:ascii="Times New Roman" w:eastAsia="Times New Roman" w:hAnsi="Times New Roman" w:cs="Times New Roman"/>
         </w:rPr>
-        <w:t>In exponential smoothing technique, we also applied “ZZZ” to automatically select the best model. ZZZ selected ETS(</w:t>
-      </w:r>
-      <w:proofErr w:type="gramStart"/>
-      <w:r>
-        <w:rPr>
-          <w:rFonts w:ascii="Times New Roman" w:eastAsia="Times New Roman" w:hAnsi="Times New Roman" w:cs="Times New Roman"/>
-        </w:rPr>
-        <w:t>M,N</w:t>
-      </w:r>
-      <w:proofErr w:type="gramEnd"/>
-      <w:r>
-        <w:rPr>
-          <w:rFonts w:ascii="Times New Roman" w:eastAsia="Times New Roman" w:hAnsi="Times New Roman" w:cs="Times New Roman"/>
-        </w:rPr>
-        <w:t xml:space="preserve">,N) for the best selected model, with RMSE of </w:t>
+        <w:t xml:space="preserve">In exponential smoothing technique, we also applied “ZZZ” to automatically select the best model. ZZZ selected ETS(M,N,N) for the best selected model, with RMSE of </w:t>
       </w:r>
       <w:r>
         <w:rPr>
@@ -6400,6 +6291,110 @@
     </w:p>
     <w:p>
       <w:pPr>
+        <w:spacing w:line="360" w:lineRule="auto"/>
+        <w:rPr>
+          <w:rFonts w:ascii="Times New Roman" w:eastAsia="Times New Roman" w:hAnsi="Times New Roman" w:cs="Times New Roman"/>
+        </w:rPr>
+      </w:pPr>
+    </w:p>
+    <w:p>
+      <w:pPr>
+        <w:spacing w:line="360" w:lineRule="auto"/>
+        <w:rPr>
+          <w:rFonts w:ascii="Times New Roman" w:eastAsia="Times New Roman" w:hAnsi="Times New Roman" w:cs="Times New Roman"/>
+        </w:rPr>
+      </w:pPr>
+    </w:p>
+    <w:p>
+      <w:pPr>
+        <w:spacing w:line="360" w:lineRule="auto"/>
+        <w:rPr>
+          <w:rFonts w:ascii="Times New Roman" w:eastAsia="Times New Roman" w:hAnsi="Times New Roman" w:cs="Times New Roman"/>
+        </w:rPr>
+      </w:pPr>
+    </w:p>
+    <w:p>
+      <w:pPr>
+        <w:spacing w:line="360" w:lineRule="auto"/>
+        <w:rPr>
+          <w:rFonts w:ascii="Times New Roman" w:eastAsia="Times New Roman" w:hAnsi="Times New Roman" w:cs="Times New Roman"/>
+        </w:rPr>
+      </w:pPr>
+    </w:p>
+    <w:p>
+      <w:pPr>
+        <w:spacing w:line="360" w:lineRule="auto"/>
+        <w:rPr>
+          <w:rFonts w:ascii="Times New Roman" w:eastAsia="Times New Roman" w:hAnsi="Times New Roman" w:cs="Times New Roman"/>
+        </w:rPr>
+      </w:pPr>
+    </w:p>
+    <w:p>
+      <w:pPr>
+        <w:spacing w:line="360" w:lineRule="auto"/>
+        <w:rPr>
+          <w:rFonts w:ascii="Times New Roman" w:eastAsia="Times New Roman" w:hAnsi="Times New Roman" w:cs="Times New Roman"/>
+        </w:rPr>
+      </w:pPr>
+    </w:p>
+    <w:p>
+      <w:pPr>
+        <w:spacing w:line="360" w:lineRule="auto"/>
+        <w:rPr>
+          <w:rFonts w:ascii="Times New Roman" w:eastAsia="Times New Roman" w:hAnsi="Times New Roman" w:cs="Times New Roman"/>
+        </w:rPr>
+      </w:pPr>
+    </w:p>
+    <w:p>
+      <w:pPr>
+        <w:spacing w:line="360" w:lineRule="auto"/>
+        <w:rPr>
+          <w:rFonts w:ascii="Times New Roman" w:eastAsia="Times New Roman" w:hAnsi="Times New Roman" w:cs="Times New Roman"/>
+        </w:rPr>
+      </w:pPr>
+    </w:p>
+    <w:p>
+      <w:pPr>
+        <w:spacing w:line="360" w:lineRule="auto"/>
+        <w:rPr>
+          <w:rFonts w:ascii="Times New Roman" w:eastAsia="Times New Roman" w:hAnsi="Times New Roman" w:cs="Times New Roman"/>
+        </w:rPr>
+      </w:pPr>
+    </w:p>
+    <w:p>
+      <w:pPr>
+        <w:spacing w:line="360" w:lineRule="auto"/>
+        <w:rPr>
+          <w:rFonts w:ascii="Times New Roman" w:eastAsia="Times New Roman" w:hAnsi="Times New Roman" w:cs="Times New Roman"/>
+        </w:rPr>
+      </w:pPr>
+    </w:p>
+    <w:p>
+      <w:pPr>
+        <w:spacing w:line="360" w:lineRule="auto"/>
+        <w:rPr>
+          <w:rFonts w:ascii="Times New Roman" w:eastAsia="Times New Roman" w:hAnsi="Times New Roman" w:cs="Times New Roman"/>
+        </w:rPr>
+      </w:pPr>
+    </w:p>
+    <w:p>
+      <w:pPr>
+        <w:spacing w:line="360" w:lineRule="auto"/>
+        <w:rPr>
+          <w:rFonts w:ascii="Times New Roman" w:eastAsia="Times New Roman" w:hAnsi="Times New Roman" w:cs="Times New Roman"/>
+        </w:rPr>
+      </w:pPr>
+    </w:p>
+    <w:p>
+      <w:pPr>
+        <w:spacing w:line="360" w:lineRule="auto"/>
+        <w:rPr>
+          <w:rFonts w:ascii="Times New Roman" w:eastAsia="Times New Roman" w:hAnsi="Times New Roman" w:cs="Times New Roman"/>
+        </w:rPr>
+      </w:pPr>
+    </w:p>
+    <w:p>
+      <w:pPr>
         <w:pStyle w:val="Heading3"/>
         <w:rPr>
           <w:rFonts w:ascii="Times New Roman" w:hAnsi="Times New Roman" w:cs="Times New Roman"/>
@@ -6410,6 +6405,7 @@
         <w:rPr>
           <w:rFonts w:ascii="Times New Roman" w:hAnsi="Times New Roman" w:cs="Times New Roman"/>
         </w:rPr>
+        <w:lastRenderedPageBreak/>
         <w:t>ARIMA</w:t>
       </w:r>
       <w:bookmarkEnd w:id="9"/>
@@ -6420,6 +6416,7 @@
         <w:t xml:space="preserve"> </w:t>
       </w:r>
     </w:p>
+    <w:p/>
     <w:p>
       <w:pPr>
         <w:spacing w:line="360" w:lineRule="auto"/>
@@ -6433,119 +6430,133 @@
           <w:rFonts w:ascii="Times New Roman" w:eastAsia="Times New Roman" w:hAnsi="Times New Roman" w:cs="Times New Roman"/>
           <w:lang w:eastAsia="zh-CN"/>
         </w:rPr>
-        <w:t xml:space="preserve">In the ARIMA part, we </w:t>
+        <w:t>In the ARIMA part, we consider both the ARIMA and Seasonal ARIMA models. One</w:t>
       </w:r>
       <w:r>
         <w:rPr>
           <w:rFonts w:ascii="Times New Roman" w:eastAsia="Times New Roman" w:hAnsi="Times New Roman" w:cs="Times New Roman"/>
           <w:lang w:eastAsia="zh-CN"/>
         </w:rPr>
-        <w:t xml:space="preserve">consider </w:t>
+        <w:t xml:space="preserve"> </w:t>
       </w:r>
       <w:r>
         <w:rPr>
           <w:rFonts w:ascii="Times New Roman" w:eastAsia="Times New Roman" w:hAnsi="Times New Roman" w:cs="Times New Roman"/>
           <w:lang w:eastAsia="zh-CN"/>
         </w:rPr>
-        <w:t>both the</w:t>
+        <w:t>assumption for ARIMA and SARIMA is that the data needs to be stationary.</w:t>
       </w:r>
       <w:r>
         <w:rPr>
           <w:rFonts w:ascii="Times New Roman" w:eastAsia="Times New Roman" w:hAnsi="Times New Roman" w:cs="Times New Roman"/>
           <w:lang w:eastAsia="zh-CN"/>
         </w:rPr>
-        <w:t xml:space="preserve"> ARIMA and </w:t>
+        <w:t xml:space="preserve"> We notice that </w:t>
       </w:r>
       <w:r>
         <w:rPr>
           <w:rFonts w:ascii="Times New Roman" w:eastAsia="Times New Roman" w:hAnsi="Times New Roman" w:cs="Times New Roman"/>
           <w:lang w:eastAsia="zh-CN"/>
         </w:rPr>
-        <w:t xml:space="preserve">Seasonal </w:t>
+        <w:t xml:space="preserve">there is no obvious trend </w:t>
       </w:r>
       <w:r>
         <w:rPr>
           <w:rFonts w:ascii="Times New Roman" w:eastAsia="Times New Roman" w:hAnsi="Times New Roman" w:cs="Times New Roman"/>
           <w:lang w:eastAsia="zh-CN"/>
         </w:rPr>
-        <w:t>ARIMA models.</w:t>
+        <w:t xml:space="preserve">component but clear seasonality in the data. There are </w:t>
       </w:r>
       <w:r>
         <w:rPr>
           <w:rFonts w:ascii="Times New Roman" w:eastAsia="Times New Roman" w:hAnsi="Times New Roman" w:cs="Times New Roman"/>
           <w:lang w:eastAsia="zh-CN"/>
         </w:rPr>
-        <w:t xml:space="preserve"> </w:t>
+        <w:t xml:space="preserve">spikes and drops during Thanksgiving and Christmas each year. However, because we only have about 2.5 years of time series data, we </w:t>
       </w:r>
       <w:r>
         <w:rPr>
           <w:rFonts w:ascii="Times New Roman" w:eastAsia="Times New Roman" w:hAnsi="Times New Roman" w:cs="Times New Roman"/>
           <w:lang w:eastAsia="zh-CN"/>
         </w:rPr>
-        <w:t xml:space="preserve">One </w:t>
+        <w:t xml:space="preserve">may not have enough data </w:t>
       </w:r>
       <w:r>
         <w:rPr>
           <w:rFonts w:ascii="Times New Roman" w:eastAsia="Times New Roman" w:hAnsi="Times New Roman" w:cs="Times New Roman"/>
           <w:lang w:eastAsia="zh-CN"/>
         </w:rPr>
-        <w:t xml:space="preserve">important assumption </w:t>
+        <w:t>if we</w:t>
       </w:r>
       <w:r>
         <w:rPr>
           <w:rFonts w:ascii="Times New Roman" w:eastAsia="Times New Roman" w:hAnsi="Times New Roman" w:cs="Times New Roman"/>
           <w:lang w:eastAsia="zh-CN"/>
         </w:rPr>
-        <w:t xml:space="preserve">for both ARIMA and SARIMA is </w:t>
+        <w:t xml:space="preserve"> take out the seasonality before training the models</w:t>
       </w:r>
       <w:r>
         <w:rPr>
           <w:rFonts w:ascii="Times New Roman" w:eastAsia="Times New Roman" w:hAnsi="Times New Roman" w:cs="Times New Roman"/>
           <w:lang w:eastAsia="zh-CN"/>
         </w:rPr>
-        <w:t xml:space="preserve">that the data needs to be stationary. </w:t>
+        <w:t xml:space="preserve">. After consideration, we decide to use </w:t>
       </w:r>
       <w:r>
         <w:rPr>
           <w:rFonts w:ascii="Times New Roman" w:eastAsia="Times New Roman" w:hAnsi="Times New Roman" w:cs="Times New Roman"/>
           <w:lang w:eastAsia="zh-CN"/>
         </w:rPr>
-        <w:t xml:space="preserve">To get rid of the trend component, </w:t>
+        <w:t xml:space="preserve">the original weekly sales data </w:t>
       </w:r>
       <w:r>
         <w:rPr>
           <w:rFonts w:ascii="Times New Roman" w:eastAsia="Times New Roman" w:hAnsi="Times New Roman" w:cs="Times New Roman"/>
           <w:lang w:eastAsia="zh-CN"/>
         </w:rPr>
-        <w:t xml:space="preserve">we </w:t>
+        <w:t xml:space="preserve">to train the models and use Seasonal ARIMA to </w:t>
       </w:r>
       <w:r>
         <w:rPr>
           <w:rFonts w:ascii="Times New Roman" w:eastAsia="Times New Roman" w:hAnsi="Times New Roman" w:cs="Times New Roman"/>
           <w:lang w:eastAsia="zh-CN"/>
         </w:rPr>
-        <w:t xml:space="preserve">firstly </w:t>
+        <w:t xml:space="preserve">take care of </w:t>
       </w:r>
       <w:r>
         <w:rPr>
           <w:rFonts w:ascii="Times New Roman" w:eastAsia="Times New Roman" w:hAnsi="Times New Roman" w:cs="Times New Roman"/>
           <w:lang w:eastAsia="zh-CN"/>
         </w:rPr>
-        <w:t>compute the first difference of weekly sales</w:t>
+        <w:t xml:space="preserve">the seasonal patterns </w:t>
       </w:r>
       <w:r>
         <w:rPr>
           <w:rFonts w:ascii="Times New Roman" w:eastAsia="Times New Roman" w:hAnsi="Times New Roman" w:cs="Times New Roman"/>
           <w:lang w:eastAsia="zh-CN"/>
         </w:rPr>
-        <w:t xml:space="preserve">. As the graph below shown, there is no obvious trend pattern left and there are some spikes and drops during Thanksgiving and Christmas each year. It seems that there are still some seasonal patterns remained in the data. However, because we only have about 2.5 years of time series data, we may not have enough data to train the model if we compute 52-week (or 1-year) difference of weekly sales. After consideration, we decide to </w:t>
+        <w:t>of</w:t>
       </w:r>
       <w:r>
         <w:rPr>
           <w:rFonts w:ascii="Times New Roman" w:eastAsia="Times New Roman" w:hAnsi="Times New Roman" w:cs="Times New Roman"/>
           <w:lang w:eastAsia="zh-CN"/>
         </w:rPr>
-        <w:t xml:space="preserve">use first difference data to train the models and we use Seasonal ARIMA to capture the seasonal patterns of the data. </w:t>
+        <w:t xml:space="preserve"> the data.</w:t>
+      </w:r>
+      <w:r>
+        <w:rPr>
+          <w:rFonts w:ascii="Times New Roman" w:eastAsia="Times New Roman" w:hAnsi="Times New Roman" w:cs="Times New Roman"/>
+          <w:lang w:eastAsia="zh-CN"/>
+        </w:rPr>
+        <w:t xml:space="preserve"> W</w:t>
+      </w:r>
+      <w:r>
+        <w:rPr>
+          <w:rFonts w:ascii="Times New Roman" w:eastAsia="Times New Roman" w:hAnsi="Times New Roman" w:cs="Times New Roman"/>
+          <w:lang w:eastAsia="zh-CN"/>
+        </w:rPr>
+        <w:t xml:space="preserve">e check the ACF and PACF of the training set to determine what models should be applied. </w:t>
       </w:r>
     </w:p>
     <w:p>
@@ -6559,16 +6570,32 @@
       </w:pPr>
       <w:r>
         <w:rPr>
-          <w:rFonts w:ascii="Times New Roman" w:eastAsia="Times New Roman" w:hAnsi="Times New Roman" w:cs="Times New Roman"/>
+          <w:color w:val="000000"/>
+        </w:rPr>
+        <w:fldChar w:fldCharType="begin"/>
+      </w:r>
+      <w:r>
+        <w:rPr>
+          <w:color w:val="000000"/>
+        </w:rPr>
+        <w:instrText xml:space="preserve"> INCLUDEPICTURE "https://lh5.googleusercontent.com/9o7dELSc8YkkSAZkSgAmjAcR2U279W_xXRGpiBy5xTa2yynIhsCvRTDfrY-a3jTCaqWvZDMtOmeBkRqC0kNvULlzbWkhe-J2UOVpN4TvFc1N031CQrKICK3GUTMZjbm8C9iQ43LRHdsVnpVweHvqeeh3a-Gk1S9bXT0ZoTFL0MGYRJEzJ78v2tkbXHzlbRiG" \* MERGEFORMATINET </w:instrText>
+      </w:r>
+      <w:r>
+        <w:rPr>
+          <w:color w:val="000000"/>
+        </w:rPr>
+        <w:fldChar w:fldCharType="separate"/>
+      </w:r>
+      <w:r>
+        <w:rPr>
           <w:noProof/>
-          <w:lang w:eastAsia="zh-CN"/>
-        </w:rPr>
-        <w:lastRenderedPageBreak/>
+          <w:color w:val="000000"/>
+        </w:rPr>
         <w:drawing>
-          <wp:inline distT="0" distB="0" distL="0" distR="0" wp14:anchorId="3048F798" wp14:editId="3D108115">
-            <wp:extent cx="4310743" cy="2615460"/>
-            <wp:effectExtent l="0" t="0" r="0" b="1270"/>
-            <wp:docPr id="8" name="Picture 8" descr="Chart&#10;&#10;Description automatically generated"/>
+          <wp:inline distT="0" distB="0" distL="0" distR="0" wp14:anchorId="2B402AB9" wp14:editId="57B3C5C2">
+            <wp:extent cx="4883666" cy="2521662"/>
+            <wp:effectExtent l="0" t="0" r="6350" b="5715"/>
+            <wp:docPr id="12" name="Picture 12" descr="Chart&#10;&#10;Description automatically generated"/>
             <wp:cNvGraphicFramePr>
               <a:graphicFrameLocks xmlns:a="http://schemas.openxmlformats.org/drawingml/2006/main" noChangeAspect="1"/>
             </wp:cNvGraphicFramePr>
@@ -6576,11 +6603,1589 @@
               <a:graphicData uri="http://schemas.openxmlformats.org/drawingml/2006/picture">
                 <pic:pic xmlns:pic="http://schemas.openxmlformats.org/drawingml/2006/picture">
                   <pic:nvPicPr>
-                    <pic:cNvPr id="8" name="Picture 8" descr="Chart&#10;&#10;Description automatically generated"/>
+                    <pic:cNvPr id="12" name="Picture 12" descr="Chart&#10;&#10;Description automatically generated"/>
+                    <pic:cNvPicPr>
+                      <a:picLocks noChangeAspect="1" noChangeArrowheads="1"/>
+                    </pic:cNvPicPr>
+                  </pic:nvPicPr>
+                  <pic:blipFill>
+                    <a:blip r:embed="rId28" cstate="print">
+                      <a:extLst>
+                        <a:ext uri="{28A0092B-C50C-407E-A947-70E740481C1C}">
+                          <a14:useLocalDpi xmlns:a14="http://schemas.microsoft.com/office/drawing/2010/main" val="0"/>
+                        </a:ext>
+                      </a:extLst>
+                    </a:blip>
+                    <a:srcRect/>
+                    <a:stretch>
+                      <a:fillRect/>
+                    </a:stretch>
+                  </pic:blipFill>
+                  <pic:spPr bwMode="auto">
+                    <a:xfrm>
+                      <a:off x="0" y="0"/>
+                      <a:ext cx="4899963" cy="2530077"/>
+                    </a:xfrm>
+                    <a:prstGeom prst="rect">
+                      <a:avLst/>
+                    </a:prstGeom>
+                    <a:noFill/>
+                    <a:ln>
+                      <a:noFill/>
+                    </a:ln>
+                  </pic:spPr>
+                </pic:pic>
+              </a:graphicData>
+            </a:graphic>
+          </wp:inline>
+        </w:drawing>
+      </w:r>
+      <w:r>
+        <w:rPr>
+          <w:color w:val="000000"/>
+        </w:rPr>
+        <w:fldChar w:fldCharType="end"/>
+      </w:r>
+    </w:p>
+    <w:p>
+      <w:pPr>
+        <w:spacing w:line="360" w:lineRule="auto"/>
+        <w:jc w:val="center"/>
+        <w:rPr>
+          <w:rFonts w:ascii="Times New Roman" w:eastAsia="Times New Roman" w:hAnsi="Times New Roman" w:cs="Times New Roman"/>
+          <w:lang w:eastAsia="zh-CN"/>
+        </w:rPr>
+      </w:pPr>
+      <w:r>
+        <w:rPr>
+          <w:color w:val="000000"/>
+        </w:rPr>
+        <w:fldChar w:fldCharType="begin"/>
+      </w:r>
+      <w:r>
+        <w:rPr>
+          <w:color w:val="000000"/>
+        </w:rPr>
+        <w:instrText xml:space="preserve"> INCLUDEPICTURE "https://lh4.googleusercontent.com/6F3mJ_80vldQu2YxVDPh98Nef0VuPfQ41YaIOcKPE55kgspE5SI_0zcEG-8cvM4Iv1efCGOCPq4eJiwX7MNXnEN-YJWkFI82foK-Pwkst2p5Ma96huTM6dp1NeZysq2uhurbmve_gmPPDFZmKgVBOSmUbbGIZ3rCMbSdqFkxhZl5gsx7de98lr20NMq6kpO_" \* MERGEFORMATINET </w:instrText>
+      </w:r>
+      <w:r>
+        <w:rPr>
+          <w:color w:val="000000"/>
+        </w:rPr>
+        <w:fldChar w:fldCharType="separate"/>
+      </w:r>
+      <w:r>
+        <w:rPr>
+          <w:noProof/>
+          <w:color w:val="000000"/>
+        </w:rPr>
+        <w:drawing>
+          <wp:inline distT="0" distB="0" distL="0" distR="0" wp14:anchorId="26B6996A" wp14:editId="46284D9A">
+            <wp:extent cx="5325626" cy="2749867"/>
+            <wp:effectExtent l="0" t="0" r="0" b="6350"/>
+            <wp:docPr id="17" name="Picture 17" descr="Chart, box and whisker chart&#10;&#10;Description automatically generated"/>
+            <wp:cNvGraphicFramePr>
+              <a:graphicFrameLocks xmlns:a="http://schemas.openxmlformats.org/drawingml/2006/main" noChangeAspect="1"/>
+            </wp:cNvGraphicFramePr>
+            <a:graphic xmlns:a="http://schemas.openxmlformats.org/drawingml/2006/main">
+              <a:graphicData uri="http://schemas.openxmlformats.org/drawingml/2006/picture">
+                <pic:pic xmlns:pic="http://schemas.openxmlformats.org/drawingml/2006/picture">
+                  <pic:nvPicPr>
+                    <pic:cNvPr id="17" name="Picture 17" descr="Chart, box and whisker chart&#10;&#10;Description automatically generated"/>
+                    <pic:cNvPicPr>
+                      <a:picLocks noChangeAspect="1" noChangeArrowheads="1"/>
+                    </pic:cNvPicPr>
+                  </pic:nvPicPr>
+                  <pic:blipFill>
+                    <a:blip r:embed="rId29" cstate="print">
+                      <a:extLst>
+                        <a:ext uri="{28A0092B-C50C-407E-A947-70E740481C1C}">
+                          <a14:useLocalDpi xmlns:a14="http://schemas.microsoft.com/office/drawing/2010/main" val="0"/>
+                        </a:ext>
+                      </a:extLst>
+                    </a:blip>
+                    <a:srcRect/>
+                    <a:stretch>
+                      <a:fillRect/>
+                    </a:stretch>
+                  </pic:blipFill>
+                  <pic:spPr bwMode="auto">
+                    <a:xfrm>
+                      <a:off x="0" y="0"/>
+                      <a:ext cx="5342754" cy="2758711"/>
+                    </a:xfrm>
+                    <a:prstGeom prst="rect">
+                      <a:avLst/>
+                    </a:prstGeom>
+                    <a:noFill/>
+                    <a:ln>
+                      <a:noFill/>
+                    </a:ln>
+                  </pic:spPr>
+                </pic:pic>
+              </a:graphicData>
+            </a:graphic>
+          </wp:inline>
+        </w:drawing>
+      </w:r>
+      <w:r>
+        <w:rPr>
+          <w:color w:val="000000"/>
+        </w:rPr>
+        <w:fldChar w:fldCharType="end"/>
+      </w:r>
+    </w:p>
+    <w:p>
+      <w:pPr>
+        <w:spacing w:line="360" w:lineRule="auto"/>
+        <w:rPr>
+          <w:rFonts w:ascii="Times New Roman" w:eastAsia="Times New Roman" w:hAnsi="Times New Roman" w:cs="Times New Roman"/>
+          <w:lang w:eastAsia="zh-CN"/>
+        </w:rPr>
+      </w:pPr>
+      <w:r>
+        <w:rPr>
+          <w:rFonts w:ascii="Times New Roman" w:eastAsia="Times New Roman" w:hAnsi="Times New Roman" w:cs="Times New Roman"/>
+          <w:lang w:eastAsia="zh-CN"/>
+        </w:rPr>
+        <w:lastRenderedPageBreak/>
+        <w:t>From the above ACF and Partial ACF plots, we notice that</w:t>
+      </w:r>
+      <w:r>
+        <w:rPr>
+          <w:rFonts w:ascii="Times New Roman" w:eastAsia="Times New Roman" w:hAnsi="Times New Roman" w:cs="Times New Roman"/>
+          <w:lang w:eastAsia="zh-CN"/>
+        </w:rPr>
+        <w:t xml:space="preserve"> both ACF and PACF are cutting off after the first season</w:t>
+      </w:r>
+      <w:r>
+        <w:rPr>
+          <w:rFonts w:ascii="Times New Roman" w:eastAsia="Times New Roman" w:hAnsi="Times New Roman" w:cs="Times New Roman"/>
+          <w:lang w:eastAsia="zh-CN"/>
+        </w:rPr>
+        <w:t xml:space="preserve">. For </w:t>
+      </w:r>
+      <w:r>
+        <w:rPr>
+          <w:rFonts w:ascii="Times New Roman" w:eastAsia="Times New Roman" w:hAnsi="Times New Roman" w:cs="Times New Roman"/>
+          <w:lang w:eastAsia="zh-CN"/>
+        </w:rPr>
+        <w:t xml:space="preserve">the first season, </w:t>
+      </w:r>
+      <w:r>
+        <w:rPr>
+          <w:rFonts w:ascii="Times New Roman" w:eastAsia="Times New Roman" w:hAnsi="Times New Roman" w:cs="Times New Roman"/>
+          <w:lang w:eastAsia="zh-CN"/>
+        </w:rPr>
+        <w:t xml:space="preserve">the ACF is </w:t>
+      </w:r>
+      <w:r>
+        <w:rPr>
+          <w:rFonts w:ascii="Times New Roman" w:eastAsia="Times New Roman" w:hAnsi="Times New Roman" w:cs="Times New Roman"/>
+          <w:lang w:eastAsia="zh-CN"/>
+        </w:rPr>
+        <w:t xml:space="preserve">approximately tailing off </w:t>
+      </w:r>
+      <w:r>
+        <w:rPr>
+          <w:rFonts w:ascii="Times New Roman" w:eastAsia="Times New Roman" w:hAnsi="Times New Roman" w:cs="Times New Roman"/>
+          <w:lang w:eastAsia="zh-CN"/>
+        </w:rPr>
+        <w:t xml:space="preserve">and PACF is </w:t>
+      </w:r>
+      <w:r>
+        <w:rPr>
+          <w:rFonts w:ascii="Times New Roman" w:eastAsia="Times New Roman" w:hAnsi="Times New Roman" w:cs="Times New Roman"/>
+          <w:lang w:eastAsia="zh-CN"/>
+        </w:rPr>
+        <w:t xml:space="preserve">approximately cutting off. We </w:t>
+      </w:r>
+      <w:r>
+        <w:rPr>
+          <w:rFonts w:ascii="Times New Roman" w:eastAsia="Times New Roman" w:hAnsi="Times New Roman" w:cs="Times New Roman"/>
+          <w:lang w:eastAsia="zh-CN"/>
+        </w:rPr>
+        <w:t xml:space="preserve">also notice that the </w:t>
+      </w:r>
+      <w:r>
+        <w:rPr>
+          <w:rFonts w:ascii="Times New Roman" w:eastAsia="Times New Roman" w:hAnsi="Times New Roman" w:cs="Times New Roman"/>
+          <w:lang w:eastAsia="zh-CN"/>
+        </w:rPr>
+        <w:t>PACF</w:t>
+      </w:r>
+      <w:r>
+        <w:rPr>
+          <w:rFonts w:ascii="Times New Roman" w:eastAsia="Times New Roman" w:hAnsi="Times New Roman" w:cs="Times New Roman"/>
+          <w:lang w:eastAsia="zh-CN"/>
+        </w:rPr>
+        <w:t xml:space="preserve"> becomes significant at the end of the first </w:t>
+      </w:r>
+      <w:r>
+        <w:rPr>
+          <w:rFonts w:ascii="Times New Roman" w:eastAsia="Times New Roman" w:hAnsi="Times New Roman" w:cs="Times New Roman"/>
+          <w:lang w:eastAsia="zh-CN"/>
+        </w:rPr>
+        <w:t>season</w:t>
+      </w:r>
+      <w:r>
+        <w:rPr>
+          <w:rFonts w:ascii="Times New Roman" w:eastAsia="Times New Roman" w:hAnsi="Times New Roman" w:cs="Times New Roman"/>
+          <w:lang w:eastAsia="zh-CN"/>
+        </w:rPr>
+        <w:t>.</w:t>
+      </w:r>
+      <w:r>
+        <w:rPr>
+          <w:rFonts w:ascii="Times New Roman" w:eastAsia="Times New Roman" w:hAnsi="Times New Roman" w:cs="Times New Roman"/>
+          <w:lang w:eastAsia="zh-CN"/>
+        </w:rPr>
+        <w:t xml:space="preserve"> Since the data has clearly seasonal component, we only apply SARIMA models to fit the data. Within the first season, t</w:t>
+      </w:r>
+      <w:r>
+        <w:rPr>
+          <w:rFonts w:ascii="Times New Roman" w:eastAsia="Times New Roman" w:hAnsi="Times New Roman" w:cs="Times New Roman"/>
+          <w:lang w:eastAsia="zh-CN"/>
+        </w:rPr>
+        <w:t xml:space="preserve">he most significant lags </w:t>
+      </w:r>
+      <w:r>
+        <w:rPr>
+          <w:rFonts w:ascii="Times New Roman" w:eastAsia="Times New Roman" w:hAnsi="Times New Roman" w:cs="Times New Roman"/>
+          <w:lang w:eastAsia="zh-CN"/>
+        </w:rPr>
+        <w:t>for</w:t>
+      </w:r>
+      <w:r>
+        <w:rPr>
+          <w:rFonts w:ascii="Times New Roman" w:eastAsia="Times New Roman" w:hAnsi="Times New Roman" w:cs="Times New Roman"/>
+          <w:lang w:eastAsia="zh-CN"/>
+        </w:rPr>
+        <w:t xml:space="preserve"> </w:t>
+      </w:r>
+      <w:r>
+        <w:rPr>
+          <w:rFonts w:ascii="Times New Roman" w:eastAsia="Times New Roman" w:hAnsi="Times New Roman" w:cs="Times New Roman"/>
+          <w:lang w:eastAsia="zh-CN"/>
+        </w:rPr>
+        <w:t>P</w:t>
+      </w:r>
+      <w:r>
+        <w:rPr>
+          <w:rFonts w:ascii="Times New Roman" w:eastAsia="Times New Roman" w:hAnsi="Times New Roman" w:cs="Times New Roman"/>
+          <w:lang w:eastAsia="zh-CN"/>
+        </w:rPr>
+        <w:t>ACF are lag(1)</w:t>
+      </w:r>
+      <w:r>
+        <w:rPr>
+          <w:rFonts w:ascii="Times New Roman" w:eastAsia="Times New Roman" w:hAnsi="Times New Roman" w:cs="Times New Roman"/>
+          <w:lang w:eastAsia="zh-CN"/>
+        </w:rPr>
+        <w:t xml:space="preserve"> </w:t>
+      </w:r>
+      <w:r>
+        <w:rPr>
+          <w:rFonts w:ascii="Times New Roman" w:eastAsia="Times New Roman" w:hAnsi="Times New Roman" w:cs="Times New Roman"/>
+          <w:lang w:eastAsia="zh-CN"/>
+        </w:rPr>
+        <w:t>and lag(5).</w:t>
+      </w:r>
+      <w:r>
+        <w:rPr>
+          <w:rFonts w:ascii="Times New Roman" w:eastAsia="Times New Roman" w:hAnsi="Times New Roman" w:cs="Times New Roman"/>
+          <w:lang w:eastAsia="zh-CN"/>
+        </w:rPr>
+        <w:t xml:space="preserve"> The most significant lags for ACF are also lag(1), and lag(5). The table below contains the models we trained and the corresponding performance. </w:t>
+      </w:r>
+    </w:p>
+    <w:p>
+      <w:pPr>
+        <w:spacing w:line="360" w:lineRule="auto"/>
+        <w:rPr>
+          <w:rFonts w:ascii="Times New Roman" w:eastAsia="Times New Roman" w:hAnsi="Times New Roman" w:cs="Times New Roman"/>
+          <w:lang w:eastAsia="zh-CN"/>
+        </w:rPr>
+      </w:pPr>
+    </w:p>
+    <w:tbl>
+      <w:tblPr>
+        <w:tblStyle w:val="a"/>
+        <w:tblW w:w="8500" w:type="dxa"/>
+        <w:jc w:val="center"/>
+        <w:tblBorders>
+          <w:top w:val="single" w:sz="4" w:space="0" w:color="000000"/>
+          <w:left w:val="single" w:sz="4" w:space="0" w:color="000000"/>
+          <w:bottom w:val="single" w:sz="4" w:space="0" w:color="000000"/>
+          <w:right w:val="single" w:sz="4" w:space="0" w:color="000000"/>
+          <w:insideH w:val="single" w:sz="4" w:space="0" w:color="000000"/>
+          <w:insideV w:val="single" w:sz="4" w:space="0" w:color="000000"/>
+        </w:tblBorders>
+        <w:tblLayout w:type="fixed"/>
+        <w:tblLook w:val="0400" w:firstRow="0" w:lastRow="0" w:firstColumn="0" w:lastColumn="0" w:noHBand="0" w:noVBand="1"/>
+      </w:tblPr>
+      <w:tblGrid>
+        <w:gridCol w:w="3340"/>
+        <w:gridCol w:w="1290"/>
+        <w:gridCol w:w="1290"/>
+        <w:gridCol w:w="1290"/>
+        <w:gridCol w:w="1290"/>
+      </w:tblGrid>
+      <w:tr>
+        <w:trPr>
+          <w:trHeight w:val="399"/>
+          <w:jc w:val="center"/>
+        </w:trPr>
+        <w:tc>
+          <w:tcPr>
+            <w:tcW w:w="3340" w:type="dxa"/>
+            <w:shd w:val="clear" w:color="auto" w:fill="D0CECE"/>
+          </w:tcPr>
+          <w:p>
+            <w:pPr>
+              <w:jc w:val="center"/>
+              <w:rPr>
+                <w:rFonts w:ascii="Times New Roman" w:eastAsia="Times New Roman" w:hAnsi="Times New Roman" w:cs="Times New Roman"/>
+                <w:sz w:val="20"/>
+                <w:szCs w:val="20"/>
+              </w:rPr>
+            </w:pPr>
+            <w:r>
+              <w:rPr>
+                <w:rFonts w:ascii="Times New Roman" w:eastAsia="Times New Roman" w:hAnsi="Times New Roman" w:cs="Times New Roman"/>
+                <w:b/>
+                <w:bCs/>
+                <w:sz w:val="20"/>
+                <w:szCs w:val="20"/>
+              </w:rPr>
+              <w:t>Models</w:t>
+            </w:r>
+          </w:p>
+        </w:tc>
+        <w:tc>
+          <w:tcPr>
+            <w:tcW w:w="1290" w:type="dxa"/>
+            <w:shd w:val="clear" w:color="auto" w:fill="D0CECE"/>
+          </w:tcPr>
+          <w:p>
+            <w:pPr>
+              <w:jc w:val="center"/>
+              <w:rPr>
+                <w:rFonts w:ascii="Times New Roman" w:eastAsia="Times New Roman" w:hAnsi="Times New Roman" w:cs="Times New Roman"/>
+                <w:b/>
+                <w:sz w:val="20"/>
+                <w:szCs w:val="20"/>
+              </w:rPr>
+            </w:pPr>
+            <w:r>
+              <w:rPr>
+                <w:rFonts w:ascii="Times New Roman" w:eastAsia="Times New Roman" w:hAnsi="Times New Roman" w:cs="Times New Roman"/>
+                <w:b/>
+                <w:sz w:val="20"/>
+                <w:szCs w:val="20"/>
+              </w:rPr>
+              <w:t xml:space="preserve">Training </w:t>
+            </w:r>
+          </w:p>
+          <w:p>
+            <w:pPr>
+              <w:jc w:val="center"/>
+              <w:rPr>
+                <w:rFonts w:ascii="Times New Roman" w:eastAsia="Times New Roman" w:hAnsi="Times New Roman" w:cs="Times New Roman"/>
+                <w:b/>
+                <w:sz w:val="20"/>
+                <w:szCs w:val="20"/>
+              </w:rPr>
+            </w:pPr>
+            <w:r>
+              <w:rPr>
+                <w:rFonts w:ascii="Times New Roman" w:eastAsia="Times New Roman" w:hAnsi="Times New Roman" w:cs="Times New Roman"/>
+                <w:b/>
+                <w:sz w:val="20"/>
+                <w:szCs w:val="20"/>
+              </w:rPr>
+              <w:t>RMSE</w:t>
+            </w:r>
+          </w:p>
+        </w:tc>
+        <w:tc>
+          <w:tcPr>
+            <w:tcW w:w="1290" w:type="dxa"/>
+            <w:shd w:val="clear" w:color="auto" w:fill="D0CECE"/>
+          </w:tcPr>
+          <w:p>
+            <w:pPr>
+              <w:jc w:val="center"/>
+              <w:rPr>
+                <w:rFonts w:ascii="Times New Roman" w:eastAsia="Times New Roman" w:hAnsi="Times New Roman" w:cs="Times New Roman"/>
+                <w:b/>
+                <w:sz w:val="20"/>
+                <w:szCs w:val="20"/>
+              </w:rPr>
+            </w:pPr>
+            <w:r>
+              <w:rPr>
+                <w:rFonts w:ascii="Times New Roman" w:eastAsia="Times New Roman" w:hAnsi="Times New Roman" w:cs="Times New Roman"/>
+                <w:b/>
+                <w:sz w:val="20"/>
+                <w:szCs w:val="20"/>
+              </w:rPr>
+              <w:t xml:space="preserve">Testing </w:t>
+            </w:r>
+          </w:p>
+          <w:p>
+            <w:pPr>
+              <w:jc w:val="center"/>
+              <w:rPr>
+                <w:rFonts w:ascii="Times New Roman" w:eastAsia="Times New Roman" w:hAnsi="Times New Roman" w:cs="Times New Roman"/>
+                <w:b/>
+                <w:sz w:val="20"/>
+                <w:szCs w:val="20"/>
+              </w:rPr>
+            </w:pPr>
+            <w:r>
+              <w:rPr>
+                <w:rFonts w:ascii="Times New Roman" w:eastAsia="Times New Roman" w:hAnsi="Times New Roman" w:cs="Times New Roman"/>
+                <w:b/>
+                <w:sz w:val="20"/>
+                <w:szCs w:val="20"/>
+              </w:rPr>
+              <w:t>RMSE</w:t>
+            </w:r>
+          </w:p>
+        </w:tc>
+        <w:tc>
+          <w:tcPr>
+            <w:tcW w:w="1290" w:type="dxa"/>
+            <w:shd w:val="clear" w:color="auto" w:fill="D0CECE"/>
+          </w:tcPr>
+          <w:p>
+            <w:pPr>
+              <w:jc w:val="center"/>
+              <w:rPr>
+                <w:rFonts w:ascii="Times New Roman" w:eastAsia="Times New Roman" w:hAnsi="Times New Roman" w:cs="Times New Roman"/>
+                <w:b/>
+                <w:sz w:val="20"/>
+                <w:szCs w:val="20"/>
+              </w:rPr>
+            </w:pPr>
+            <w:r>
+              <w:rPr>
+                <w:rFonts w:ascii="Times New Roman" w:eastAsia="Times New Roman" w:hAnsi="Times New Roman" w:cs="Times New Roman"/>
+                <w:b/>
+                <w:sz w:val="20"/>
+                <w:szCs w:val="20"/>
+              </w:rPr>
+              <w:t>Training</w:t>
+            </w:r>
+          </w:p>
+          <w:p>
+            <w:pPr>
+              <w:jc w:val="center"/>
+              <w:rPr>
+                <w:rFonts w:ascii="Times New Roman" w:eastAsia="Times New Roman" w:hAnsi="Times New Roman" w:cs="Times New Roman"/>
+                <w:b/>
+                <w:sz w:val="20"/>
+                <w:szCs w:val="20"/>
+              </w:rPr>
+            </w:pPr>
+            <w:r>
+              <w:rPr>
+                <w:rFonts w:ascii="Times New Roman" w:eastAsia="Times New Roman" w:hAnsi="Times New Roman" w:cs="Times New Roman"/>
+                <w:b/>
+                <w:sz w:val="20"/>
+                <w:szCs w:val="20"/>
+              </w:rPr>
+              <w:t>MAPE</w:t>
+            </w:r>
+          </w:p>
+        </w:tc>
+        <w:tc>
+          <w:tcPr>
+            <w:tcW w:w="1290" w:type="dxa"/>
+            <w:shd w:val="clear" w:color="auto" w:fill="D0CECE"/>
+          </w:tcPr>
+          <w:p>
+            <w:pPr>
+              <w:jc w:val="center"/>
+              <w:rPr>
+                <w:rFonts w:ascii="Times New Roman" w:eastAsia="Times New Roman" w:hAnsi="Times New Roman" w:cs="Times New Roman"/>
+                <w:b/>
+                <w:sz w:val="20"/>
+                <w:szCs w:val="20"/>
+              </w:rPr>
+            </w:pPr>
+            <w:r>
+              <w:rPr>
+                <w:rFonts w:ascii="Times New Roman" w:eastAsia="Times New Roman" w:hAnsi="Times New Roman" w:cs="Times New Roman"/>
+                <w:b/>
+                <w:sz w:val="20"/>
+                <w:szCs w:val="20"/>
+              </w:rPr>
+              <w:t>Testing</w:t>
+            </w:r>
+          </w:p>
+          <w:p>
+            <w:pPr>
+              <w:jc w:val="center"/>
+              <w:rPr>
+                <w:rFonts w:ascii="Times New Roman" w:eastAsia="Times New Roman" w:hAnsi="Times New Roman" w:cs="Times New Roman"/>
+                <w:b/>
+                <w:sz w:val="20"/>
+                <w:szCs w:val="20"/>
+              </w:rPr>
+            </w:pPr>
+            <w:r>
+              <w:rPr>
+                <w:rFonts w:ascii="Times New Roman" w:eastAsia="Times New Roman" w:hAnsi="Times New Roman" w:cs="Times New Roman"/>
+                <w:b/>
+                <w:sz w:val="20"/>
+                <w:szCs w:val="20"/>
+              </w:rPr>
+              <w:t>MAPE</w:t>
+            </w:r>
+          </w:p>
+        </w:tc>
+      </w:tr>
+      <w:tr>
+        <w:trPr>
+          <w:trHeight w:val="418"/>
+          <w:jc w:val="center"/>
+        </w:trPr>
+        <w:tc>
+          <w:tcPr>
+            <w:tcW w:w="3340" w:type="dxa"/>
+            <w:shd w:val="clear" w:color="auto" w:fill="D0CECE"/>
+          </w:tcPr>
+          <w:p>
+            <w:pPr>
+              <w:spacing w:line="360" w:lineRule="auto"/>
+              <w:jc w:val="center"/>
+              <w:rPr>
+                <w:rFonts w:ascii="Times New Roman" w:eastAsia="Times New Roman" w:hAnsi="Times New Roman" w:cs="Times New Roman"/>
+                <w:b/>
+                <w:sz w:val="20"/>
+                <w:szCs w:val="20"/>
+              </w:rPr>
+            </w:pPr>
+            <w:r>
+              <w:rPr>
+                <w:rFonts w:ascii="Times New Roman" w:eastAsia="Times New Roman" w:hAnsi="Times New Roman" w:cs="Times New Roman"/>
+                <w:lang w:eastAsia="zh-CN"/>
+              </w:rPr>
+              <w:t>SARIMA</w:t>
+            </w:r>
+            <w:r>
+              <w:rPr>
+                <w:rFonts w:ascii="Times New Roman" w:eastAsia="Times New Roman" w:hAnsi="Times New Roman" w:cs="Times New Roman"/>
+                <w:lang w:eastAsia="zh-CN"/>
+              </w:rPr>
+              <w:t>(1,0,0)x(1,0,0)</w:t>
+            </w:r>
+            <w:r>
+              <w:rPr>
+                <w:rFonts w:ascii="Times New Roman" w:eastAsia="Times New Roman" w:hAnsi="Times New Roman" w:cs="Times New Roman"/>
+                <w:vertAlign w:val="subscript"/>
+                <w:lang w:eastAsia="zh-CN"/>
+              </w:rPr>
+              <w:t>52</w:t>
+            </w:r>
+          </w:p>
+        </w:tc>
+        <w:tc>
+          <w:tcPr>
+            <w:tcW w:w="1290" w:type="dxa"/>
+            <w:shd w:val="clear" w:color="auto" w:fill="auto"/>
+          </w:tcPr>
+          <w:p>
+            <w:pPr>
+              <w:spacing w:line="360" w:lineRule="auto"/>
+              <w:jc w:val="center"/>
+              <w:rPr>
+                <w:rFonts w:ascii="Times New Roman" w:eastAsia="Times New Roman" w:hAnsi="Times New Roman" w:cs="Times New Roman"/>
+                <w:b/>
+                <w:color w:val="FF0000"/>
+                <w:sz w:val="20"/>
+                <w:szCs w:val="20"/>
+              </w:rPr>
+            </w:pPr>
+            <w:r>
+              <w:rPr>
+                <w:rFonts w:ascii="Times New Roman" w:eastAsia="Times New Roman" w:hAnsi="Times New Roman" w:cs="Times New Roman"/>
+                <w:b/>
+                <w:color w:val="FF0000"/>
+                <w:sz w:val="20"/>
+                <w:szCs w:val="20"/>
+              </w:rPr>
+              <w:t>41053.65</w:t>
+            </w:r>
+          </w:p>
+        </w:tc>
+        <w:tc>
+          <w:tcPr>
+            <w:tcW w:w="1290" w:type="dxa"/>
+            <w:shd w:val="clear" w:color="auto" w:fill="auto"/>
+          </w:tcPr>
+          <w:p>
+            <w:pPr>
+              <w:spacing w:line="360" w:lineRule="auto"/>
+              <w:jc w:val="center"/>
+              <w:rPr>
+                <w:rFonts w:ascii="Times New Roman" w:eastAsia="Times New Roman" w:hAnsi="Times New Roman" w:cs="Times New Roman"/>
+                <w:b/>
+                <w:color w:val="FF0000"/>
+                <w:sz w:val="20"/>
+                <w:szCs w:val="20"/>
+              </w:rPr>
+            </w:pPr>
+            <w:r>
+              <w:rPr>
+                <w:rFonts w:ascii="Times New Roman" w:eastAsia="Times New Roman" w:hAnsi="Times New Roman" w:cs="Times New Roman"/>
+                <w:b/>
+                <w:color w:val="FF0000"/>
+                <w:sz w:val="20"/>
+                <w:szCs w:val="20"/>
+              </w:rPr>
+              <w:t>44425.09</w:t>
+            </w:r>
+          </w:p>
+        </w:tc>
+        <w:tc>
+          <w:tcPr>
+            <w:tcW w:w="1290" w:type="dxa"/>
+            <w:shd w:val="clear" w:color="auto" w:fill="auto"/>
+          </w:tcPr>
+          <w:p>
+            <w:pPr>
+              <w:spacing w:line="360" w:lineRule="auto"/>
+              <w:jc w:val="center"/>
+              <w:rPr>
+                <w:rFonts w:ascii="Times New Roman" w:eastAsia="Times New Roman" w:hAnsi="Times New Roman" w:cs="Times New Roman"/>
+                <w:b/>
+                <w:color w:val="FF0000"/>
+                <w:sz w:val="20"/>
+                <w:szCs w:val="20"/>
+              </w:rPr>
+            </w:pPr>
+            <w:r>
+              <w:rPr>
+                <w:rFonts w:ascii="Times New Roman" w:eastAsia="Times New Roman" w:hAnsi="Times New Roman" w:cs="Times New Roman"/>
+                <w:b/>
+                <w:color w:val="FF0000"/>
+                <w:sz w:val="20"/>
+                <w:szCs w:val="20"/>
+              </w:rPr>
+              <w:t>2.32</w:t>
+            </w:r>
+          </w:p>
+        </w:tc>
+        <w:tc>
+          <w:tcPr>
+            <w:tcW w:w="1290" w:type="dxa"/>
+            <w:shd w:val="clear" w:color="auto" w:fill="auto"/>
+          </w:tcPr>
+          <w:p>
+            <w:pPr>
+              <w:spacing w:line="360" w:lineRule="auto"/>
+              <w:jc w:val="center"/>
+              <w:rPr>
+                <w:rFonts w:ascii="Times New Roman" w:eastAsia="Times New Roman" w:hAnsi="Times New Roman" w:cs="Times New Roman"/>
+                <w:b/>
+                <w:color w:val="FF0000"/>
+                <w:sz w:val="20"/>
+                <w:szCs w:val="20"/>
+              </w:rPr>
+            </w:pPr>
+            <w:r>
+              <w:rPr>
+                <w:rFonts w:ascii="Times New Roman" w:eastAsia="Times New Roman" w:hAnsi="Times New Roman" w:cs="Times New Roman"/>
+                <w:b/>
+                <w:color w:val="FF0000"/>
+                <w:sz w:val="20"/>
+                <w:szCs w:val="20"/>
+              </w:rPr>
+              <w:t>3.06</w:t>
+            </w:r>
+          </w:p>
+        </w:tc>
+      </w:tr>
+      <w:tr>
+        <w:trPr>
+          <w:trHeight w:val="399"/>
+          <w:jc w:val="center"/>
+        </w:trPr>
+        <w:tc>
+          <w:tcPr>
+            <w:tcW w:w="3340" w:type="dxa"/>
+            <w:shd w:val="clear" w:color="auto" w:fill="D0CECE"/>
+          </w:tcPr>
+          <w:p>
+            <w:pPr>
+              <w:spacing w:line="360" w:lineRule="auto"/>
+              <w:jc w:val="center"/>
+              <w:rPr>
+                <w:rFonts w:ascii="Times New Roman" w:eastAsia="Times New Roman" w:hAnsi="Times New Roman" w:cs="Times New Roman"/>
+                <w:sz w:val="20"/>
+                <w:szCs w:val="20"/>
+              </w:rPr>
+            </w:pPr>
+            <w:r>
+              <w:rPr>
+                <w:rFonts w:ascii="Times New Roman" w:eastAsia="Times New Roman" w:hAnsi="Times New Roman" w:cs="Times New Roman"/>
+                <w:lang w:eastAsia="zh-CN"/>
+              </w:rPr>
+              <w:t>SARIMA</w:t>
+            </w:r>
+            <w:r>
+              <w:rPr>
+                <w:rFonts w:ascii="Times New Roman" w:eastAsia="Times New Roman" w:hAnsi="Times New Roman" w:cs="Times New Roman"/>
+                <w:lang w:eastAsia="zh-CN"/>
+              </w:rPr>
+              <w:t>(</w:t>
+            </w:r>
+            <w:r>
+              <w:rPr>
+                <w:rFonts w:ascii="Times New Roman" w:eastAsia="Times New Roman" w:hAnsi="Times New Roman" w:cs="Times New Roman"/>
+                <w:lang w:eastAsia="zh-CN"/>
+              </w:rPr>
+              <w:t>5</w:t>
+            </w:r>
+            <w:r>
+              <w:rPr>
+                <w:rFonts w:ascii="Times New Roman" w:eastAsia="Times New Roman" w:hAnsi="Times New Roman" w:cs="Times New Roman"/>
+                <w:lang w:eastAsia="zh-CN"/>
+              </w:rPr>
+              <w:t>,0,0)x(1,0,0)</w:t>
+            </w:r>
+            <w:r>
+              <w:rPr>
+                <w:rFonts w:ascii="Times New Roman" w:eastAsia="Times New Roman" w:hAnsi="Times New Roman" w:cs="Times New Roman"/>
+                <w:vertAlign w:val="subscript"/>
+                <w:lang w:eastAsia="zh-CN"/>
+              </w:rPr>
+              <w:t>52</w:t>
+            </w:r>
+          </w:p>
+        </w:tc>
+        <w:tc>
+          <w:tcPr>
+            <w:tcW w:w="1290" w:type="dxa"/>
+            <w:shd w:val="clear" w:color="auto" w:fill="auto"/>
+          </w:tcPr>
+          <w:p>
+            <w:pPr>
+              <w:spacing w:line="360" w:lineRule="auto"/>
+              <w:jc w:val="center"/>
+              <w:rPr>
+                <w:rFonts w:ascii="Times New Roman" w:eastAsia="Times New Roman" w:hAnsi="Times New Roman" w:cs="Times New Roman"/>
+                <w:b/>
+                <w:sz w:val="20"/>
+                <w:szCs w:val="20"/>
+              </w:rPr>
+            </w:pPr>
+            <w:r>
+              <w:rPr>
+                <w:rFonts w:ascii="Times New Roman" w:eastAsia="Times New Roman" w:hAnsi="Times New Roman" w:cs="Times New Roman"/>
+                <w:b/>
+                <w:sz w:val="20"/>
+                <w:szCs w:val="20"/>
+              </w:rPr>
+              <w:t>42097.27</w:t>
+            </w:r>
+          </w:p>
+        </w:tc>
+        <w:tc>
+          <w:tcPr>
+            <w:tcW w:w="1290" w:type="dxa"/>
+            <w:shd w:val="clear" w:color="auto" w:fill="auto"/>
+          </w:tcPr>
+          <w:p>
+            <w:pPr>
+              <w:spacing w:line="360" w:lineRule="auto"/>
+              <w:jc w:val="center"/>
+              <w:rPr>
+                <w:rFonts w:ascii="Times New Roman" w:eastAsia="Times New Roman" w:hAnsi="Times New Roman" w:cs="Times New Roman"/>
+                <w:b/>
+                <w:sz w:val="20"/>
+                <w:szCs w:val="20"/>
+              </w:rPr>
+            </w:pPr>
+            <w:r>
+              <w:rPr>
+                <w:rFonts w:ascii="Times New Roman" w:eastAsia="Times New Roman" w:hAnsi="Times New Roman" w:cs="Times New Roman"/>
+                <w:b/>
+                <w:sz w:val="20"/>
+                <w:szCs w:val="20"/>
+              </w:rPr>
+              <w:t>44540.73</w:t>
+            </w:r>
+          </w:p>
+        </w:tc>
+        <w:tc>
+          <w:tcPr>
+            <w:tcW w:w="1290" w:type="dxa"/>
+            <w:shd w:val="clear" w:color="auto" w:fill="auto"/>
+          </w:tcPr>
+          <w:p>
+            <w:pPr>
+              <w:spacing w:line="360" w:lineRule="auto"/>
+              <w:jc w:val="center"/>
+              <w:rPr>
+                <w:rFonts w:ascii="Times New Roman" w:eastAsia="Times New Roman" w:hAnsi="Times New Roman" w:cs="Times New Roman"/>
+                <w:b/>
+                <w:sz w:val="20"/>
+                <w:szCs w:val="20"/>
+              </w:rPr>
+            </w:pPr>
+            <w:r>
+              <w:rPr>
+                <w:rFonts w:ascii="Times New Roman" w:eastAsia="Times New Roman" w:hAnsi="Times New Roman" w:cs="Times New Roman"/>
+                <w:b/>
+                <w:sz w:val="20"/>
+                <w:szCs w:val="20"/>
+              </w:rPr>
+              <w:t>2.39</w:t>
+            </w:r>
+          </w:p>
+        </w:tc>
+        <w:tc>
+          <w:tcPr>
+            <w:tcW w:w="1290" w:type="dxa"/>
+            <w:shd w:val="clear" w:color="auto" w:fill="auto"/>
+          </w:tcPr>
+          <w:p>
+            <w:pPr>
+              <w:spacing w:line="360" w:lineRule="auto"/>
+              <w:jc w:val="center"/>
+              <w:rPr>
+                <w:rFonts w:ascii="Times New Roman" w:eastAsia="Times New Roman" w:hAnsi="Times New Roman" w:cs="Times New Roman"/>
+                <w:b/>
+                <w:sz w:val="20"/>
+                <w:szCs w:val="20"/>
+              </w:rPr>
+            </w:pPr>
+            <w:r>
+              <w:rPr>
+                <w:rFonts w:ascii="Times New Roman" w:eastAsia="Times New Roman" w:hAnsi="Times New Roman" w:cs="Times New Roman"/>
+                <w:b/>
+                <w:sz w:val="20"/>
+                <w:szCs w:val="20"/>
+              </w:rPr>
+              <w:t>3.06</w:t>
+            </w:r>
+          </w:p>
+        </w:tc>
+      </w:tr>
+      <w:tr>
+        <w:trPr>
+          <w:trHeight w:val="399"/>
+          <w:jc w:val="center"/>
+        </w:trPr>
+        <w:tc>
+          <w:tcPr>
+            <w:tcW w:w="3340" w:type="dxa"/>
+            <w:shd w:val="clear" w:color="auto" w:fill="D0CECE"/>
+          </w:tcPr>
+          <w:p>
+            <w:pPr>
+              <w:spacing w:line="360" w:lineRule="auto"/>
+              <w:jc w:val="center"/>
+              <w:rPr>
+                <w:rFonts w:ascii="Times New Roman" w:eastAsia="Times New Roman" w:hAnsi="Times New Roman" w:cs="Times New Roman"/>
+                <w:sz w:val="20"/>
+                <w:szCs w:val="20"/>
+              </w:rPr>
+            </w:pPr>
+            <w:r>
+              <w:rPr>
+                <w:rFonts w:ascii="Times New Roman" w:eastAsia="Times New Roman" w:hAnsi="Times New Roman" w:cs="Times New Roman"/>
+                <w:lang w:eastAsia="zh-CN"/>
+              </w:rPr>
+              <w:t>SARIMA</w:t>
+            </w:r>
+            <w:r>
+              <w:rPr>
+                <w:rFonts w:ascii="Times New Roman" w:eastAsia="Times New Roman" w:hAnsi="Times New Roman" w:cs="Times New Roman"/>
+                <w:lang w:eastAsia="zh-CN"/>
+              </w:rPr>
+              <w:t>(</w:t>
+            </w:r>
+            <w:r>
+              <w:rPr>
+                <w:rFonts w:ascii="Times New Roman" w:eastAsia="Times New Roman" w:hAnsi="Times New Roman" w:cs="Times New Roman"/>
+                <w:lang w:eastAsia="zh-CN"/>
+              </w:rPr>
+              <w:t>5</w:t>
+            </w:r>
+            <w:r>
+              <w:rPr>
+                <w:rFonts w:ascii="Times New Roman" w:eastAsia="Times New Roman" w:hAnsi="Times New Roman" w:cs="Times New Roman"/>
+                <w:lang w:eastAsia="zh-CN"/>
+              </w:rPr>
+              <w:t>,0,</w:t>
+            </w:r>
+            <w:r>
+              <w:rPr>
+                <w:rFonts w:ascii="Times New Roman" w:eastAsia="Times New Roman" w:hAnsi="Times New Roman" w:cs="Times New Roman"/>
+                <w:lang w:eastAsia="zh-CN"/>
+              </w:rPr>
+              <w:t>0</w:t>
+            </w:r>
+            <w:r>
+              <w:rPr>
+                <w:rFonts w:ascii="Times New Roman" w:eastAsia="Times New Roman" w:hAnsi="Times New Roman" w:cs="Times New Roman"/>
+                <w:lang w:eastAsia="zh-CN"/>
+              </w:rPr>
+              <w:t>)x(</w:t>
+            </w:r>
+            <w:r>
+              <w:rPr>
+                <w:rFonts w:ascii="Times New Roman" w:eastAsia="Times New Roman" w:hAnsi="Times New Roman" w:cs="Times New Roman"/>
+                <w:lang w:eastAsia="zh-CN"/>
+              </w:rPr>
+              <w:t>1</w:t>
+            </w:r>
+            <w:r>
+              <w:rPr>
+                <w:rFonts w:ascii="Times New Roman" w:eastAsia="Times New Roman" w:hAnsi="Times New Roman" w:cs="Times New Roman"/>
+                <w:lang w:eastAsia="zh-CN"/>
+              </w:rPr>
+              <w:t>,0,1)</w:t>
+            </w:r>
+            <w:r>
+              <w:rPr>
+                <w:rFonts w:ascii="Times New Roman" w:eastAsia="Times New Roman" w:hAnsi="Times New Roman" w:cs="Times New Roman"/>
+                <w:vertAlign w:val="subscript"/>
+                <w:lang w:eastAsia="zh-CN"/>
+              </w:rPr>
+              <w:t>52</w:t>
+            </w:r>
+          </w:p>
+        </w:tc>
+        <w:tc>
+          <w:tcPr>
+            <w:tcW w:w="1290" w:type="dxa"/>
+            <w:shd w:val="clear" w:color="auto" w:fill="auto"/>
+          </w:tcPr>
+          <w:p>
+            <w:pPr>
+              <w:spacing w:line="360" w:lineRule="auto"/>
+              <w:jc w:val="center"/>
+              <w:rPr>
+                <w:rFonts w:ascii="Times New Roman" w:eastAsia="Times New Roman" w:hAnsi="Times New Roman" w:cs="Times New Roman"/>
+                <w:b/>
+                <w:sz w:val="20"/>
+                <w:szCs w:val="20"/>
+              </w:rPr>
+            </w:pPr>
+            <w:r>
+              <w:rPr>
+                <w:rFonts w:ascii="Times New Roman" w:eastAsia="Times New Roman" w:hAnsi="Times New Roman" w:cs="Times New Roman"/>
+                <w:b/>
+                <w:sz w:val="20"/>
+                <w:szCs w:val="20"/>
+              </w:rPr>
+              <w:t>42055.07</w:t>
+            </w:r>
+          </w:p>
+        </w:tc>
+        <w:tc>
+          <w:tcPr>
+            <w:tcW w:w="1290" w:type="dxa"/>
+            <w:shd w:val="clear" w:color="auto" w:fill="auto"/>
+          </w:tcPr>
+          <w:p>
+            <w:pPr>
+              <w:spacing w:line="360" w:lineRule="auto"/>
+              <w:jc w:val="center"/>
+              <w:rPr>
+                <w:rFonts w:ascii="Times New Roman" w:eastAsia="Times New Roman" w:hAnsi="Times New Roman" w:cs="Times New Roman"/>
+                <w:b/>
+                <w:sz w:val="20"/>
+                <w:szCs w:val="20"/>
+              </w:rPr>
+            </w:pPr>
+            <w:r>
+              <w:rPr>
+                <w:rFonts w:ascii="Times New Roman" w:eastAsia="Times New Roman" w:hAnsi="Times New Roman" w:cs="Times New Roman"/>
+                <w:b/>
+                <w:sz w:val="20"/>
+                <w:szCs w:val="20"/>
+              </w:rPr>
+              <w:t>45170.57</w:t>
+            </w:r>
+          </w:p>
+        </w:tc>
+        <w:tc>
+          <w:tcPr>
+            <w:tcW w:w="1290" w:type="dxa"/>
+            <w:shd w:val="clear" w:color="auto" w:fill="auto"/>
+          </w:tcPr>
+          <w:p>
+            <w:pPr>
+              <w:spacing w:line="360" w:lineRule="auto"/>
+              <w:jc w:val="center"/>
+              <w:rPr>
+                <w:rFonts w:ascii="Times New Roman" w:eastAsia="Times New Roman" w:hAnsi="Times New Roman" w:cs="Times New Roman"/>
+                <w:b/>
+                <w:sz w:val="20"/>
+                <w:szCs w:val="20"/>
+              </w:rPr>
+            </w:pPr>
+            <w:r>
+              <w:rPr>
+                <w:rFonts w:ascii="Times New Roman" w:eastAsia="Times New Roman" w:hAnsi="Times New Roman" w:cs="Times New Roman"/>
+                <w:b/>
+                <w:sz w:val="20"/>
+                <w:szCs w:val="20"/>
+              </w:rPr>
+              <w:t>2.39</w:t>
+            </w:r>
+          </w:p>
+        </w:tc>
+        <w:tc>
+          <w:tcPr>
+            <w:tcW w:w="1290" w:type="dxa"/>
+            <w:shd w:val="clear" w:color="auto" w:fill="auto"/>
+          </w:tcPr>
+          <w:p>
+            <w:pPr>
+              <w:spacing w:line="360" w:lineRule="auto"/>
+              <w:jc w:val="center"/>
+              <w:rPr>
+                <w:rFonts w:ascii="Times New Roman" w:eastAsia="Times New Roman" w:hAnsi="Times New Roman" w:cs="Times New Roman"/>
+                <w:b/>
+                <w:sz w:val="20"/>
+                <w:szCs w:val="20"/>
+              </w:rPr>
+            </w:pPr>
+            <w:r>
+              <w:rPr>
+                <w:rFonts w:ascii="Times New Roman" w:eastAsia="Times New Roman" w:hAnsi="Times New Roman" w:cs="Times New Roman"/>
+                <w:b/>
+                <w:sz w:val="20"/>
+                <w:szCs w:val="20"/>
+              </w:rPr>
+              <w:t>3.10</w:t>
+            </w:r>
+          </w:p>
+        </w:tc>
+      </w:tr>
+      <w:tr>
+        <w:trPr>
+          <w:trHeight w:val="399"/>
+          <w:jc w:val="center"/>
+        </w:trPr>
+        <w:tc>
+          <w:tcPr>
+            <w:tcW w:w="3340" w:type="dxa"/>
+            <w:shd w:val="clear" w:color="auto" w:fill="D0CECE"/>
+          </w:tcPr>
+          <w:p>
+            <w:pPr>
+              <w:spacing w:line="360" w:lineRule="auto"/>
+              <w:jc w:val="center"/>
+              <w:rPr>
+                <w:rFonts w:ascii="Times New Roman" w:eastAsia="Times New Roman" w:hAnsi="Times New Roman" w:cs="Times New Roman"/>
+                <w:sz w:val="20"/>
+                <w:szCs w:val="20"/>
+              </w:rPr>
+            </w:pPr>
+            <w:r>
+              <w:rPr>
+                <w:rFonts w:ascii="Times New Roman" w:eastAsia="Times New Roman" w:hAnsi="Times New Roman" w:cs="Times New Roman"/>
+                <w:lang w:eastAsia="zh-CN"/>
+              </w:rPr>
+              <w:t>SARIMA</w:t>
+            </w:r>
+            <w:r>
+              <w:rPr>
+                <w:rFonts w:ascii="Times New Roman" w:eastAsia="Times New Roman" w:hAnsi="Times New Roman" w:cs="Times New Roman"/>
+                <w:lang w:eastAsia="zh-CN"/>
+              </w:rPr>
+              <w:t>(</w:t>
+            </w:r>
+            <w:r>
+              <w:rPr>
+                <w:rFonts w:ascii="Times New Roman" w:eastAsia="Times New Roman" w:hAnsi="Times New Roman" w:cs="Times New Roman"/>
+                <w:lang w:eastAsia="zh-CN"/>
+              </w:rPr>
+              <w:t>5</w:t>
+            </w:r>
+            <w:r>
+              <w:rPr>
+                <w:rFonts w:ascii="Times New Roman" w:eastAsia="Times New Roman" w:hAnsi="Times New Roman" w:cs="Times New Roman"/>
+                <w:lang w:eastAsia="zh-CN"/>
+              </w:rPr>
+              <w:t>,0,</w:t>
+            </w:r>
+            <w:r>
+              <w:rPr>
+                <w:rFonts w:ascii="Times New Roman" w:eastAsia="Times New Roman" w:hAnsi="Times New Roman" w:cs="Times New Roman"/>
+                <w:lang w:eastAsia="zh-CN"/>
+              </w:rPr>
+              <w:t>1</w:t>
+            </w:r>
+            <w:r>
+              <w:rPr>
+                <w:rFonts w:ascii="Times New Roman" w:eastAsia="Times New Roman" w:hAnsi="Times New Roman" w:cs="Times New Roman"/>
+                <w:lang w:eastAsia="zh-CN"/>
+              </w:rPr>
+              <w:t>)x(</w:t>
+            </w:r>
+            <w:r>
+              <w:rPr>
+                <w:rFonts w:ascii="Times New Roman" w:eastAsia="Times New Roman" w:hAnsi="Times New Roman" w:cs="Times New Roman"/>
+                <w:lang w:eastAsia="zh-CN"/>
+              </w:rPr>
+              <w:t>1</w:t>
+            </w:r>
+            <w:r>
+              <w:rPr>
+                <w:rFonts w:ascii="Times New Roman" w:eastAsia="Times New Roman" w:hAnsi="Times New Roman" w:cs="Times New Roman"/>
+                <w:lang w:eastAsia="zh-CN"/>
+              </w:rPr>
+              <w:t>,0,1)</w:t>
+            </w:r>
+            <w:r>
+              <w:rPr>
+                <w:rFonts w:ascii="Times New Roman" w:eastAsia="Times New Roman" w:hAnsi="Times New Roman" w:cs="Times New Roman"/>
+                <w:vertAlign w:val="subscript"/>
+                <w:lang w:eastAsia="zh-CN"/>
+              </w:rPr>
+              <w:t>52</w:t>
+            </w:r>
+          </w:p>
+        </w:tc>
+        <w:tc>
+          <w:tcPr>
+            <w:tcW w:w="1290" w:type="dxa"/>
+            <w:shd w:val="clear" w:color="auto" w:fill="auto"/>
+          </w:tcPr>
+          <w:p>
+            <w:pPr>
+              <w:spacing w:line="360" w:lineRule="auto"/>
+              <w:jc w:val="center"/>
+              <w:rPr>
+                <w:rFonts w:ascii="Times New Roman" w:eastAsia="Times New Roman" w:hAnsi="Times New Roman" w:cs="Times New Roman"/>
+                <w:b/>
+                <w:sz w:val="20"/>
+                <w:szCs w:val="20"/>
+              </w:rPr>
+            </w:pPr>
+            <w:r>
+              <w:rPr>
+                <w:rFonts w:ascii="Times New Roman" w:eastAsia="Times New Roman" w:hAnsi="Times New Roman" w:cs="Times New Roman"/>
+                <w:b/>
+                <w:sz w:val="20"/>
+                <w:szCs w:val="20"/>
+              </w:rPr>
+              <w:t>42052.92</w:t>
+            </w:r>
+          </w:p>
+        </w:tc>
+        <w:tc>
+          <w:tcPr>
+            <w:tcW w:w="1290" w:type="dxa"/>
+            <w:shd w:val="clear" w:color="auto" w:fill="auto"/>
+          </w:tcPr>
+          <w:p>
+            <w:pPr>
+              <w:spacing w:line="360" w:lineRule="auto"/>
+              <w:jc w:val="center"/>
+              <w:rPr>
+                <w:rFonts w:ascii="Times New Roman" w:eastAsia="Times New Roman" w:hAnsi="Times New Roman" w:cs="Times New Roman"/>
+                <w:b/>
+                <w:sz w:val="20"/>
+                <w:szCs w:val="20"/>
+              </w:rPr>
+            </w:pPr>
+            <w:r>
+              <w:rPr>
+                <w:rFonts w:ascii="Times New Roman" w:eastAsia="Times New Roman" w:hAnsi="Times New Roman" w:cs="Times New Roman"/>
+                <w:b/>
+                <w:sz w:val="20"/>
+                <w:szCs w:val="20"/>
+              </w:rPr>
+              <w:t>45152.82</w:t>
+            </w:r>
+          </w:p>
+        </w:tc>
+        <w:tc>
+          <w:tcPr>
+            <w:tcW w:w="1290" w:type="dxa"/>
+            <w:shd w:val="clear" w:color="auto" w:fill="auto"/>
+          </w:tcPr>
+          <w:p>
+            <w:pPr>
+              <w:spacing w:line="360" w:lineRule="auto"/>
+              <w:jc w:val="center"/>
+              <w:rPr>
+                <w:rFonts w:ascii="Times New Roman" w:eastAsia="Times New Roman" w:hAnsi="Times New Roman" w:cs="Times New Roman"/>
+                <w:b/>
+                <w:sz w:val="20"/>
+                <w:szCs w:val="20"/>
+              </w:rPr>
+            </w:pPr>
+            <w:r>
+              <w:rPr>
+                <w:rFonts w:ascii="Times New Roman" w:eastAsia="Times New Roman" w:hAnsi="Times New Roman" w:cs="Times New Roman"/>
+                <w:b/>
+                <w:sz w:val="20"/>
+                <w:szCs w:val="20"/>
+              </w:rPr>
+              <w:t>2.39</w:t>
+            </w:r>
+          </w:p>
+        </w:tc>
+        <w:tc>
+          <w:tcPr>
+            <w:tcW w:w="1290" w:type="dxa"/>
+            <w:shd w:val="clear" w:color="auto" w:fill="auto"/>
+          </w:tcPr>
+          <w:p>
+            <w:pPr>
+              <w:spacing w:line="360" w:lineRule="auto"/>
+              <w:jc w:val="center"/>
+              <w:rPr>
+                <w:rFonts w:ascii="Times New Roman" w:eastAsia="Times New Roman" w:hAnsi="Times New Roman" w:cs="Times New Roman"/>
+                <w:b/>
+                <w:sz w:val="20"/>
+                <w:szCs w:val="20"/>
+              </w:rPr>
+            </w:pPr>
+            <w:r>
+              <w:rPr>
+                <w:rFonts w:ascii="Times New Roman" w:eastAsia="Times New Roman" w:hAnsi="Times New Roman" w:cs="Times New Roman"/>
+                <w:b/>
+                <w:sz w:val="20"/>
+                <w:szCs w:val="20"/>
+              </w:rPr>
+              <w:t>3.10</w:t>
+            </w:r>
+          </w:p>
+        </w:tc>
+      </w:tr>
+      <w:tr>
+        <w:trPr>
+          <w:trHeight w:val="399"/>
+          <w:jc w:val="center"/>
+        </w:trPr>
+        <w:tc>
+          <w:tcPr>
+            <w:tcW w:w="3340" w:type="dxa"/>
+            <w:shd w:val="clear" w:color="auto" w:fill="D0CECE"/>
+          </w:tcPr>
+          <w:p>
+            <w:pPr>
+              <w:spacing w:line="360" w:lineRule="auto"/>
+              <w:jc w:val="center"/>
+              <w:rPr>
+                <w:rFonts w:ascii="Times New Roman" w:eastAsia="Times New Roman" w:hAnsi="Times New Roman" w:cs="Times New Roman"/>
+                <w:sz w:val="20"/>
+                <w:szCs w:val="20"/>
+              </w:rPr>
+            </w:pPr>
+            <w:r>
+              <w:rPr>
+                <w:rFonts w:ascii="Times New Roman" w:eastAsia="Times New Roman" w:hAnsi="Times New Roman" w:cs="Times New Roman"/>
+                <w:lang w:eastAsia="zh-CN"/>
+              </w:rPr>
+              <w:t>SARIMA</w:t>
+            </w:r>
+            <w:r>
+              <w:rPr>
+                <w:rFonts w:ascii="Times New Roman" w:eastAsia="Times New Roman" w:hAnsi="Times New Roman" w:cs="Times New Roman"/>
+                <w:lang w:eastAsia="zh-CN"/>
+              </w:rPr>
+              <w:t>(</w:t>
+            </w:r>
+            <w:r>
+              <w:rPr>
+                <w:rFonts w:ascii="Times New Roman" w:eastAsia="Times New Roman" w:hAnsi="Times New Roman" w:cs="Times New Roman"/>
+                <w:lang w:eastAsia="zh-CN"/>
+              </w:rPr>
+              <w:t>5</w:t>
+            </w:r>
+            <w:r>
+              <w:rPr>
+                <w:rFonts w:ascii="Times New Roman" w:eastAsia="Times New Roman" w:hAnsi="Times New Roman" w:cs="Times New Roman"/>
+                <w:lang w:eastAsia="zh-CN"/>
+              </w:rPr>
+              <w:t>,0,</w:t>
+            </w:r>
+            <w:r>
+              <w:rPr>
+                <w:rFonts w:ascii="Times New Roman" w:eastAsia="Times New Roman" w:hAnsi="Times New Roman" w:cs="Times New Roman"/>
+                <w:lang w:eastAsia="zh-CN"/>
+              </w:rPr>
+              <w:t>5</w:t>
+            </w:r>
+            <w:r>
+              <w:rPr>
+                <w:rFonts w:ascii="Times New Roman" w:eastAsia="Times New Roman" w:hAnsi="Times New Roman" w:cs="Times New Roman"/>
+                <w:lang w:eastAsia="zh-CN"/>
+              </w:rPr>
+              <w:t>)x(</w:t>
+            </w:r>
+            <w:r>
+              <w:rPr>
+                <w:rFonts w:ascii="Times New Roman" w:eastAsia="Times New Roman" w:hAnsi="Times New Roman" w:cs="Times New Roman"/>
+                <w:lang w:eastAsia="zh-CN"/>
+              </w:rPr>
+              <w:t>1</w:t>
+            </w:r>
+            <w:r>
+              <w:rPr>
+                <w:rFonts w:ascii="Times New Roman" w:eastAsia="Times New Roman" w:hAnsi="Times New Roman" w:cs="Times New Roman"/>
+                <w:lang w:eastAsia="zh-CN"/>
+              </w:rPr>
+              <w:t>,0,1)</w:t>
+            </w:r>
+            <w:r>
+              <w:rPr>
+                <w:rFonts w:ascii="Times New Roman" w:eastAsia="Times New Roman" w:hAnsi="Times New Roman" w:cs="Times New Roman"/>
+                <w:vertAlign w:val="subscript"/>
+                <w:lang w:eastAsia="zh-CN"/>
+              </w:rPr>
+              <w:t>52</w:t>
+            </w:r>
+          </w:p>
+        </w:tc>
+        <w:tc>
+          <w:tcPr>
+            <w:tcW w:w="1290" w:type="dxa"/>
+            <w:shd w:val="clear" w:color="auto" w:fill="auto"/>
+          </w:tcPr>
+          <w:p>
+            <w:pPr>
+              <w:spacing w:line="360" w:lineRule="auto"/>
+              <w:jc w:val="center"/>
+              <w:rPr>
+                <w:rFonts w:ascii="Times New Roman" w:eastAsia="Times New Roman" w:hAnsi="Times New Roman" w:cs="Times New Roman"/>
+                <w:b/>
+                <w:sz w:val="20"/>
+                <w:szCs w:val="20"/>
+              </w:rPr>
+            </w:pPr>
+            <w:r>
+              <w:rPr>
+                <w:rFonts w:ascii="Times New Roman" w:eastAsia="Times New Roman" w:hAnsi="Times New Roman" w:cs="Times New Roman"/>
+                <w:b/>
+                <w:sz w:val="20"/>
+                <w:szCs w:val="20"/>
+              </w:rPr>
+              <w:t>40241.62</w:t>
+            </w:r>
+          </w:p>
+        </w:tc>
+        <w:tc>
+          <w:tcPr>
+            <w:tcW w:w="1290" w:type="dxa"/>
+            <w:shd w:val="clear" w:color="auto" w:fill="auto"/>
+          </w:tcPr>
+          <w:p>
+            <w:pPr>
+              <w:spacing w:line="360" w:lineRule="auto"/>
+              <w:jc w:val="center"/>
+              <w:rPr>
+                <w:rFonts w:ascii="Times New Roman" w:eastAsia="Times New Roman" w:hAnsi="Times New Roman" w:cs="Times New Roman"/>
+                <w:b/>
+                <w:sz w:val="20"/>
+                <w:szCs w:val="20"/>
+              </w:rPr>
+            </w:pPr>
+            <w:r>
+              <w:rPr>
+                <w:rFonts w:ascii="Times New Roman" w:eastAsia="Times New Roman" w:hAnsi="Times New Roman" w:cs="Times New Roman"/>
+                <w:b/>
+                <w:sz w:val="20"/>
+                <w:szCs w:val="20"/>
+              </w:rPr>
+              <w:t>47998.56</w:t>
+            </w:r>
+          </w:p>
+        </w:tc>
+        <w:tc>
+          <w:tcPr>
+            <w:tcW w:w="1290" w:type="dxa"/>
+            <w:shd w:val="clear" w:color="auto" w:fill="auto"/>
+          </w:tcPr>
+          <w:p>
+            <w:pPr>
+              <w:spacing w:line="360" w:lineRule="auto"/>
+              <w:jc w:val="center"/>
+              <w:rPr>
+                <w:rFonts w:ascii="Times New Roman" w:eastAsia="Times New Roman" w:hAnsi="Times New Roman" w:cs="Times New Roman"/>
+                <w:b/>
+                <w:sz w:val="20"/>
+                <w:szCs w:val="20"/>
+              </w:rPr>
+            </w:pPr>
+            <w:r>
+              <w:rPr>
+                <w:rFonts w:ascii="Times New Roman" w:eastAsia="Times New Roman" w:hAnsi="Times New Roman" w:cs="Times New Roman"/>
+                <w:b/>
+                <w:sz w:val="20"/>
+                <w:szCs w:val="20"/>
+              </w:rPr>
+              <w:t>2.29</w:t>
+            </w:r>
+          </w:p>
+        </w:tc>
+        <w:tc>
+          <w:tcPr>
+            <w:tcW w:w="1290" w:type="dxa"/>
+            <w:shd w:val="clear" w:color="auto" w:fill="auto"/>
+          </w:tcPr>
+          <w:p>
+            <w:pPr>
+              <w:spacing w:line="360" w:lineRule="auto"/>
+              <w:jc w:val="center"/>
+              <w:rPr>
+                <w:rFonts w:ascii="Times New Roman" w:eastAsia="Times New Roman" w:hAnsi="Times New Roman" w:cs="Times New Roman"/>
+                <w:b/>
+                <w:sz w:val="20"/>
+                <w:szCs w:val="20"/>
+              </w:rPr>
+            </w:pPr>
+            <w:r>
+              <w:rPr>
+                <w:rFonts w:ascii="Times New Roman" w:eastAsia="Times New Roman" w:hAnsi="Times New Roman" w:cs="Times New Roman"/>
+                <w:b/>
+                <w:sz w:val="20"/>
+                <w:szCs w:val="20"/>
+              </w:rPr>
+              <w:t>3.28</w:t>
+            </w:r>
+          </w:p>
+        </w:tc>
+      </w:tr>
+    </w:tbl>
+    <w:p>
+      <w:pPr>
+        <w:spacing w:line="360" w:lineRule="auto"/>
+        <w:rPr>
+          <w:rFonts w:ascii="Times New Roman" w:eastAsia="Times New Roman" w:hAnsi="Times New Roman" w:cs="Times New Roman"/>
+          <w:lang w:eastAsia="zh-CN"/>
+        </w:rPr>
+      </w:pPr>
+    </w:p>
+    <w:p>
+      <w:pPr>
+        <w:spacing w:line="360" w:lineRule="auto"/>
+        <w:rPr>
+          <w:rFonts w:ascii="Times New Roman" w:eastAsia="Times New Roman" w:hAnsi="Times New Roman" w:cs="Times New Roman"/>
+          <w:lang w:eastAsia="zh-CN"/>
+        </w:rPr>
+      </w:pPr>
+      <w:r>
+        <w:rPr>
+          <w:rFonts w:ascii="Times New Roman" w:eastAsia="Times New Roman" w:hAnsi="Times New Roman" w:cs="Times New Roman"/>
+          <w:lang w:eastAsia="zh-CN"/>
+        </w:rPr>
+        <w:t>We evaluate the performance of these models based on RMSE and MAPE in the training and testing set.</w:t>
+      </w:r>
+      <w:r>
+        <w:rPr>
+          <w:rFonts w:ascii="Times New Roman" w:eastAsia="Times New Roman" w:hAnsi="Times New Roman" w:cs="Times New Roman"/>
+          <w:lang w:eastAsia="zh-CN"/>
+        </w:rPr>
+        <w:t xml:space="preserve"> </w:t>
+      </w:r>
+      <w:r>
+        <w:rPr>
+          <w:rFonts w:ascii="Times New Roman" w:eastAsia="Times New Roman" w:hAnsi="Times New Roman" w:cs="Times New Roman"/>
+          <w:lang w:eastAsia="zh-CN"/>
+        </w:rPr>
+        <w:t>We got our best SARIMA model</w:t>
+      </w:r>
+      <w:r>
+        <w:rPr>
+          <w:rFonts w:ascii="Times New Roman" w:eastAsia="Times New Roman" w:hAnsi="Times New Roman" w:cs="Times New Roman"/>
+          <w:lang w:eastAsia="zh-CN"/>
+        </w:rPr>
+        <w:t xml:space="preserve">: </w:t>
+      </w:r>
+      <w:r>
+        <w:rPr>
+          <w:rFonts w:ascii="Times New Roman" w:eastAsia="Times New Roman" w:hAnsi="Times New Roman" w:cs="Times New Roman"/>
+          <w:lang w:eastAsia="zh-CN"/>
+        </w:rPr>
+        <w:t>SARIMA(1,0,0)x(1,0,0)[52].</w:t>
+      </w:r>
+      <w:r>
+        <w:rPr>
+          <w:rFonts w:ascii="Times New Roman" w:eastAsia="Times New Roman" w:hAnsi="Times New Roman" w:cs="Times New Roman"/>
+          <w:lang w:eastAsia="zh-CN"/>
+        </w:rPr>
+        <w:t xml:space="preserve"> T</w:t>
+      </w:r>
+      <w:r>
+        <w:rPr>
+          <w:rFonts w:ascii="Times New Roman" w:eastAsia="Times New Roman" w:hAnsi="Times New Roman" w:cs="Times New Roman"/>
+          <w:lang w:eastAsia="zh-CN"/>
+        </w:rPr>
+        <w:t xml:space="preserve">he RMSE is </w:t>
+      </w:r>
+      <w:r>
+        <w:rPr>
+          <w:rFonts w:ascii="Times New Roman" w:eastAsia="Times New Roman" w:hAnsi="Times New Roman" w:cs="Times New Roman"/>
+        </w:rPr>
+        <w:t xml:space="preserve">41053.65 in the training set and 444425.09 in the testing set. </w:t>
+      </w:r>
+      <w:r>
+        <w:rPr>
+          <w:rFonts w:ascii="Times New Roman" w:eastAsia="Times New Roman" w:hAnsi="Times New Roman" w:cs="Times New Roman"/>
+        </w:rPr>
+        <w:t>Because</w:t>
+      </w:r>
+      <w:r>
+        <w:rPr>
+          <w:rFonts w:ascii="Times New Roman" w:eastAsia="Times New Roman" w:hAnsi="Times New Roman" w:cs="Times New Roman"/>
+        </w:rPr>
+        <w:t xml:space="preserve"> </w:t>
+      </w:r>
+      <w:r>
+        <w:rPr>
+          <w:rFonts w:ascii="Times New Roman" w:eastAsia="Times New Roman" w:hAnsi="Times New Roman" w:cs="Times New Roman"/>
+        </w:rPr>
+        <w:t xml:space="preserve">the testing RMSE of this model is the lower than other models and the difference between training RMSE and testing RMSE is relatively small, we regard this model as our best model, which is robust enough to forecast the future sales. As we can see in the time series line plot below, this model successfully captures the peaks and drops during Thanksgiving and Christmas and fits well in both training and testing set. </w:t>
+      </w:r>
+    </w:p>
+    <w:p>
+      <w:pPr>
+        <w:spacing w:line="360" w:lineRule="auto"/>
+        <w:jc w:val="center"/>
+        <w:rPr>
+          <w:rFonts w:ascii="Times New Roman" w:eastAsia="Times New Roman" w:hAnsi="Times New Roman" w:cs="Times New Roman"/>
+          <w:lang w:eastAsia="zh-CN"/>
+        </w:rPr>
+      </w:pPr>
+      <w:r>
+        <w:rPr>
+          <w:rFonts w:ascii="Times New Roman" w:eastAsia="Times New Roman" w:hAnsi="Times New Roman" w:cs="Times New Roman"/>
+          <w:noProof/>
+          <w:lang w:eastAsia="zh-CN"/>
+        </w:rPr>
+        <w:lastRenderedPageBreak/>
+        <w:drawing>
+          <wp:inline distT="0" distB="0" distL="0" distR="0" wp14:anchorId="1335DB79" wp14:editId="14317239">
+            <wp:extent cx="5714195" cy="2974312"/>
+            <wp:effectExtent l="0" t="0" r="1270" b="0"/>
+            <wp:docPr id="27" name="Picture 27" descr="Chart, histogram&#10;&#10;Description automatically generated"/>
+            <wp:cNvGraphicFramePr>
+              <a:graphicFrameLocks xmlns:a="http://schemas.openxmlformats.org/drawingml/2006/main" noChangeAspect="1"/>
+            </wp:cNvGraphicFramePr>
+            <a:graphic xmlns:a="http://schemas.openxmlformats.org/drawingml/2006/main">
+              <a:graphicData uri="http://schemas.openxmlformats.org/drawingml/2006/picture">
+                <pic:pic xmlns:pic="http://schemas.openxmlformats.org/drawingml/2006/picture">
+                  <pic:nvPicPr>
+                    <pic:cNvPr id="27" name="Picture 27" descr="Chart, histogram&#10;&#10;Description automatically generated"/>
                     <pic:cNvPicPr/>
                   </pic:nvPicPr>
                   <pic:blipFill>
-                    <a:blip r:embed="rId28"/>
+                    <a:blip r:embed="rId30"/>
                     <a:stretch>
                       <a:fillRect/>
                     </a:stretch>
@@ -6588,7 +8193,7 @@
                   <pic:spPr>
                     <a:xfrm>
                       <a:off x="0" y="0"/>
-                      <a:ext cx="4407461" cy="2674142"/>
+                      <a:ext cx="5721011" cy="2977860"/>
                     </a:xfrm>
                     <a:prstGeom prst="rect">
                       <a:avLst/>
@@ -6604,130 +8209,6 @@
     <w:p>
       <w:pPr>
         <w:spacing w:line="360" w:lineRule="auto"/>
-        <w:rPr>
-          <w:rFonts w:ascii="Times New Roman" w:eastAsia="Times New Roman" w:hAnsi="Times New Roman" w:cs="Times New Roman"/>
-          <w:lang w:eastAsia="zh-CN"/>
-        </w:rPr>
-      </w:pPr>
-      <w:r>
-        <w:rPr>
-          <w:rFonts w:ascii="Times New Roman" w:eastAsia="Times New Roman" w:hAnsi="Times New Roman" w:cs="Times New Roman"/>
-          <w:lang w:eastAsia="zh-CN"/>
-        </w:rPr>
-        <w:t>Because we use first difference of weekly sales, the training set ranges from the 7</w:t>
-      </w:r>
-      <w:r>
-        <w:rPr>
-          <w:rFonts w:ascii="Times New Roman" w:eastAsia="Times New Roman" w:hAnsi="Times New Roman" w:cs="Times New Roman"/>
-          <w:vertAlign w:val="superscript"/>
-          <w:lang w:eastAsia="zh-CN"/>
-        </w:rPr>
-        <w:t>th</w:t>
-      </w:r>
-      <w:r>
-        <w:rPr>
-          <w:rFonts w:ascii="Times New Roman" w:eastAsia="Times New Roman" w:hAnsi="Times New Roman" w:cs="Times New Roman"/>
-          <w:lang w:eastAsia="zh-CN"/>
-        </w:rPr>
-        <w:t xml:space="preserve"> week of 2010 to the 6</w:t>
-      </w:r>
-      <w:r>
-        <w:rPr>
-          <w:rFonts w:ascii="Times New Roman" w:eastAsia="Times New Roman" w:hAnsi="Times New Roman" w:cs="Times New Roman"/>
-          <w:vertAlign w:val="superscript"/>
-          <w:lang w:eastAsia="zh-CN"/>
-        </w:rPr>
-        <w:t>th</w:t>
-      </w:r>
-      <w:r>
-        <w:rPr>
-          <w:rFonts w:ascii="Times New Roman" w:eastAsia="Times New Roman" w:hAnsi="Times New Roman" w:cs="Times New Roman"/>
-          <w:lang w:eastAsia="zh-CN"/>
-        </w:rPr>
-        <w:t xml:space="preserve"> week of 2012. We still regard the last 38 weeks of the dataset as the testing set. We check the ACF and PACF of the training set</w:t>
-      </w:r>
-      <w:r>
-        <w:rPr>
-          <w:rFonts w:ascii="Times New Roman" w:eastAsia="Times New Roman" w:hAnsi="Times New Roman" w:cs="Times New Roman"/>
-          <w:lang w:eastAsia="zh-CN"/>
-        </w:rPr>
-        <w:t xml:space="preserve"> to determine what models should be applied. </w:t>
-      </w:r>
-    </w:p>
-    <w:p>
-      <w:pPr>
-        <w:spacing w:line="360" w:lineRule="auto"/>
-        <w:jc w:val="center"/>
-        <w:rPr>
-          <w:rFonts w:ascii="Times New Roman" w:eastAsia="Times New Roman" w:hAnsi="Times New Roman" w:cs="Times New Roman"/>
-          <w:lang w:eastAsia="zh-CN"/>
-        </w:rPr>
-      </w:pPr>
-      <w:r>
-        <w:rPr>
-          <w:rFonts w:ascii="Times New Roman" w:hAnsi="Times New Roman" w:cs="Times New Roman"/>
-          <w:noProof/>
-        </w:rPr>
-        <w:drawing>
-          <wp:inline distT="114300" distB="114300" distL="114300" distR="114300" wp14:anchorId="411B2091" wp14:editId="311FCE1D">
-            <wp:extent cx="4792436" cy="1546938"/>
-            <wp:effectExtent l="0" t="0" r="0" b="2540"/>
-            <wp:docPr id="2" name="image35.png" descr="Timeline&#10;&#10;Description automatically generated with medium confidence"/>
-            <wp:cNvGraphicFramePr/>
-            <a:graphic xmlns:a="http://schemas.openxmlformats.org/drawingml/2006/main">
-              <a:graphicData uri="http://schemas.openxmlformats.org/drawingml/2006/picture">
-                <pic:pic xmlns:pic="http://schemas.openxmlformats.org/drawingml/2006/picture">
-                  <pic:nvPicPr>
-                    <pic:cNvPr id="17" name="image35.png" descr="Timeline&#10;&#10;Description automatically generated with medium confidence"/>
-                    <pic:cNvPicPr preferRelativeResize="0"/>
-                  </pic:nvPicPr>
-                  <pic:blipFill rotWithShape="1">
-                    <a:blip r:embed="rId29"/>
-                    <a:srcRect t="8445"/>
-                    <a:stretch/>
-                  </pic:blipFill>
-                  <pic:spPr bwMode="auto">
-                    <a:xfrm>
-                      <a:off x="0" y="0"/>
-                      <a:ext cx="4823501" cy="1556966"/>
-                    </a:xfrm>
-                    <a:prstGeom prst="rect">
-                      <a:avLst/>
-                    </a:prstGeom>
-                    <a:ln>
-                      <a:noFill/>
-                    </a:ln>
-                    <a:extLst>
-                      <a:ext uri="{53640926-AAD7-44D8-BBD7-CCE9431645EC}">
-                        <a14:shadowObscured xmlns:a14="http://schemas.microsoft.com/office/drawing/2010/main"/>
-                      </a:ext>
-                    </a:extLst>
-                  </pic:spPr>
-                </pic:pic>
-              </a:graphicData>
-            </a:graphic>
-          </wp:inline>
-        </w:drawing>
-      </w:r>
-    </w:p>
-    <w:p>
-      <w:pPr>
-        <w:spacing w:line="360" w:lineRule="auto"/>
-        <w:jc w:val="center"/>
-        <w:rPr>
-          <w:rFonts w:ascii="Times New Roman" w:eastAsia="Times New Roman" w:hAnsi="Times New Roman" w:cs="Times New Roman"/>
-        </w:rPr>
-      </w:pPr>
-      <w:r>
-        <w:rPr>
-          <w:rFonts w:ascii="Times New Roman" w:eastAsia="Times New Roman" w:hAnsi="Times New Roman" w:cs="Times New Roman"/>
-        </w:rPr>
-        <w:t>Table: ACF and PACF</w:t>
-      </w:r>
-    </w:p>
-    <w:p>
-      <w:pPr>
-        <w:spacing w:line="360" w:lineRule="auto"/>
         <w:jc w:val="center"/>
         <w:rPr>
           <w:rFonts w:ascii="Times New Roman" w:eastAsia="Times New Roman" w:hAnsi="Times New Roman" w:cs="Times New Roman"/>
@@ -6740,11 +8221,10 @@
           <w:noProof/>
           <w:lang w:eastAsia="zh-CN"/>
         </w:rPr>
-        <w:lastRenderedPageBreak/>
         <w:drawing>
-          <wp:inline distT="0" distB="0" distL="0" distR="0" wp14:anchorId="57118365" wp14:editId="292E0B78">
-            <wp:extent cx="5631943" cy="2920667"/>
-            <wp:effectExtent l="0" t="0" r="0" b="635"/>
+          <wp:inline distT="0" distB="0" distL="0" distR="0" wp14:anchorId="47F7B033" wp14:editId="042F76EA">
+            <wp:extent cx="5943600" cy="3093720"/>
+            <wp:effectExtent l="0" t="0" r="0" b="5080"/>
             <wp:docPr id="28" name="Picture 28" descr="Chart&#10;&#10;Description automatically generated"/>
             <wp:cNvGraphicFramePr>
               <a:graphicFrameLocks xmlns:a="http://schemas.openxmlformats.org/drawingml/2006/main" noChangeAspect="1"/>
@@ -6757,7 +8237,7 @@
                     <pic:cNvPicPr/>
                   </pic:nvPicPr>
                   <pic:blipFill>
-                    <a:blip r:embed="rId30"/>
+                    <a:blip r:embed="rId31"/>
                     <a:stretch>
                       <a:fillRect/>
                     </a:stretch>
@@ -6765,7 +8245,7 @@
                   <pic:spPr>
                     <a:xfrm>
                       <a:off x="0" y="0"/>
-                      <a:ext cx="5696608" cy="2954201"/>
+                      <a:ext cx="5943600" cy="3093720"/>
                     </a:xfrm>
                     <a:prstGeom prst="rect">
                       <a:avLst/>
@@ -6781,1530 +8261,38 @@
     <w:p>
       <w:pPr>
         <w:spacing w:line="360" w:lineRule="auto"/>
-        <w:jc w:val="center"/>
         <w:rPr>
           <w:rFonts w:ascii="Times New Roman" w:eastAsia="Times New Roman" w:hAnsi="Times New Roman" w:cs="Times New Roman"/>
           <w:lang w:eastAsia="zh-CN"/>
         </w:rPr>
       </w:pPr>
-      <w:r>
-        <w:rPr>
-          <w:rFonts w:ascii="Times New Roman" w:eastAsia="Times New Roman" w:hAnsi="Times New Roman" w:cs="Times New Roman"/>
-          <w:noProof/>
-          <w:lang w:eastAsia="zh-CN"/>
-        </w:rPr>
-        <w:drawing>
-          <wp:inline distT="0" distB="0" distL="0" distR="0" wp14:anchorId="038D48BA" wp14:editId="11147ED9">
-            <wp:extent cx="5667785" cy="2939255"/>
-            <wp:effectExtent l="0" t="0" r="0" b="0"/>
-            <wp:docPr id="27" name="Picture 27" descr="Chart, box and whisker chart&#10;&#10;Description automatically generated"/>
-            <wp:cNvGraphicFramePr>
-              <a:graphicFrameLocks xmlns:a="http://schemas.openxmlformats.org/drawingml/2006/main" noChangeAspect="1"/>
-            </wp:cNvGraphicFramePr>
-            <a:graphic xmlns:a="http://schemas.openxmlformats.org/drawingml/2006/main">
-              <a:graphicData uri="http://schemas.openxmlformats.org/drawingml/2006/picture">
-                <pic:pic xmlns:pic="http://schemas.openxmlformats.org/drawingml/2006/picture">
-                  <pic:nvPicPr>
-                    <pic:cNvPr id="27" name="Picture 27" descr="Chart, box and whisker chart&#10;&#10;Description automatically generated"/>
-                    <pic:cNvPicPr/>
-                  </pic:nvPicPr>
-                  <pic:blipFill>
-                    <a:blip r:embed="rId31"/>
-                    <a:stretch>
-                      <a:fillRect/>
-                    </a:stretch>
-                  </pic:blipFill>
-                  <pic:spPr>
-                    <a:xfrm>
-                      <a:off x="0" y="0"/>
-                      <a:ext cx="5711590" cy="2961972"/>
-                    </a:xfrm>
-                    <a:prstGeom prst="rect">
-                      <a:avLst/>
-                    </a:prstGeom>
-                  </pic:spPr>
-                </pic:pic>
-              </a:graphicData>
-            </a:graphic>
-          </wp:inline>
-        </w:drawing>
-      </w:r>
-    </w:p>
-    <w:p>
-      <w:pPr>
-        <w:spacing w:line="360" w:lineRule="auto"/>
-        <w:rPr>
-          <w:rFonts w:ascii="Times New Roman" w:eastAsia="Times New Roman" w:hAnsi="Times New Roman" w:cs="Times New Roman"/>
-          <w:lang w:eastAsia="zh-CN"/>
-        </w:rPr>
-      </w:pPr>
-      <w:r>
-        <w:rPr>
-          <w:rFonts w:ascii="Times New Roman" w:eastAsia="Times New Roman" w:hAnsi="Times New Roman" w:cs="Times New Roman"/>
-          <w:lang w:eastAsia="zh-CN"/>
-        </w:rPr>
-        <w:t>From the above ACF and Partial ACF plot</w:t>
-      </w:r>
-      <w:r>
-        <w:rPr>
-          <w:rFonts w:ascii="Times New Roman" w:eastAsia="Times New Roman" w:hAnsi="Times New Roman" w:cs="Times New Roman"/>
-          <w:lang w:eastAsia="zh-CN"/>
-        </w:rPr>
-        <w:t>s</w:t>
-      </w:r>
-      <w:r>
-        <w:rPr>
-          <w:rFonts w:ascii="Times New Roman" w:eastAsia="Times New Roman" w:hAnsi="Times New Roman" w:cs="Times New Roman"/>
-          <w:lang w:eastAsia="zh-CN"/>
-        </w:rPr>
-        <w:t xml:space="preserve">, we notice that the lag 52 is </w:t>
-      </w:r>
-      <w:r>
-        <w:rPr>
-          <w:rFonts w:ascii="Times New Roman" w:eastAsia="Times New Roman" w:hAnsi="Times New Roman" w:cs="Times New Roman"/>
-          <w:lang w:eastAsia="zh-CN"/>
-        </w:rPr>
-        <w:t xml:space="preserve">only </w:t>
-      </w:r>
-      <w:r>
-        <w:rPr>
-          <w:rFonts w:ascii="Times New Roman" w:eastAsia="Times New Roman" w:hAnsi="Times New Roman" w:cs="Times New Roman"/>
-          <w:lang w:eastAsia="zh-CN"/>
-        </w:rPr>
-        <w:t xml:space="preserve">significant for </w:t>
-      </w:r>
-      <w:r>
-        <w:rPr>
-          <w:rFonts w:ascii="Times New Roman" w:eastAsia="Times New Roman" w:hAnsi="Times New Roman" w:cs="Times New Roman"/>
-          <w:lang w:eastAsia="zh-CN"/>
-        </w:rPr>
-        <w:t xml:space="preserve">ACF and the correlation cuts off after the first season. For the first 51 weeks, or the first season, the ACF is cutting off and PACF is approximately </w:t>
-      </w:r>
-      <w:r>
-        <w:rPr>
-          <w:rFonts w:ascii="Times New Roman" w:eastAsia="Times New Roman" w:hAnsi="Times New Roman" w:cs="Times New Roman"/>
-          <w:lang w:eastAsia="zh-CN"/>
-        </w:rPr>
-        <w:t>tailing</w:t>
-      </w:r>
-      <w:r>
-        <w:rPr>
-          <w:rFonts w:ascii="Times New Roman" w:eastAsia="Times New Roman" w:hAnsi="Times New Roman" w:cs="Times New Roman"/>
-          <w:lang w:eastAsia="zh-CN"/>
-        </w:rPr>
-        <w:t xml:space="preserve"> off. However, we also notice that the</w:t>
-      </w:r>
-      <w:r>
-        <w:rPr>
-          <w:rFonts w:ascii="Times New Roman" w:eastAsia="Times New Roman" w:hAnsi="Times New Roman" w:cs="Times New Roman"/>
-          <w:lang w:eastAsia="zh-CN"/>
-        </w:rPr>
-        <w:t xml:space="preserve"> </w:t>
-      </w:r>
-      <w:r>
-        <w:rPr>
-          <w:rFonts w:ascii="Times New Roman" w:eastAsia="Times New Roman" w:hAnsi="Times New Roman" w:cs="Times New Roman"/>
-          <w:lang w:eastAsia="zh-CN"/>
-        </w:rPr>
-        <w:t xml:space="preserve">correlation becomes </w:t>
-      </w:r>
-      <w:r>
-        <w:rPr>
-          <w:rFonts w:ascii="Times New Roman" w:eastAsia="Times New Roman" w:hAnsi="Times New Roman" w:cs="Times New Roman"/>
-          <w:lang w:eastAsia="zh-CN"/>
-        </w:rPr>
-        <w:t xml:space="preserve">significant </w:t>
-      </w:r>
-      <w:r>
-        <w:rPr>
-          <w:rFonts w:ascii="Times New Roman" w:eastAsia="Times New Roman" w:hAnsi="Times New Roman" w:cs="Times New Roman"/>
-          <w:lang w:eastAsia="zh-CN"/>
-        </w:rPr>
-        <w:t xml:space="preserve">at the end of the first </w:t>
-      </w:r>
-      <w:r>
-        <w:rPr>
-          <w:rFonts w:ascii="Times New Roman" w:eastAsia="Times New Roman" w:hAnsi="Times New Roman" w:cs="Times New Roman"/>
-          <w:lang w:eastAsia="zh-CN"/>
-        </w:rPr>
-        <w:t xml:space="preserve">cycle. </w:t>
-      </w:r>
-      <w:r>
-        <w:rPr>
-          <w:rFonts w:ascii="Times New Roman" w:eastAsia="Times New Roman" w:hAnsi="Times New Roman" w:cs="Times New Roman"/>
-          <w:lang w:eastAsia="zh-CN"/>
-        </w:rPr>
-        <w:t xml:space="preserve">The </w:t>
-      </w:r>
-      <w:r>
-        <w:rPr>
-          <w:rFonts w:ascii="Times New Roman" w:eastAsia="Times New Roman" w:hAnsi="Times New Roman" w:cs="Times New Roman"/>
-          <w:lang w:eastAsia="zh-CN"/>
-        </w:rPr>
-        <w:t xml:space="preserve">most </w:t>
-      </w:r>
-      <w:r>
-        <w:rPr>
-          <w:rFonts w:ascii="Times New Roman" w:eastAsia="Times New Roman" w:hAnsi="Times New Roman" w:cs="Times New Roman"/>
-          <w:lang w:eastAsia="zh-CN"/>
-        </w:rPr>
-        <w:t xml:space="preserve">significant lags in ACF are lag(1), lag(4), and lag(5). </w:t>
-      </w:r>
-      <w:r>
-        <w:rPr>
-          <w:rFonts w:ascii="Times New Roman" w:eastAsia="Times New Roman" w:hAnsi="Times New Roman" w:cs="Times New Roman"/>
-          <w:lang w:eastAsia="zh-CN"/>
-        </w:rPr>
-        <w:t>According to the ACF and PACF table, we decide to train SARIMA(0,0,1)x(0,0,1)</w:t>
-      </w:r>
-      <w:r>
-        <w:rPr>
-          <w:rFonts w:ascii="Times New Roman" w:eastAsia="Times New Roman" w:hAnsi="Times New Roman" w:cs="Times New Roman"/>
-          <w:vertAlign w:val="subscript"/>
-          <w:lang w:eastAsia="zh-CN"/>
-        </w:rPr>
-        <w:t>52</w:t>
-      </w:r>
-      <w:r>
-        <w:rPr>
-          <w:rFonts w:ascii="Times New Roman" w:eastAsia="Times New Roman" w:hAnsi="Times New Roman" w:cs="Times New Roman"/>
-          <w:lang w:eastAsia="zh-CN"/>
-        </w:rPr>
-        <w:t>, SARIMA(0,0,4)x(0,0,1)</w:t>
-      </w:r>
-      <w:r>
-        <w:rPr>
-          <w:rFonts w:ascii="Times New Roman" w:eastAsia="Times New Roman" w:hAnsi="Times New Roman" w:cs="Times New Roman"/>
-          <w:vertAlign w:val="subscript"/>
-          <w:lang w:eastAsia="zh-CN"/>
-        </w:rPr>
-        <w:t>52</w:t>
-      </w:r>
-      <w:r>
-        <w:rPr>
-          <w:rFonts w:ascii="Times New Roman" w:eastAsia="Times New Roman" w:hAnsi="Times New Roman" w:cs="Times New Roman"/>
-          <w:lang w:eastAsia="zh-CN"/>
-        </w:rPr>
-        <w:t>, and SARIMA(0,0,5)x(0,0,1)</w:t>
-      </w:r>
-      <w:r>
-        <w:rPr>
-          <w:rFonts w:ascii="Times New Roman" w:eastAsia="Times New Roman" w:hAnsi="Times New Roman" w:cs="Times New Roman"/>
-          <w:vertAlign w:val="subscript"/>
-          <w:lang w:eastAsia="zh-CN"/>
-        </w:rPr>
-        <w:t>52</w:t>
-      </w:r>
-      <w:r>
-        <w:rPr>
-          <w:rFonts w:ascii="Times New Roman" w:eastAsia="Times New Roman" w:hAnsi="Times New Roman" w:cs="Times New Roman"/>
-          <w:lang w:eastAsia="zh-CN"/>
-        </w:rPr>
-        <w:t xml:space="preserve"> and evaluate the performance of these models based on RMSE and MAP</w:t>
-      </w:r>
-      <w:r>
-        <w:rPr>
-          <w:rFonts w:ascii="Times New Roman" w:eastAsia="Times New Roman" w:hAnsi="Times New Roman" w:cs="Times New Roman"/>
-          <w:lang w:eastAsia="zh-CN"/>
-        </w:rPr>
-        <w:t xml:space="preserve">E in the training and testing set. </w:t>
-      </w:r>
-    </w:p>
-    <w:p>
-      <w:pPr>
-        <w:spacing w:line="360" w:lineRule="auto"/>
-        <w:rPr>
-          <w:rFonts w:ascii="Times New Roman" w:eastAsia="Times New Roman" w:hAnsi="Times New Roman" w:cs="Times New Roman"/>
-          <w:vertAlign w:val="subscript"/>
-          <w:lang w:eastAsia="zh-CN"/>
-        </w:rPr>
-      </w:pPr>
-      <w:r>
-        <w:rPr>
-          <w:rFonts w:ascii="Times New Roman" w:eastAsia="Times New Roman" w:hAnsi="Times New Roman" w:cs="Times New Roman"/>
-          <w:lang w:eastAsia="zh-CN"/>
+    </w:p>
+    <w:p>
+      <w:pPr>
+        <w:spacing w:line="360" w:lineRule="auto"/>
+        <w:rPr>
+          <w:rFonts w:ascii="Times New Roman" w:eastAsia="Times New Roman" w:hAnsi="Times New Roman" w:cs="Times New Roman"/>
+        </w:rPr>
+      </w:pPr>
+    </w:p>
+    <w:p/>
+    <w:p/>
+    <w:p/>
+    <w:p/>
+    <w:p/>
+    <w:p>
+      <w:pPr>
+        <w:pStyle w:val="Heading3"/>
+        <w:rPr>
+          <w:rFonts w:ascii="Times New Roman" w:hAnsi="Times New Roman" w:cs="Times New Roman"/>
+        </w:rPr>
+      </w:pPr>
+      <w:bookmarkStart w:id="10" w:name="_Toc120540055"/>
+      <w:r>
+        <w:rPr>
+          <w:rFonts w:ascii="Times New Roman" w:hAnsi="Times New Roman" w:cs="Times New Roman"/>
         </w:rPr>
         <w:lastRenderedPageBreak/>
-        <w:t>Model 1: SARIMA(0,0,1)x(0,0,1)</w:t>
-      </w:r>
-      <w:r>
-        <w:rPr>
-          <w:rFonts w:ascii="Times New Roman" w:eastAsia="Times New Roman" w:hAnsi="Times New Roman" w:cs="Times New Roman"/>
-          <w:vertAlign w:val="subscript"/>
-          <w:lang w:eastAsia="zh-CN"/>
-        </w:rPr>
-        <w:t>52</w:t>
-      </w:r>
-    </w:p>
-    <w:p>
-      <w:pPr>
-        <w:spacing w:line="360" w:lineRule="auto"/>
-        <w:jc w:val="center"/>
-        <w:rPr>
-          <w:rFonts w:ascii="Times New Roman" w:eastAsia="Times New Roman" w:hAnsi="Times New Roman" w:cs="Times New Roman"/>
-          <w:lang w:eastAsia="zh-CN"/>
-        </w:rPr>
-      </w:pPr>
-      <w:r>
-        <w:rPr>
-          <w:rFonts w:ascii="Times New Roman" w:eastAsia="Times New Roman" w:hAnsi="Times New Roman" w:cs="Times New Roman"/>
-          <w:noProof/>
-          <w:lang w:eastAsia="zh-CN"/>
-        </w:rPr>
-        <w:drawing>
-          <wp:inline distT="0" distB="0" distL="0" distR="0" wp14:anchorId="3D4DBB12" wp14:editId="26BCB1C0">
-            <wp:extent cx="4219504" cy="2190897"/>
-            <wp:effectExtent l="0" t="0" r="0" b="0"/>
-            <wp:docPr id="29" name="Picture 29" descr="Chart&#10;&#10;Description automatically generated"/>
-            <wp:cNvGraphicFramePr>
-              <a:graphicFrameLocks xmlns:a="http://schemas.openxmlformats.org/drawingml/2006/main" noChangeAspect="1"/>
-            </wp:cNvGraphicFramePr>
-            <a:graphic xmlns:a="http://schemas.openxmlformats.org/drawingml/2006/main">
-              <a:graphicData uri="http://schemas.openxmlformats.org/drawingml/2006/picture">
-                <pic:pic xmlns:pic="http://schemas.openxmlformats.org/drawingml/2006/picture">
-                  <pic:nvPicPr>
-                    <pic:cNvPr id="29" name="Picture 29" descr="Chart&#10;&#10;Description automatically generated"/>
-                    <pic:cNvPicPr/>
-                  </pic:nvPicPr>
-                  <pic:blipFill>
-                    <a:blip r:embed="rId32"/>
-                    <a:stretch>
-                      <a:fillRect/>
-                    </a:stretch>
-                  </pic:blipFill>
-                  <pic:spPr>
-                    <a:xfrm>
-                      <a:off x="0" y="0"/>
-                      <a:ext cx="4248026" cy="2205706"/>
-                    </a:xfrm>
-                    <a:prstGeom prst="rect">
-                      <a:avLst/>
-                    </a:prstGeom>
-                  </pic:spPr>
-                </pic:pic>
-              </a:graphicData>
-            </a:graphic>
-          </wp:inline>
-        </w:drawing>
-      </w:r>
-    </w:p>
-    <w:tbl>
-      <w:tblPr>
-        <w:tblStyle w:val="GridTable1Light"/>
-        <w:tblW w:w="0" w:type="auto"/>
-        <w:jc w:val="center"/>
-        <w:tblLook w:val="04A0" w:firstRow="1" w:lastRow="0" w:firstColumn="1" w:lastColumn="0" w:noHBand="0" w:noVBand="1"/>
-      </w:tblPr>
-      <w:tblGrid>
-        <w:gridCol w:w="2230"/>
-        <w:gridCol w:w="2230"/>
-        <w:gridCol w:w="2230"/>
-      </w:tblGrid>
-      <w:tr>
-        <w:trPr>
-          <w:cnfStyle w:val="100000000000" w:firstRow="1" w:lastRow="0" w:firstColumn="0" w:lastColumn="0" w:oddVBand="0" w:evenVBand="0" w:oddHBand="0" w:evenHBand="0" w:firstRowFirstColumn="0" w:firstRowLastColumn="0" w:lastRowFirstColumn="0" w:lastRowLastColumn="0"/>
-          <w:trHeight w:val="397"/>
-          <w:jc w:val="center"/>
-        </w:trPr>
-        <w:tc>
-          <w:tcPr>
-            <w:cnfStyle w:val="001000000000" w:firstRow="0" w:lastRow="0" w:firstColumn="1" w:lastColumn="0" w:oddVBand="0" w:evenVBand="0" w:oddHBand="0" w:evenHBand="0" w:firstRowFirstColumn="0" w:firstRowLastColumn="0" w:lastRowFirstColumn="0" w:lastRowLastColumn="0"/>
-            <w:tcW w:w="2230" w:type="dxa"/>
-          </w:tcPr>
-          <w:p>
-            <w:pPr>
-              <w:spacing w:line="360" w:lineRule="auto"/>
-              <w:jc w:val="center"/>
-              <w:rPr>
-                <w:rFonts w:ascii="Times New Roman" w:eastAsia="Times New Roman" w:hAnsi="Times New Roman" w:cs="Times New Roman"/>
-                <w:lang w:eastAsia="zh-CN"/>
-              </w:rPr>
-            </w:pPr>
-          </w:p>
-        </w:tc>
-        <w:tc>
-          <w:tcPr>
-            <w:tcW w:w="2230" w:type="dxa"/>
-          </w:tcPr>
-          <w:p>
-            <w:pPr>
-              <w:spacing w:line="360" w:lineRule="auto"/>
-              <w:jc w:val="center"/>
-              <w:cnfStyle w:val="100000000000" w:firstRow="1" w:lastRow="0" w:firstColumn="0" w:lastColumn="0" w:oddVBand="0" w:evenVBand="0" w:oddHBand="0" w:evenHBand="0" w:firstRowFirstColumn="0" w:firstRowLastColumn="0" w:lastRowFirstColumn="0" w:lastRowLastColumn="0"/>
-              <w:rPr>
-                <w:rFonts w:ascii="Times New Roman" w:eastAsia="Times New Roman" w:hAnsi="Times New Roman" w:cs="Times New Roman"/>
-                <w:lang w:eastAsia="zh-CN"/>
-              </w:rPr>
-            </w:pPr>
-            <w:r>
-              <w:rPr>
-                <w:rFonts w:ascii="Times New Roman" w:eastAsia="Times New Roman" w:hAnsi="Times New Roman" w:cs="Times New Roman"/>
-                <w:lang w:eastAsia="zh-CN"/>
-              </w:rPr>
-              <w:t>RMSE</w:t>
-            </w:r>
-          </w:p>
-        </w:tc>
-        <w:tc>
-          <w:tcPr>
-            <w:tcW w:w="2230" w:type="dxa"/>
-          </w:tcPr>
-          <w:p>
-            <w:pPr>
-              <w:spacing w:line="360" w:lineRule="auto"/>
-              <w:jc w:val="center"/>
-              <w:cnfStyle w:val="100000000000" w:firstRow="1" w:lastRow="0" w:firstColumn="0" w:lastColumn="0" w:oddVBand="0" w:evenVBand="0" w:oddHBand="0" w:evenHBand="0" w:firstRowFirstColumn="0" w:firstRowLastColumn="0" w:lastRowFirstColumn="0" w:lastRowLastColumn="0"/>
-              <w:rPr>
-                <w:rFonts w:ascii="Times New Roman" w:eastAsia="Times New Roman" w:hAnsi="Times New Roman" w:cs="Times New Roman"/>
-                <w:lang w:eastAsia="zh-CN"/>
-              </w:rPr>
-            </w:pPr>
-            <w:r>
-              <w:rPr>
-                <w:rFonts w:ascii="Times New Roman" w:eastAsia="Times New Roman" w:hAnsi="Times New Roman" w:cs="Times New Roman"/>
-                <w:lang w:eastAsia="zh-CN"/>
-              </w:rPr>
-              <w:t>MAPE</w:t>
-            </w:r>
-          </w:p>
-        </w:tc>
-      </w:tr>
-      <w:tr>
-        <w:trPr>
-          <w:trHeight w:val="397"/>
-          <w:jc w:val="center"/>
-        </w:trPr>
-        <w:tc>
-          <w:tcPr>
-            <w:cnfStyle w:val="001000000000" w:firstRow="0" w:lastRow="0" w:firstColumn="1" w:lastColumn="0" w:oddVBand="0" w:evenVBand="0" w:oddHBand="0" w:evenHBand="0" w:firstRowFirstColumn="0" w:firstRowLastColumn="0" w:lastRowFirstColumn="0" w:lastRowLastColumn="0"/>
-            <w:tcW w:w="2230" w:type="dxa"/>
-          </w:tcPr>
-          <w:p>
-            <w:pPr>
-              <w:spacing w:line="360" w:lineRule="auto"/>
-              <w:jc w:val="center"/>
-              <w:rPr>
-                <w:rFonts w:ascii="Times New Roman" w:eastAsia="Times New Roman" w:hAnsi="Times New Roman" w:cs="Times New Roman"/>
-                <w:lang w:eastAsia="zh-CN"/>
-              </w:rPr>
-            </w:pPr>
-            <w:r>
-              <w:rPr>
-                <w:rFonts w:ascii="Times New Roman" w:eastAsia="Times New Roman" w:hAnsi="Times New Roman" w:cs="Times New Roman"/>
-                <w:lang w:eastAsia="zh-CN"/>
-              </w:rPr>
-              <w:t>Training set</w:t>
-            </w:r>
-          </w:p>
-        </w:tc>
-        <w:tc>
-          <w:tcPr>
-            <w:tcW w:w="2230" w:type="dxa"/>
-          </w:tcPr>
-          <w:p>
-            <w:pPr>
-              <w:spacing w:line="360" w:lineRule="auto"/>
-              <w:jc w:val="center"/>
-              <w:cnfStyle w:val="000000000000" w:firstRow="0" w:lastRow="0" w:firstColumn="0" w:lastColumn="0" w:oddVBand="0" w:evenVBand="0" w:oddHBand="0" w:evenHBand="0" w:firstRowFirstColumn="0" w:firstRowLastColumn="0" w:lastRowFirstColumn="0" w:lastRowLastColumn="0"/>
-              <w:rPr>
-                <w:rFonts w:ascii="Times New Roman" w:eastAsia="Times New Roman" w:hAnsi="Times New Roman" w:cs="Times New Roman"/>
-                <w:lang w:eastAsia="zh-CN"/>
-              </w:rPr>
-            </w:pPr>
-            <w:r>
-              <w:rPr>
-                <w:rFonts w:ascii="Times New Roman" w:eastAsia="Times New Roman" w:hAnsi="Times New Roman" w:cs="Times New Roman"/>
-                <w:lang w:eastAsia="zh-CN"/>
-              </w:rPr>
-              <w:t>81944.13</w:t>
-            </w:r>
-          </w:p>
-        </w:tc>
-        <w:tc>
-          <w:tcPr>
-            <w:tcW w:w="2230" w:type="dxa"/>
-          </w:tcPr>
-          <w:p>
-            <w:pPr>
-              <w:spacing w:line="360" w:lineRule="auto"/>
-              <w:jc w:val="center"/>
-              <w:cnfStyle w:val="000000000000" w:firstRow="0" w:lastRow="0" w:firstColumn="0" w:lastColumn="0" w:oddVBand="0" w:evenVBand="0" w:oddHBand="0" w:evenHBand="0" w:firstRowFirstColumn="0" w:firstRowLastColumn="0" w:lastRowFirstColumn="0" w:lastRowLastColumn="0"/>
-              <w:rPr>
-                <w:rFonts w:ascii="Times New Roman" w:eastAsia="Times New Roman" w:hAnsi="Times New Roman" w:cs="Times New Roman"/>
-                <w:lang w:eastAsia="zh-CN"/>
-              </w:rPr>
-            </w:pPr>
-            <w:r>
-              <w:rPr>
-                <w:rFonts w:ascii="Times New Roman" w:eastAsia="Times New Roman" w:hAnsi="Times New Roman" w:cs="Times New Roman"/>
-                <w:lang w:eastAsia="zh-CN"/>
-              </w:rPr>
-              <w:t>387.72</w:t>
-            </w:r>
-          </w:p>
-        </w:tc>
-      </w:tr>
-      <w:tr>
-        <w:trPr>
-          <w:trHeight w:val="397"/>
-          <w:jc w:val="center"/>
-        </w:trPr>
-        <w:tc>
-          <w:tcPr>
-            <w:cnfStyle w:val="001000000000" w:firstRow="0" w:lastRow="0" w:firstColumn="1" w:lastColumn="0" w:oddVBand="0" w:evenVBand="0" w:oddHBand="0" w:evenHBand="0" w:firstRowFirstColumn="0" w:firstRowLastColumn="0" w:lastRowFirstColumn="0" w:lastRowLastColumn="0"/>
-            <w:tcW w:w="2230" w:type="dxa"/>
-          </w:tcPr>
-          <w:p>
-            <w:pPr>
-              <w:spacing w:line="360" w:lineRule="auto"/>
-              <w:jc w:val="center"/>
-              <w:rPr>
-                <w:rFonts w:ascii="Times New Roman" w:eastAsia="Times New Roman" w:hAnsi="Times New Roman" w:cs="Times New Roman"/>
-                <w:lang w:eastAsia="zh-CN"/>
-              </w:rPr>
-            </w:pPr>
-            <w:r>
-              <w:rPr>
-                <w:rFonts w:ascii="Times New Roman" w:eastAsia="Times New Roman" w:hAnsi="Times New Roman" w:cs="Times New Roman"/>
-                <w:lang w:eastAsia="zh-CN"/>
-              </w:rPr>
-              <w:t>Testing set</w:t>
-            </w:r>
-          </w:p>
-        </w:tc>
-        <w:tc>
-          <w:tcPr>
-            <w:tcW w:w="2230" w:type="dxa"/>
-          </w:tcPr>
-          <w:p>
-            <w:pPr>
-              <w:spacing w:line="360" w:lineRule="auto"/>
-              <w:jc w:val="center"/>
-              <w:cnfStyle w:val="000000000000" w:firstRow="0" w:lastRow="0" w:firstColumn="0" w:lastColumn="0" w:oddVBand="0" w:evenVBand="0" w:oddHBand="0" w:evenHBand="0" w:firstRowFirstColumn="0" w:firstRowLastColumn="0" w:lastRowFirstColumn="0" w:lastRowLastColumn="0"/>
-              <w:rPr>
-                <w:rFonts w:ascii="Times New Roman" w:eastAsia="Times New Roman" w:hAnsi="Times New Roman" w:cs="Times New Roman"/>
-                <w:lang w:eastAsia="zh-CN"/>
-              </w:rPr>
-            </w:pPr>
-            <w:r>
-              <w:rPr>
-                <w:rFonts w:ascii="Times New Roman" w:eastAsia="Times New Roman" w:hAnsi="Times New Roman" w:cs="Times New Roman"/>
-                <w:lang w:eastAsia="zh-CN"/>
-              </w:rPr>
-              <w:t>51303.22</w:t>
-            </w:r>
-          </w:p>
-        </w:tc>
-        <w:tc>
-          <w:tcPr>
-            <w:tcW w:w="2230" w:type="dxa"/>
-          </w:tcPr>
-          <w:p>
-            <w:pPr>
-              <w:spacing w:line="360" w:lineRule="auto"/>
-              <w:jc w:val="center"/>
-              <w:cnfStyle w:val="000000000000" w:firstRow="0" w:lastRow="0" w:firstColumn="0" w:lastColumn="0" w:oddVBand="0" w:evenVBand="0" w:oddHBand="0" w:evenHBand="0" w:firstRowFirstColumn="0" w:firstRowLastColumn="0" w:lastRowFirstColumn="0" w:lastRowLastColumn="0"/>
-              <w:rPr>
-                <w:rFonts w:ascii="Times New Roman" w:eastAsia="Times New Roman" w:hAnsi="Times New Roman" w:cs="Times New Roman"/>
-                <w:lang w:eastAsia="zh-CN"/>
-              </w:rPr>
-            </w:pPr>
-            <w:r>
-              <w:rPr>
-                <w:rFonts w:ascii="Times New Roman" w:eastAsia="Times New Roman" w:hAnsi="Times New Roman" w:cs="Times New Roman"/>
-                <w:lang w:eastAsia="zh-CN"/>
-              </w:rPr>
-              <w:t>216.95</w:t>
-            </w:r>
-          </w:p>
-        </w:tc>
-      </w:tr>
-    </w:tbl>
-    <w:p>
-      <w:pPr>
-        <w:spacing w:line="360" w:lineRule="auto"/>
-        <w:rPr>
-          <w:rFonts w:ascii="Times New Roman" w:eastAsia="Times New Roman" w:hAnsi="Times New Roman" w:cs="Times New Roman"/>
-          <w:lang w:eastAsia="zh-CN"/>
-        </w:rPr>
-      </w:pPr>
-    </w:p>
-    <w:p>
-      <w:pPr>
-        <w:spacing w:line="360" w:lineRule="auto"/>
-        <w:jc w:val="center"/>
-        <w:rPr>
-          <w:rFonts w:ascii="Times New Roman" w:eastAsia="Times New Roman" w:hAnsi="Times New Roman" w:cs="Times New Roman"/>
-          <w:lang w:eastAsia="zh-CN"/>
-        </w:rPr>
-      </w:pPr>
-      <w:r>
-        <w:rPr>
-          <w:rFonts w:ascii="Times New Roman" w:eastAsia="Times New Roman" w:hAnsi="Times New Roman" w:cs="Times New Roman"/>
-          <w:noProof/>
-          <w:lang w:eastAsia="zh-CN"/>
-        </w:rPr>
-        <w:drawing>
-          <wp:inline distT="0" distB="0" distL="0" distR="0" wp14:anchorId="71A9DA02" wp14:editId="3042121A">
-            <wp:extent cx="4498522" cy="2335770"/>
-            <wp:effectExtent l="0" t="0" r="0" b="1270"/>
-            <wp:docPr id="31" name="Picture 31" descr="Chart&#10;&#10;Description automatically generated"/>
-            <wp:cNvGraphicFramePr>
-              <a:graphicFrameLocks xmlns:a="http://schemas.openxmlformats.org/drawingml/2006/main" noChangeAspect="1"/>
-            </wp:cNvGraphicFramePr>
-            <a:graphic xmlns:a="http://schemas.openxmlformats.org/drawingml/2006/main">
-              <a:graphicData uri="http://schemas.openxmlformats.org/drawingml/2006/picture">
-                <pic:pic xmlns:pic="http://schemas.openxmlformats.org/drawingml/2006/picture">
-                  <pic:nvPicPr>
-                    <pic:cNvPr id="31" name="Picture 31" descr="Chart&#10;&#10;Description automatically generated"/>
-                    <pic:cNvPicPr/>
-                  </pic:nvPicPr>
-                  <pic:blipFill>
-                    <a:blip r:embed="rId33"/>
-                    <a:stretch>
-                      <a:fillRect/>
-                    </a:stretch>
-                  </pic:blipFill>
-                  <pic:spPr>
-                    <a:xfrm>
-                      <a:off x="0" y="0"/>
-                      <a:ext cx="4530417" cy="2352331"/>
-                    </a:xfrm>
-                    <a:prstGeom prst="rect">
-                      <a:avLst/>
-                    </a:prstGeom>
-                  </pic:spPr>
-                </pic:pic>
-              </a:graphicData>
-            </a:graphic>
-          </wp:inline>
-        </w:drawing>
-      </w:r>
-    </w:p>
-    <w:p>
-      <w:pPr>
-        <w:spacing w:line="360" w:lineRule="auto"/>
-        <w:rPr>
-          <w:rFonts w:ascii="Times New Roman" w:eastAsia="Times New Roman" w:hAnsi="Times New Roman" w:cs="Times New Roman"/>
-          <w:lang w:eastAsia="zh-CN"/>
-        </w:rPr>
-      </w:pPr>
-    </w:p>
-    <w:p>
-      <w:pPr>
-        <w:spacing w:line="360" w:lineRule="auto"/>
-        <w:rPr>
-          <w:rFonts w:ascii="Times New Roman" w:eastAsia="Times New Roman" w:hAnsi="Times New Roman" w:cs="Times New Roman"/>
-          <w:lang w:eastAsia="zh-CN"/>
-        </w:rPr>
-      </w:pPr>
-    </w:p>
-    <w:p>
-      <w:pPr>
-        <w:spacing w:line="360" w:lineRule="auto"/>
-        <w:rPr>
-          <w:rFonts w:ascii="Times New Roman" w:eastAsia="Times New Roman" w:hAnsi="Times New Roman" w:cs="Times New Roman"/>
-          <w:lang w:eastAsia="zh-CN"/>
-        </w:rPr>
-      </w:pPr>
-    </w:p>
-    <w:p>
-      <w:pPr>
-        <w:spacing w:line="360" w:lineRule="auto"/>
-        <w:rPr>
-          <w:rFonts w:ascii="Times New Roman" w:eastAsia="Times New Roman" w:hAnsi="Times New Roman" w:cs="Times New Roman"/>
-          <w:lang w:eastAsia="zh-CN"/>
-        </w:rPr>
-      </w:pPr>
-    </w:p>
-    <w:p>
-      <w:pPr>
-        <w:spacing w:line="360" w:lineRule="auto"/>
-        <w:rPr>
-          <w:rFonts w:ascii="Times New Roman" w:eastAsia="Times New Roman" w:hAnsi="Times New Roman" w:cs="Times New Roman"/>
-          <w:lang w:eastAsia="zh-CN"/>
-        </w:rPr>
-      </w:pPr>
-    </w:p>
-    <w:p>
-      <w:pPr>
-        <w:spacing w:line="360" w:lineRule="auto"/>
-        <w:rPr>
-          <w:rFonts w:ascii="Times New Roman" w:eastAsia="Times New Roman" w:hAnsi="Times New Roman" w:cs="Times New Roman"/>
-          <w:lang w:eastAsia="zh-CN"/>
-        </w:rPr>
-      </w:pPr>
-    </w:p>
-    <w:p>
-      <w:pPr>
-        <w:spacing w:line="360" w:lineRule="auto"/>
-        <w:rPr>
-          <w:rFonts w:ascii="Times New Roman" w:eastAsia="Times New Roman" w:hAnsi="Times New Roman" w:cs="Times New Roman"/>
-          <w:lang w:eastAsia="zh-CN"/>
-        </w:rPr>
-      </w:pPr>
-    </w:p>
-    <w:p>
-      <w:pPr>
-        <w:spacing w:line="360" w:lineRule="auto"/>
-        <w:rPr>
-          <w:rFonts w:ascii="Times New Roman" w:eastAsia="Times New Roman" w:hAnsi="Times New Roman" w:cs="Times New Roman"/>
-          <w:lang w:eastAsia="zh-CN"/>
-        </w:rPr>
-      </w:pPr>
-    </w:p>
-    <w:p>
-      <w:pPr>
-        <w:spacing w:line="360" w:lineRule="auto"/>
-        <w:rPr>
-          <w:rFonts w:ascii="Times New Roman" w:eastAsia="Times New Roman" w:hAnsi="Times New Roman" w:cs="Times New Roman"/>
-          <w:vertAlign w:val="subscript"/>
-          <w:lang w:eastAsia="zh-CN"/>
-        </w:rPr>
-      </w:pPr>
-      <w:r>
-        <w:rPr>
-          <w:rFonts w:ascii="Times New Roman" w:eastAsia="Times New Roman" w:hAnsi="Times New Roman" w:cs="Times New Roman"/>
-          <w:lang w:eastAsia="zh-CN"/>
-        </w:rPr>
-        <w:lastRenderedPageBreak/>
-        <w:t>Model 2: SARIMA(0,0,</w:t>
-      </w:r>
-      <w:r>
-        <w:rPr>
-          <w:rFonts w:ascii="Times New Roman" w:eastAsia="Times New Roman" w:hAnsi="Times New Roman" w:cs="Times New Roman"/>
-          <w:lang w:eastAsia="zh-CN"/>
-        </w:rPr>
-        <w:t>5</w:t>
-      </w:r>
-      <w:r>
-        <w:rPr>
-          <w:rFonts w:ascii="Times New Roman" w:eastAsia="Times New Roman" w:hAnsi="Times New Roman" w:cs="Times New Roman"/>
-          <w:lang w:eastAsia="zh-CN"/>
-        </w:rPr>
-        <w:t>)x(0,0,1)</w:t>
-      </w:r>
-      <w:r>
-        <w:rPr>
-          <w:rFonts w:ascii="Times New Roman" w:eastAsia="Times New Roman" w:hAnsi="Times New Roman" w:cs="Times New Roman"/>
-          <w:vertAlign w:val="subscript"/>
-          <w:lang w:eastAsia="zh-CN"/>
-        </w:rPr>
-        <w:t>52</w:t>
-      </w:r>
-    </w:p>
-    <w:p>
-      <w:pPr>
-        <w:spacing w:line="360" w:lineRule="auto"/>
-        <w:jc w:val="center"/>
-        <w:rPr>
-          <w:rFonts w:ascii="Times New Roman" w:eastAsia="Times New Roman" w:hAnsi="Times New Roman" w:cs="Times New Roman"/>
-        </w:rPr>
-      </w:pPr>
-      <w:r>
-        <w:rPr>
-          <w:rFonts w:ascii="Times New Roman" w:eastAsia="Times New Roman" w:hAnsi="Times New Roman" w:cs="Times New Roman"/>
-          <w:noProof/>
-        </w:rPr>
-        <w:drawing>
-          <wp:inline distT="0" distB="0" distL="0" distR="0" wp14:anchorId="78B65009" wp14:editId="0D87CFEA">
-            <wp:extent cx="4563836" cy="2371634"/>
-            <wp:effectExtent l="0" t="0" r="0" b="3810"/>
-            <wp:docPr id="32" name="Picture 32" descr="Chart&#10;&#10;Description automatically generated"/>
-            <wp:cNvGraphicFramePr>
-              <a:graphicFrameLocks xmlns:a="http://schemas.openxmlformats.org/drawingml/2006/main" noChangeAspect="1"/>
-            </wp:cNvGraphicFramePr>
-            <a:graphic xmlns:a="http://schemas.openxmlformats.org/drawingml/2006/main">
-              <a:graphicData uri="http://schemas.openxmlformats.org/drawingml/2006/picture">
-                <pic:pic xmlns:pic="http://schemas.openxmlformats.org/drawingml/2006/picture">
-                  <pic:nvPicPr>
-                    <pic:cNvPr id="32" name="Picture 32" descr="Chart&#10;&#10;Description automatically generated"/>
-                    <pic:cNvPicPr/>
-                  </pic:nvPicPr>
-                  <pic:blipFill>
-                    <a:blip r:embed="rId34"/>
-                    <a:stretch>
-                      <a:fillRect/>
-                    </a:stretch>
-                  </pic:blipFill>
-                  <pic:spPr>
-                    <a:xfrm>
-                      <a:off x="0" y="0"/>
-                      <a:ext cx="4572297" cy="2376031"/>
-                    </a:xfrm>
-                    <a:prstGeom prst="rect">
-                      <a:avLst/>
-                    </a:prstGeom>
-                  </pic:spPr>
-                </pic:pic>
-              </a:graphicData>
-            </a:graphic>
-          </wp:inline>
-        </w:drawing>
-      </w:r>
-    </w:p>
-    <w:tbl>
-      <w:tblPr>
-        <w:tblStyle w:val="GridTable1Light"/>
-        <w:tblW w:w="0" w:type="auto"/>
-        <w:jc w:val="center"/>
-        <w:tblLook w:val="04A0" w:firstRow="1" w:lastRow="0" w:firstColumn="1" w:lastColumn="0" w:noHBand="0" w:noVBand="1"/>
-      </w:tblPr>
-      <w:tblGrid>
-        <w:gridCol w:w="2230"/>
-        <w:gridCol w:w="2230"/>
-        <w:gridCol w:w="2230"/>
-      </w:tblGrid>
-      <w:tr>
-        <w:trPr>
-          <w:cnfStyle w:val="100000000000" w:firstRow="1" w:lastRow="0" w:firstColumn="0" w:lastColumn="0" w:oddVBand="0" w:evenVBand="0" w:oddHBand="0" w:evenHBand="0" w:firstRowFirstColumn="0" w:firstRowLastColumn="0" w:lastRowFirstColumn="0" w:lastRowLastColumn="0"/>
-          <w:trHeight w:val="397"/>
-          <w:jc w:val="center"/>
-        </w:trPr>
-        <w:tc>
-          <w:tcPr>
-            <w:cnfStyle w:val="001000000000" w:firstRow="0" w:lastRow="0" w:firstColumn="1" w:lastColumn="0" w:oddVBand="0" w:evenVBand="0" w:oddHBand="0" w:evenHBand="0" w:firstRowFirstColumn="0" w:firstRowLastColumn="0" w:lastRowFirstColumn="0" w:lastRowLastColumn="0"/>
-            <w:tcW w:w="2230" w:type="dxa"/>
-          </w:tcPr>
-          <w:p>
-            <w:pPr>
-              <w:spacing w:line="360" w:lineRule="auto"/>
-              <w:jc w:val="center"/>
-              <w:rPr>
-                <w:rFonts w:ascii="Times New Roman" w:eastAsia="Times New Roman" w:hAnsi="Times New Roman" w:cs="Times New Roman"/>
-                <w:lang w:eastAsia="zh-CN"/>
-              </w:rPr>
-            </w:pPr>
-          </w:p>
-        </w:tc>
-        <w:tc>
-          <w:tcPr>
-            <w:tcW w:w="2230" w:type="dxa"/>
-          </w:tcPr>
-          <w:p>
-            <w:pPr>
-              <w:spacing w:line="360" w:lineRule="auto"/>
-              <w:jc w:val="center"/>
-              <w:cnfStyle w:val="100000000000" w:firstRow="1" w:lastRow="0" w:firstColumn="0" w:lastColumn="0" w:oddVBand="0" w:evenVBand="0" w:oddHBand="0" w:evenHBand="0" w:firstRowFirstColumn="0" w:firstRowLastColumn="0" w:lastRowFirstColumn="0" w:lastRowLastColumn="0"/>
-              <w:rPr>
-                <w:rFonts w:ascii="Times New Roman" w:eastAsia="Times New Roman" w:hAnsi="Times New Roman" w:cs="Times New Roman"/>
-                <w:lang w:eastAsia="zh-CN"/>
-              </w:rPr>
-            </w:pPr>
-            <w:r>
-              <w:rPr>
-                <w:rFonts w:ascii="Times New Roman" w:eastAsia="Times New Roman" w:hAnsi="Times New Roman" w:cs="Times New Roman"/>
-                <w:lang w:eastAsia="zh-CN"/>
-              </w:rPr>
-              <w:t>RMSE</w:t>
-            </w:r>
-          </w:p>
-        </w:tc>
-        <w:tc>
-          <w:tcPr>
-            <w:tcW w:w="2230" w:type="dxa"/>
-          </w:tcPr>
-          <w:p>
-            <w:pPr>
-              <w:spacing w:line="360" w:lineRule="auto"/>
-              <w:jc w:val="center"/>
-              <w:cnfStyle w:val="100000000000" w:firstRow="1" w:lastRow="0" w:firstColumn="0" w:lastColumn="0" w:oddVBand="0" w:evenVBand="0" w:oddHBand="0" w:evenHBand="0" w:firstRowFirstColumn="0" w:firstRowLastColumn="0" w:lastRowFirstColumn="0" w:lastRowLastColumn="0"/>
-              <w:rPr>
-                <w:rFonts w:ascii="Times New Roman" w:eastAsia="Times New Roman" w:hAnsi="Times New Roman" w:cs="Times New Roman"/>
-                <w:lang w:eastAsia="zh-CN"/>
-              </w:rPr>
-            </w:pPr>
-            <w:r>
-              <w:rPr>
-                <w:rFonts w:ascii="Times New Roman" w:eastAsia="Times New Roman" w:hAnsi="Times New Roman" w:cs="Times New Roman"/>
-                <w:lang w:eastAsia="zh-CN"/>
-              </w:rPr>
-              <w:t>MAPE</w:t>
-            </w:r>
-          </w:p>
-        </w:tc>
-      </w:tr>
-      <w:tr>
-        <w:trPr>
-          <w:trHeight w:val="397"/>
-          <w:jc w:val="center"/>
-        </w:trPr>
-        <w:tc>
-          <w:tcPr>
-            <w:cnfStyle w:val="001000000000" w:firstRow="0" w:lastRow="0" w:firstColumn="1" w:lastColumn="0" w:oddVBand="0" w:evenVBand="0" w:oddHBand="0" w:evenHBand="0" w:firstRowFirstColumn="0" w:firstRowLastColumn="0" w:lastRowFirstColumn="0" w:lastRowLastColumn="0"/>
-            <w:tcW w:w="2230" w:type="dxa"/>
-          </w:tcPr>
-          <w:p>
-            <w:pPr>
-              <w:spacing w:line="360" w:lineRule="auto"/>
-              <w:jc w:val="center"/>
-              <w:rPr>
-                <w:rFonts w:ascii="Times New Roman" w:eastAsia="Times New Roman" w:hAnsi="Times New Roman" w:cs="Times New Roman"/>
-                <w:lang w:eastAsia="zh-CN"/>
-              </w:rPr>
-            </w:pPr>
-            <w:r>
-              <w:rPr>
-                <w:rFonts w:ascii="Times New Roman" w:eastAsia="Times New Roman" w:hAnsi="Times New Roman" w:cs="Times New Roman"/>
-                <w:lang w:eastAsia="zh-CN"/>
-              </w:rPr>
-              <w:t>Training set</w:t>
-            </w:r>
-          </w:p>
-        </w:tc>
-        <w:tc>
-          <w:tcPr>
-            <w:tcW w:w="2230" w:type="dxa"/>
-          </w:tcPr>
-          <w:p>
-            <w:pPr>
-              <w:spacing w:line="360" w:lineRule="auto"/>
-              <w:jc w:val="center"/>
-              <w:cnfStyle w:val="000000000000" w:firstRow="0" w:lastRow="0" w:firstColumn="0" w:lastColumn="0" w:oddVBand="0" w:evenVBand="0" w:oddHBand="0" w:evenHBand="0" w:firstRowFirstColumn="0" w:firstRowLastColumn="0" w:lastRowFirstColumn="0" w:lastRowLastColumn="0"/>
-              <w:rPr>
-                <w:rFonts w:ascii="Times New Roman" w:eastAsia="Times New Roman" w:hAnsi="Times New Roman" w:cs="Times New Roman"/>
-                <w:lang w:eastAsia="zh-CN"/>
-              </w:rPr>
-            </w:pPr>
-            <w:r>
-              <w:rPr>
-                <w:rFonts w:ascii="Times New Roman" w:eastAsia="Times New Roman" w:hAnsi="Times New Roman" w:cs="Times New Roman"/>
-                <w:lang w:eastAsia="zh-CN"/>
-              </w:rPr>
-              <w:t>69741.77</w:t>
-            </w:r>
-          </w:p>
-        </w:tc>
-        <w:tc>
-          <w:tcPr>
-            <w:tcW w:w="2230" w:type="dxa"/>
-          </w:tcPr>
-          <w:p>
-            <w:pPr>
-              <w:spacing w:line="360" w:lineRule="auto"/>
-              <w:jc w:val="center"/>
-              <w:cnfStyle w:val="000000000000" w:firstRow="0" w:lastRow="0" w:firstColumn="0" w:lastColumn="0" w:oddVBand="0" w:evenVBand="0" w:oddHBand="0" w:evenHBand="0" w:firstRowFirstColumn="0" w:firstRowLastColumn="0" w:lastRowFirstColumn="0" w:lastRowLastColumn="0"/>
-              <w:rPr>
-                <w:rFonts w:ascii="Times New Roman" w:eastAsia="Times New Roman" w:hAnsi="Times New Roman" w:cs="Times New Roman"/>
-                <w:lang w:eastAsia="zh-CN"/>
-              </w:rPr>
-            </w:pPr>
-            <w:r>
-              <w:rPr>
-                <w:rFonts w:ascii="Times New Roman" w:eastAsia="Times New Roman" w:hAnsi="Times New Roman" w:cs="Times New Roman"/>
-                <w:lang w:eastAsia="zh-CN"/>
-              </w:rPr>
-              <w:t>458.38</w:t>
-            </w:r>
-          </w:p>
-        </w:tc>
-      </w:tr>
-      <w:tr>
-        <w:trPr>
-          <w:trHeight w:val="397"/>
-          <w:jc w:val="center"/>
-        </w:trPr>
-        <w:tc>
-          <w:tcPr>
-            <w:cnfStyle w:val="001000000000" w:firstRow="0" w:lastRow="0" w:firstColumn="1" w:lastColumn="0" w:oddVBand="0" w:evenVBand="0" w:oddHBand="0" w:evenHBand="0" w:firstRowFirstColumn="0" w:firstRowLastColumn="0" w:lastRowFirstColumn="0" w:lastRowLastColumn="0"/>
-            <w:tcW w:w="2230" w:type="dxa"/>
-          </w:tcPr>
-          <w:p>
-            <w:pPr>
-              <w:spacing w:line="360" w:lineRule="auto"/>
-              <w:jc w:val="center"/>
-              <w:rPr>
-                <w:rFonts w:ascii="Times New Roman" w:eastAsia="Times New Roman" w:hAnsi="Times New Roman" w:cs="Times New Roman"/>
-                <w:lang w:eastAsia="zh-CN"/>
-              </w:rPr>
-            </w:pPr>
-            <w:r>
-              <w:rPr>
-                <w:rFonts w:ascii="Times New Roman" w:eastAsia="Times New Roman" w:hAnsi="Times New Roman" w:cs="Times New Roman"/>
-                <w:lang w:eastAsia="zh-CN"/>
-              </w:rPr>
-              <w:t>Testing set</w:t>
-            </w:r>
-          </w:p>
-        </w:tc>
-        <w:tc>
-          <w:tcPr>
-            <w:tcW w:w="2230" w:type="dxa"/>
-          </w:tcPr>
-          <w:p>
-            <w:pPr>
-              <w:spacing w:line="360" w:lineRule="auto"/>
-              <w:jc w:val="center"/>
-              <w:cnfStyle w:val="000000000000" w:firstRow="0" w:lastRow="0" w:firstColumn="0" w:lastColumn="0" w:oddVBand="0" w:evenVBand="0" w:oddHBand="0" w:evenHBand="0" w:firstRowFirstColumn="0" w:firstRowLastColumn="0" w:lastRowFirstColumn="0" w:lastRowLastColumn="0"/>
-              <w:rPr>
-                <w:rFonts w:ascii="Times New Roman" w:eastAsia="Times New Roman" w:hAnsi="Times New Roman" w:cs="Times New Roman"/>
-                <w:lang w:eastAsia="zh-CN"/>
-              </w:rPr>
-            </w:pPr>
-            <w:r>
-              <w:rPr>
-                <w:rFonts w:ascii="Times New Roman" w:eastAsia="Times New Roman" w:hAnsi="Times New Roman" w:cs="Times New Roman"/>
-                <w:lang w:eastAsia="zh-CN"/>
-              </w:rPr>
-              <w:t>52667.15</w:t>
-            </w:r>
-          </w:p>
-        </w:tc>
-        <w:tc>
-          <w:tcPr>
-            <w:tcW w:w="2230" w:type="dxa"/>
-          </w:tcPr>
-          <w:p>
-            <w:pPr>
-              <w:spacing w:line="360" w:lineRule="auto"/>
-              <w:jc w:val="center"/>
-              <w:cnfStyle w:val="000000000000" w:firstRow="0" w:lastRow="0" w:firstColumn="0" w:lastColumn="0" w:oddVBand="0" w:evenVBand="0" w:oddHBand="0" w:evenHBand="0" w:firstRowFirstColumn="0" w:firstRowLastColumn="0" w:lastRowFirstColumn="0" w:lastRowLastColumn="0"/>
-              <w:rPr>
-                <w:rFonts w:ascii="Times New Roman" w:eastAsia="Times New Roman" w:hAnsi="Times New Roman" w:cs="Times New Roman"/>
-                <w:lang w:eastAsia="zh-CN"/>
-              </w:rPr>
-            </w:pPr>
-            <w:r>
-              <w:rPr>
-                <w:rFonts w:ascii="Times New Roman" w:eastAsia="Times New Roman" w:hAnsi="Times New Roman" w:cs="Times New Roman"/>
-                <w:lang w:eastAsia="zh-CN"/>
-              </w:rPr>
-              <w:t>239.23</w:t>
-            </w:r>
-          </w:p>
-        </w:tc>
-      </w:tr>
-    </w:tbl>
-    <w:p>
-      <w:pPr>
-        <w:spacing w:line="360" w:lineRule="auto"/>
-        <w:rPr>
-          <w:rFonts w:ascii="Times New Roman" w:eastAsia="Times New Roman" w:hAnsi="Times New Roman" w:cs="Times New Roman"/>
-        </w:rPr>
-      </w:pPr>
-    </w:p>
-    <w:p>
-      <w:pPr>
-        <w:spacing w:line="360" w:lineRule="auto"/>
-        <w:jc w:val="center"/>
-        <w:rPr>
-          <w:rFonts w:ascii="Times New Roman" w:eastAsia="Times New Roman" w:hAnsi="Times New Roman" w:cs="Times New Roman"/>
-        </w:rPr>
-      </w:pPr>
-      <w:r>
-        <w:rPr>
-          <w:rFonts w:ascii="Times New Roman" w:eastAsia="Times New Roman" w:hAnsi="Times New Roman" w:cs="Times New Roman"/>
-          <w:noProof/>
-        </w:rPr>
-        <w:drawing>
-          <wp:inline distT="0" distB="0" distL="0" distR="0" wp14:anchorId="06F94E74" wp14:editId="0EF5AAB9">
-            <wp:extent cx="4854663" cy="2522765"/>
-            <wp:effectExtent l="0" t="0" r="0" b="5080"/>
-            <wp:docPr id="34" name="Picture 34" descr="Graphical user interface, chart&#10;&#10;Description automatically generated with medium confidence"/>
-            <wp:cNvGraphicFramePr>
-              <a:graphicFrameLocks xmlns:a="http://schemas.openxmlformats.org/drawingml/2006/main" noChangeAspect="1"/>
-            </wp:cNvGraphicFramePr>
-            <a:graphic xmlns:a="http://schemas.openxmlformats.org/drawingml/2006/main">
-              <a:graphicData uri="http://schemas.openxmlformats.org/drawingml/2006/picture">
-                <pic:pic xmlns:pic="http://schemas.openxmlformats.org/drawingml/2006/picture">
-                  <pic:nvPicPr>
-                    <pic:cNvPr id="34" name="Picture 34" descr="Graphical user interface, chart&#10;&#10;Description automatically generated with medium confidence"/>
-                    <pic:cNvPicPr/>
-                  </pic:nvPicPr>
-                  <pic:blipFill>
-                    <a:blip r:embed="rId35"/>
-                    <a:stretch>
-                      <a:fillRect/>
-                    </a:stretch>
-                  </pic:blipFill>
-                  <pic:spPr>
-                    <a:xfrm>
-                      <a:off x="0" y="0"/>
-                      <a:ext cx="4861738" cy="2526442"/>
-                    </a:xfrm>
-                    <a:prstGeom prst="rect">
-                      <a:avLst/>
-                    </a:prstGeom>
-                  </pic:spPr>
-                </pic:pic>
-              </a:graphicData>
-            </a:graphic>
-          </wp:inline>
-        </w:drawing>
-      </w:r>
-    </w:p>
-    <w:p>
-      <w:pPr>
-        <w:spacing w:line="360" w:lineRule="auto"/>
-        <w:rPr>
-          <w:rFonts w:ascii="Times New Roman" w:eastAsia="Times New Roman" w:hAnsi="Times New Roman" w:cs="Times New Roman"/>
-        </w:rPr>
-      </w:pPr>
-    </w:p>
-    <w:p>
-      <w:pPr>
-        <w:spacing w:line="360" w:lineRule="auto"/>
-        <w:rPr>
-          <w:rFonts w:ascii="Times New Roman" w:eastAsia="Times New Roman" w:hAnsi="Times New Roman" w:cs="Times New Roman"/>
-        </w:rPr>
-      </w:pPr>
-    </w:p>
-    <w:p>
-      <w:pPr>
-        <w:spacing w:line="360" w:lineRule="auto"/>
-        <w:rPr>
-          <w:rFonts w:ascii="Times New Roman" w:eastAsia="Times New Roman" w:hAnsi="Times New Roman" w:cs="Times New Roman"/>
-        </w:rPr>
-      </w:pPr>
-    </w:p>
-    <w:p>
-      <w:pPr>
-        <w:spacing w:line="360" w:lineRule="auto"/>
-        <w:rPr>
-          <w:rFonts w:ascii="Times New Roman" w:eastAsia="Times New Roman" w:hAnsi="Times New Roman" w:cs="Times New Roman"/>
-        </w:rPr>
-      </w:pPr>
-    </w:p>
-    <w:p>
-      <w:pPr>
-        <w:spacing w:line="360" w:lineRule="auto"/>
-        <w:rPr>
-          <w:rFonts w:ascii="Times New Roman" w:eastAsia="Times New Roman" w:hAnsi="Times New Roman" w:cs="Times New Roman"/>
-        </w:rPr>
-      </w:pPr>
-    </w:p>
-    <w:p>
-      <w:pPr>
-        <w:spacing w:line="360" w:lineRule="auto"/>
-        <w:rPr>
-          <w:rFonts w:ascii="Times New Roman" w:eastAsia="Times New Roman" w:hAnsi="Times New Roman" w:cs="Times New Roman"/>
-        </w:rPr>
-      </w:pPr>
-    </w:p>
-    <w:p>
-      <w:pPr>
-        <w:spacing w:line="360" w:lineRule="auto"/>
-        <w:rPr>
-          <w:rFonts w:ascii="Times New Roman" w:eastAsia="Times New Roman" w:hAnsi="Times New Roman" w:cs="Times New Roman"/>
-        </w:rPr>
-      </w:pPr>
-    </w:p>
-    <w:p>
-      <w:pPr>
-        <w:spacing w:line="360" w:lineRule="auto"/>
-        <w:rPr>
-          <w:rFonts w:ascii="Times New Roman" w:eastAsia="Times New Roman" w:hAnsi="Times New Roman" w:cs="Times New Roman"/>
-          <w:vertAlign w:val="subscript"/>
-          <w:lang w:eastAsia="zh-CN"/>
-        </w:rPr>
-      </w:pPr>
-      <w:r>
-        <w:rPr>
-          <w:rFonts w:ascii="Times New Roman" w:eastAsia="Times New Roman" w:hAnsi="Times New Roman" w:cs="Times New Roman"/>
-          <w:lang w:eastAsia="zh-CN"/>
-        </w:rPr>
-        <w:lastRenderedPageBreak/>
-        <w:t>Model 3: SARIMA(0,0,</w:t>
-      </w:r>
-      <w:r>
-        <w:rPr>
-          <w:rFonts w:ascii="Times New Roman" w:eastAsia="Times New Roman" w:hAnsi="Times New Roman" w:cs="Times New Roman"/>
-          <w:lang w:eastAsia="zh-CN"/>
-        </w:rPr>
-        <w:t>4</w:t>
-      </w:r>
-      <w:r>
-        <w:rPr>
-          <w:rFonts w:ascii="Times New Roman" w:eastAsia="Times New Roman" w:hAnsi="Times New Roman" w:cs="Times New Roman"/>
-          <w:lang w:eastAsia="zh-CN"/>
-        </w:rPr>
-        <w:t>)x(0,0,1)</w:t>
-      </w:r>
-      <w:r>
-        <w:rPr>
-          <w:rFonts w:ascii="Times New Roman" w:eastAsia="Times New Roman" w:hAnsi="Times New Roman" w:cs="Times New Roman"/>
-          <w:vertAlign w:val="subscript"/>
-          <w:lang w:eastAsia="zh-CN"/>
-        </w:rPr>
-        <w:t>52</w:t>
-      </w:r>
-    </w:p>
-    <w:p>
-      <w:pPr>
-        <w:spacing w:line="360" w:lineRule="auto"/>
-        <w:jc w:val="center"/>
-        <w:rPr>
-          <w:rFonts w:ascii="Times New Roman" w:eastAsia="Times New Roman" w:hAnsi="Times New Roman" w:cs="Times New Roman"/>
-        </w:rPr>
-      </w:pPr>
-      <w:r>
-        <w:rPr>
-          <w:rFonts w:ascii="Times New Roman" w:eastAsia="Times New Roman" w:hAnsi="Times New Roman" w:cs="Times New Roman"/>
-          <w:noProof/>
-        </w:rPr>
-        <w:drawing>
-          <wp:inline distT="0" distB="0" distL="0" distR="0" wp14:anchorId="71D41B92" wp14:editId="253A82EF">
-            <wp:extent cx="4857750" cy="2531116"/>
-            <wp:effectExtent l="0" t="0" r="0" b="0"/>
-            <wp:docPr id="38" name="Picture 38" descr="Chart&#10;&#10;Description automatically generated"/>
-            <wp:cNvGraphicFramePr>
-              <a:graphicFrameLocks xmlns:a="http://schemas.openxmlformats.org/drawingml/2006/main" noChangeAspect="1"/>
-            </wp:cNvGraphicFramePr>
-            <a:graphic xmlns:a="http://schemas.openxmlformats.org/drawingml/2006/main">
-              <a:graphicData uri="http://schemas.openxmlformats.org/drawingml/2006/picture">
-                <pic:pic xmlns:pic="http://schemas.openxmlformats.org/drawingml/2006/picture">
-                  <pic:nvPicPr>
-                    <pic:cNvPr id="38" name="Picture 38" descr="Chart&#10;&#10;Description automatically generated"/>
-                    <pic:cNvPicPr/>
-                  </pic:nvPicPr>
-                  <pic:blipFill>
-                    <a:blip r:embed="rId36"/>
-                    <a:stretch>
-                      <a:fillRect/>
-                    </a:stretch>
-                  </pic:blipFill>
-                  <pic:spPr>
-                    <a:xfrm>
-                      <a:off x="0" y="0"/>
-                      <a:ext cx="4863487" cy="2534105"/>
-                    </a:xfrm>
-                    <a:prstGeom prst="rect">
-                      <a:avLst/>
-                    </a:prstGeom>
-                  </pic:spPr>
-                </pic:pic>
-              </a:graphicData>
-            </a:graphic>
-          </wp:inline>
-        </w:drawing>
-      </w:r>
-    </w:p>
-    <w:tbl>
-      <w:tblPr>
-        <w:tblStyle w:val="GridTable1Light"/>
-        <w:tblW w:w="0" w:type="auto"/>
-        <w:jc w:val="center"/>
-        <w:tblLook w:val="04A0" w:firstRow="1" w:lastRow="0" w:firstColumn="1" w:lastColumn="0" w:noHBand="0" w:noVBand="1"/>
-      </w:tblPr>
-      <w:tblGrid>
-        <w:gridCol w:w="2230"/>
-        <w:gridCol w:w="2230"/>
-        <w:gridCol w:w="2230"/>
-      </w:tblGrid>
-      <w:tr>
-        <w:trPr>
-          <w:cnfStyle w:val="100000000000" w:firstRow="1" w:lastRow="0" w:firstColumn="0" w:lastColumn="0" w:oddVBand="0" w:evenVBand="0" w:oddHBand="0" w:evenHBand="0" w:firstRowFirstColumn="0" w:firstRowLastColumn="0" w:lastRowFirstColumn="0" w:lastRowLastColumn="0"/>
-          <w:trHeight w:val="397"/>
-          <w:jc w:val="center"/>
-        </w:trPr>
-        <w:tc>
-          <w:tcPr>
-            <w:cnfStyle w:val="001000000000" w:firstRow="0" w:lastRow="0" w:firstColumn="1" w:lastColumn="0" w:oddVBand="0" w:evenVBand="0" w:oddHBand="0" w:evenHBand="0" w:firstRowFirstColumn="0" w:firstRowLastColumn="0" w:lastRowFirstColumn="0" w:lastRowLastColumn="0"/>
-            <w:tcW w:w="2230" w:type="dxa"/>
-          </w:tcPr>
-          <w:p>
-            <w:pPr>
-              <w:spacing w:line="360" w:lineRule="auto"/>
-              <w:jc w:val="center"/>
-              <w:rPr>
-                <w:rFonts w:ascii="Times New Roman" w:eastAsia="Times New Roman" w:hAnsi="Times New Roman" w:cs="Times New Roman"/>
-                <w:lang w:eastAsia="zh-CN"/>
-              </w:rPr>
-            </w:pPr>
-          </w:p>
-        </w:tc>
-        <w:tc>
-          <w:tcPr>
-            <w:tcW w:w="2230" w:type="dxa"/>
-          </w:tcPr>
-          <w:p>
-            <w:pPr>
-              <w:spacing w:line="360" w:lineRule="auto"/>
-              <w:jc w:val="center"/>
-              <w:cnfStyle w:val="100000000000" w:firstRow="1" w:lastRow="0" w:firstColumn="0" w:lastColumn="0" w:oddVBand="0" w:evenVBand="0" w:oddHBand="0" w:evenHBand="0" w:firstRowFirstColumn="0" w:firstRowLastColumn="0" w:lastRowFirstColumn="0" w:lastRowLastColumn="0"/>
-              <w:rPr>
-                <w:rFonts w:ascii="Times New Roman" w:eastAsia="Times New Roman" w:hAnsi="Times New Roman" w:cs="Times New Roman"/>
-                <w:lang w:eastAsia="zh-CN"/>
-              </w:rPr>
-            </w:pPr>
-            <w:r>
-              <w:rPr>
-                <w:rFonts w:ascii="Times New Roman" w:eastAsia="Times New Roman" w:hAnsi="Times New Roman" w:cs="Times New Roman"/>
-                <w:lang w:eastAsia="zh-CN"/>
-              </w:rPr>
-              <w:t>RMSE</w:t>
-            </w:r>
-          </w:p>
-        </w:tc>
-        <w:tc>
-          <w:tcPr>
-            <w:tcW w:w="2230" w:type="dxa"/>
-          </w:tcPr>
-          <w:p>
-            <w:pPr>
-              <w:spacing w:line="360" w:lineRule="auto"/>
-              <w:jc w:val="center"/>
-              <w:cnfStyle w:val="100000000000" w:firstRow="1" w:lastRow="0" w:firstColumn="0" w:lastColumn="0" w:oddVBand="0" w:evenVBand="0" w:oddHBand="0" w:evenHBand="0" w:firstRowFirstColumn="0" w:firstRowLastColumn="0" w:lastRowFirstColumn="0" w:lastRowLastColumn="0"/>
-              <w:rPr>
-                <w:rFonts w:ascii="Times New Roman" w:eastAsia="Times New Roman" w:hAnsi="Times New Roman" w:cs="Times New Roman"/>
-                <w:lang w:eastAsia="zh-CN"/>
-              </w:rPr>
-            </w:pPr>
-            <w:r>
-              <w:rPr>
-                <w:rFonts w:ascii="Times New Roman" w:eastAsia="Times New Roman" w:hAnsi="Times New Roman" w:cs="Times New Roman"/>
-                <w:lang w:eastAsia="zh-CN"/>
-              </w:rPr>
-              <w:t>MAPE</w:t>
-            </w:r>
-          </w:p>
-        </w:tc>
-      </w:tr>
-      <w:tr>
-        <w:trPr>
-          <w:trHeight w:val="397"/>
-          <w:jc w:val="center"/>
-        </w:trPr>
-        <w:tc>
-          <w:tcPr>
-            <w:cnfStyle w:val="001000000000" w:firstRow="0" w:lastRow="0" w:firstColumn="1" w:lastColumn="0" w:oddVBand="0" w:evenVBand="0" w:oddHBand="0" w:evenHBand="0" w:firstRowFirstColumn="0" w:firstRowLastColumn="0" w:lastRowFirstColumn="0" w:lastRowLastColumn="0"/>
-            <w:tcW w:w="2230" w:type="dxa"/>
-          </w:tcPr>
-          <w:p>
-            <w:pPr>
-              <w:spacing w:line="360" w:lineRule="auto"/>
-              <w:jc w:val="center"/>
-              <w:rPr>
-                <w:rFonts w:ascii="Times New Roman" w:eastAsia="Times New Roman" w:hAnsi="Times New Roman" w:cs="Times New Roman"/>
-                <w:lang w:eastAsia="zh-CN"/>
-              </w:rPr>
-            </w:pPr>
-            <w:r>
-              <w:rPr>
-                <w:rFonts w:ascii="Times New Roman" w:eastAsia="Times New Roman" w:hAnsi="Times New Roman" w:cs="Times New Roman"/>
-                <w:lang w:eastAsia="zh-CN"/>
-              </w:rPr>
-              <w:t>Training set</w:t>
-            </w:r>
-          </w:p>
-        </w:tc>
-        <w:tc>
-          <w:tcPr>
-            <w:tcW w:w="2230" w:type="dxa"/>
-          </w:tcPr>
-          <w:p>
-            <w:pPr>
-              <w:spacing w:line="360" w:lineRule="auto"/>
-              <w:jc w:val="center"/>
-              <w:cnfStyle w:val="000000000000" w:firstRow="0" w:lastRow="0" w:firstColumn="0" w:lastColumn="0" w:oddVBand="0" w:evenVBand="0" w:oddHBand="0" w:evenHBand="0" w:firstRowFirstColumn="0" w:firstRowLastColumn="0" w:lastRowFirstColumn="0" w:lastRowLastColumn="0"/>
-              <w:rPr>
-                <w:rFonts w:ascii="Times New Roman" w:eastAsia="Times New Roman" w:hAnsi="Times New Roman" w:cs="Times New Roman"/>
-                <w:lang w:eastAsia="zh-CN"/>
-              </w:rPr>
-            </w:pPr>
-            <w:r>
-              <w:rPr>
-                <w:rFonts w:ascii="Times New Roman" w:eastAsia="Times New Roman" w:hAnsi="Times New Roman" w:cs="Times New Roman"/>
-                <w:lang w:eastAsia="zh-CN"/>
-              </w:rPr>
-              <w:t>76211.03</w:t>
-            </w:r>
-          </w:p>
-        </w:tc>
-        <w:tc>
-          <w:tcPr>
-            <w:tcW w:w="2230" w:type="dxa"/>
-          </w:tcPr>
-          <w:p>
-            <w:pPr>
-              <w:spacing w:line="360" w:lineRule="auto"/>
-              <w:jc w:val="center"/>
-              <w:cnfStyle w:val="000000000000" w:firstRow="0" w:lastRow="0" w:firstColumn="0" w:lastColumn="0" w:oddVBand="0" w:evenVBand="0" w:oddHBand="0" w:evenHBand="0" w:firstRowFirstColumn="0" w:firstRowLastColumn="0" w:lastRowFirstColumn="0" w:lastRowLastColumn="0"/>
-              <w:rPr>
-                <w:rFonts w:ascii="Times New Roman" w:eastAsia="Times New Roman" w:hAnsi="Times New Roman" w:cs="Times New Roman"/>
-                <w:lang w:eastAsia="zh-CN"/>
-              </w:rPr>
-            </w:pPr>
-            <w:r>
-              <w:rPr>
-                <w:rFonts w:ascii="Times New Roman" w:eastAsia="Times New Roman" w:hAnsi="Times New Roman" w:cs="Times New Roman"/>
-                <w:lang w:eastAsia="zh-CN"/>
-              </w:rPr>
-              <w:t>503.01</w:t>
-            </w:r>
-          </w:p>
-        </w:tc>
-      </w:tr>
-      <w:tr>
-        <w:trPr>
-          <w:trHeight w:val="397"/>
-          <w:jc w:val="center"/>
-        </w:trPr>
-        <w:tc>
-          <w:tcPr>
-            <w:cnfStyle w:val="001000000000" w:firstRow="0" w:lastRow="0" w:firstColumn="1" w:lastColumn="0" w:oddVBand="0" w:evenVBand="0" w:oddHBand="0" w:evenHBand="0" w:firstRowFirstColumn="0" w:firstRowLastColumn="0" w:lastRowFirstColumn="0" w:lastRowLastColumn="0"/>
-            <w:tcW w:w="2230" w:type="dxa"/>
-          </w:tcPr>
-          <w:p>
-            <w:pPr>
-              <w:spacing w:line="360" w:lineRule="auto"/>
-              <w:jc w:val="center"/>
-              <w:rPr>
-                <w:rFonts w:ascii="Times New Roman" w:eastAsia="Times New Roman" w:hAnsi="Times New Roman" w:cs="Times New Roman"/>
-                <w:lang w:eastAsia="zh-CN"/>
-              </w:rPr>
-            </w:pPr>
-            <w:r>
-              <w:rPr>
-                <w:rFonts w:ascii="Times New Roman" w:eastAsia="Times New Roman" w:hAnsi="Times New Roman" w:cs="Times New Roman"/>
-                <w:lang w:eastAsia="zh-CN"/>
-              </w:rPr>
-              <w:t>Testing set</w:t>
-            </w:r>
-          </w:p>
-        </w:tc>
-        <w:tc>
-          <w:tcPr>
-            <w:tcW w:w="2230" w:type="dxa"/>
-          </w:tcPr>
-          <w:p>
-            <w:pPr>
-              <w:spacing w:line="360" w:lineRule="auto"/>
-              <w:jc w:val="center"/>
-              <w:cnfStyle w:val="000000000000" w:firstRow="0" w:lastRow="0" w:firstColumn="0" w:lastColumn="0" w:oddVBand="0" w:evenVBand="0" w:oddHBand="0" w:evenHBand="0" w:firstRowFirstColumn="0" w:firstRowLastColumn="0" w:lastRowFirstColumn="0" w:lastRowLastColumn="0"/>
-              <w:rPr>
-                <w:rFonts w:ascii="Times New Roman" w:eastAsia="Times New Roman" w:hAnsi="Times New Roman" w:cs="Times New Roman"/>
-                <w:lang w:eastAsia="zh-CN"/>
-              </w:rPr>
-            </w:pPr>
-            <w:r>
-              <w:rPr>
-                <w:rFonts w:ascii="Times New Roman" w:eastAsia="Times New Roman" w:hAnsi="Times New Roman" w:cs="Times New Roman"/>
-                <w:lang w:eastAsia="zh-CN"/>
-              </w:rPr>
-              <w:t>49990.20</w:t>
-            </w:r>
-          </w:p>
-        </w:tc>
-        <w:tc>
-          <w:tcPr>
-            <w:tcW w:w="2230" w:type="dxa"/>
-          </w:tcPr>
-          <w:p>
-            <w:pPr>
-              <w:spacing w:line="360" w:lineRule="auto"/>
-              <w:jc w:val="center"/>
-              <w:cnfStyle w:val="000000000000" w:firstRow="0" w:lastRow="0" w:firstColumn="0" w:lastColumn="0" w:oddVBand="0" w:evenVBand="0" w:oddHBand="0" w:evenHBand="0" w:firstRowFirstColumn="0" w:firstRowLastColumn="0" w:lastRowFirstColumn="0" w:lastRowLastColumn="0"/>
-              <w:rPr>
-                <w:rFonts w:ascii="Times New Roman" w:eastAsia="Times New Roman" w:hAnsi="Times New Roman" w:cs="Times New Roman"/>
-                <w:lang w:eastAsia="zh-CN"/>
-              </w:rPr>
-            </w:pPr>
-            <w:r>
-              <w:rPr>
-                <w:rFonts w:ascii="Times New Roman" w:eastAsia="Times New Roman" w:hAnsi="Times New Roman" w:cs="Times New Roman"/>
-                <w:lang w:eastAsia="zh-CN"/>
-              </w:rPr>
-              <w:t>216.59</w:t>
-            </w:r>
-          </w:p>
-        </w:tc>
-      </w:tr>
-    </w:tbl>
-    <w:p>
-      <w:pPr>
-        <w:spacing w:line="360" w:lineRule="auto"/>
-        <w:rPr>
-          <w:rFonts w:ascii="Times New Roman" w:eastAsia="Times New Roman" w:hAnsi="Times New Roman" w:cs="Times New Roman"/>
-        </w:rPr>
-      </w:pPr>
-    </w:p>
-    <w:p>
-      <w:pPr>
-        <w:spacing w:line="360" w:lineRule="auto"/>
-        <w:jc w:val="center"/>
-        <w:rPr>
-          <w:rFonts w:ascii="Times New Roman" w:eastAsia="Times New Roman" w:hAnsi="Times New Roman" w:cs="Times New Roman"/>
-        </w:rPr>
-      </w:pPr>
-      <w:r>
-        <w:rPr>
-          <w:rFonts w:ascii="Times New Roman" w:eastAsia="Times New Roman" w:hAnsi="Times New Roman" w:cs="Times New Roman"/>
-          <w:noProof/>
-        </w:rPr>
-        <w:drawing>
-          <wp:inline distT="0" distB="0" distL="0" distR="0" wp14:anchorId="4D95CF7E" wp14:editId="60FE1857">
-            <wp:extent cx="5094514" cy="2654481"/>
-            <wp:effectExtent l="0" t="0" r="0" b="0"/>
-            <wp:docPr id="36" name="Picture 36" descr="Graphical user interface&#10;&#10;Description automatically generated"/>
-            <wp:cNvGraphicFramePr>
-              <a:graphicFrameLocks xmlns:a="http://schemas.openxmlformats.org/drawingml/2006/main" noChangeAspect="1"/>
-            </wp:cNvGraphicFramePr>
-            <a:graphic xmlns:a="http://schemas.openxmlformats.org/drawingml/2006/main">
-              <a:graphicData uri="http://schemas.openxmlformats.org/drawingml/2006/picture">
-                <pic:pic xmlns:pic="http://schemas.openxmlformats.org/drawingml/2006/picture">
-                  <pic:nvPicPr>
-                    <pic:cNvPr id="36" name="Picture 36" descr="Graphical user interface&#10;&#10;Description automatically generated"/>
-                    <pic:cNvPicPr/>
-                  </pic:nvPicPr>
-                  <pic:blipFill>
-                    <a:blip r:embed="rId37"/>
-                    <a:stretch>
-                      <a:fillRect/>
-                    </a:stretch>
-                  </pic:blipFill>
-                  <pic:spPr>
-                    <a:xfrm>
-                      <a:off x="0" y="0"/>
-                      <a:ext cx="5097755" cy="2656170"/>
-                    </a:xfrm>
-                    <a:prstGeom prst="rect">
-                      <a:avLst/>
-                    </a:prstGeom>
-                  </pic:spPr>
-                </pic:pic>
-              </a:graphicData>
-            </a:graphic>
-          </wp:inline>
-        </w:drawing>
-      </w:r>
-    </w:p>
-    <w:p>
-      <w:pPr>
-        <w:spacing w:line="360" w:lineRule="auto"/>
-        <w:rPr>
-          <w:rFonts w:ascii="Times New Roman" w:eastAsia="Times New Roman" w:hAnsi="Times New Roman" w:cs="Times New Roman"/>
-        </w:rPr>
-      </w:pPr>
-    </w:p>
-    <w:p>
-      <w:pPr>
-        <w:spacing w:line="360" w:lineRule="auto"/>
-        <w:rPr>
-          <w:rFonts w:ascii="Times New Roman" w:eastAsia="Times New Roman" w:hAnsi="Times New Roman" w:cs="Times New Roman"/>
-        </w:rPr>
-      </w:pPr>
-    </w:p>
-    <w:p>
-      <w:pPr>
-        <w:spacing w:line="360" w:lineRule="auto"/>
-        <w:rPr>
-          <w:rFonts w:ascii="Times New Roman" w:eastAsia="Times New Roman" w:hAnsi="Times New Roman" w:cs="Times New Roman"/>
-        </w:rPr>
-      </w:pPr>
-    </w:p>
-    <w:p>
-      <w:pPr>
-        <w:pStyle w:val="Heading3"/>
-        <w:rPr>
-          <w:rFonts w:ascii="Times New Roman" w:hAnsi="Times New Roman" w:cs="Times New Roman"/>
-        </w:rPr>
-      </w:pPr>
-      <w:bookmarkStart w:id="10" w:name="_Toc120540055"/>
-      <w:r>
-        <w:rPr>
-          <w:rFonts w:ascii="Times New Roman" w:hAnsi="Times New Roman" w:cs="Times New Roman"/>
-        </w:rPr>
         <w:t>Multiple Linear Regression</w:t>
       </w:r>
       <w:bookmarkEnd w:id="10"/>
@@ -8329,7 +8317,6 @@
         <w:rPr>
           <w:rFonts w:ascii="Times New Roman" w:eastAsia="Times New Roman" w:hAnsi="Times New Roman" w:cs="Times New Roman"/>
         </w:rPr>
-        <w:lastRenderedPageBreak/>
         <w:t xml:space="preserve">In multiple linear regression part, we introduce 7 extra variables. Five of them come from original dataset. Fuel price, Consumer Price Index (CPI) and Unemployment Rate capture the economic factors. Temperature and holiday flag capture demand factors. We also add two variables based on the time plot of sales. We notice that people tend to shop more from the beginning of thanksgiving week to the end of Christmas </w:t>
       </w:r>
       <w:r>
@@ -9058,7 +9045,7 @@
                     <pic:cNvPicPr preferRelativeResize="0"/>
                   </pic:nvPicPr>
                   <pic:blipFill>
-                    <a:blip r:embed="rId38"/>
+                    <a:blip r:embed="rId32"/>
                     <a:srcRect/>
                     <a:stretch>
                       <a:fillRect/>
@@ -9121,7 +9108,7 @@
                     <pic:cNvPicPr preferRelativeResize="0"/>
                   </pic:nvPicPr>
                   <pic:blipFill>
-                    <a:blip r:embed="rId39"/>
+                    <a:blip r:embed="rId33"/>
                     <a:srcRect/>
                     <a:stretch>
                       <a:fillRect/>
@@ -11894,7 +11881,7 @@
                     <pic:cNvPicPr/>
                   </pic:nvPicPr>
                   <pic:blipFill>
-                    <a:blip r:embed="rId40"/>
+                    <a:blip r:embed="rId34"/>
                     <a:stretch>
                       <a:fillRect/>
                     </a:stretch>
@@ -11951,6 +11938,120 @@
     </w:p>
     <w:p>
       <w:pPr>
+        <w:spacing w:line="360" w:lineRule="auto"/>
+        <w:rPr>
+          <w:rFonts w:ascii="Times New Roman" w:eastAsia="Times New Roman" w:hAnsi="Times New Roman" w:cs="Times New Roman"/>
+        </w:rPr>
+      </w:pPr>
+    </w:p>
+    <w:p>
+      <w:pPr>
+        <w:spacing w:line="360" w:lineRule="auto"/>
+        <w:rPr>
+          <w:rFonts w:ascii="Times New Roman" w:eastAsia="Times New Roman" w:hAnsi="Times New Roman" w:cs="Times New Roman"/>
+        </w:rPr>
+      </w:pPr>
+    </w:p>
+    <w:p>
+      <w:pPr>
+        <w:spacing w:line="360" w:lineRule="auto"/>
+        <w:rPr>
+          <w:rFonts w:ascii="Times New Roman" w:eastAsia="Times New Roman" w:hAnsi="Times New Roman" w:cs="Times New Roman"/>
+        </w:rPr>
+      </w:pPr>
+    </w:p>
+    <w:p>
+      <w:pPr>
+        <w:spacing w:line="360" w:lineRule="auto"/>
+        <w:rPr>
+          <w:rFonts w:ascii="Times New Roman" w:eastAsia="Times New Roman" w:hAnsi="Times New Roman" w:cs="Times New Roman"/>
+        </w:rPr>
+      </w:pPr>
+    </w:p>
+    <w:p>
+      <w:pPr>
+        <w:spacing w:line="360" w:lineRule="auto"/>
+        <w:rPr>
+          <w:rFonts w:ascii="Times New Roman" w:eastAsia="Times New Roman" w:hAnsi="Times New Roman" w:cs="Times New Roman"/>
+        </w:rPr>
+      </w:pPr>
+    </w:p>
+    <w:p>
+      <w:pPr>
+        <w:spacing w:line="360" w:lineRule="auto"/>
+        <w:rPr>
+          <w:rFonts w:ascii="Times New Roman" w:eastAsia="Times New Roman" w:hAnsi="Times New Roman" w:cs="Times New Roman"/>
+        </w:rPr>
+      </w:pPr>
+    </w:p>
+    <w:p>
+      <w:pPr>
+        <w:spacing w:line="360" w:lineRule="auto"/>
+        <w:rPr>
+          <w:rFonts w:ascii="Times New Roman" w:eastAsia="Times New Roman" w:hAnsi="Times New Roman" w:cs="Times New Roman"/>
+        </w:rPr>
+      </w:pPr>
+    </w:p>
+    <w:p>
+      <w:pPr>
+        <w:spacing w:line="360" w:lineRule="auto"/>
+        <w:rPr>
+          <w:rFonts w:ascii="Times New Roman" w:eastAsia="Times New Roman" w:hAnsi="Times New Roman" w:cs="Times New Roman"/>
+        </w:rPr>
+      </w:pPr>
+    </w:p>
+    <w:p>
+      <w:pPr>
+        <w:spacing w:line="360" w:lineRule="auto"/>
+        <w:rPr>
+          <w:rFonts w:ascii="Times New Roman" w:eastAsia="Times New Roman" w:hAnsi="Times New Roman" w:cs="Times New Roman"/>
+        </w:rPr>
+      </w:pPr>
+    </w:p>
+    <w:p>
+      <w:pPr>
+        <w:pStyle w:val="Heading2"/>
+        <w:rPr>
+          <w:rFonts w:ascii="Times New Roman" w:hAnsi="Times New Roman" w:cs="Times New Roman"/>
+          <w:sz w:val="32"/>
+          <w:szCs w:val="32"/>
+        </w:rPr>
+      </w:pPr>
+      <w:r>
+        <w:rPr>
+          <w:rFonts w:ascii="Times New Roman" w:hAnsi="Times New Roman" w:cs="Times New Roman"/>
+          <w:sz w:val="32"/>
+          <w:szCs w:val="32"/>
+        </w:rPr>
+        <w:lastRenderedPageBreak/>
+        <w:t>Business Insights</w:t>
+      </w:r>
+    </w:p>
+    <w:p/>
+    <w:p>
+      <w:pPr>
+        <w:spacing w:line="360" w:lineRule="auto"/>
+        <w:rPr>
+          <w:rFonts w:ascii="Times New Roman" w:eastAsia="Times New Roman" w:hAnsi="Times New Roman" w:cs="Times New Roman"/>
+        </w:rPr>
+      </w:pPr>
+      <w:r>
+        <w:rPr>
+          <w:rFonts w:ascii="Times New Roman" w:eastAsia="Times New Roman" w:hAnsi="Times New Roman" w:cs="Times New Roman"/>
+        </w:rPr>
+        <w:t xml:space="preserve">By building time series models, we generate fairly accurate sales forecasting. For Walmart, sales forecasting is very important because it support the stakeholders such as finance department, supply chain department, and marketing department to make timely decisions. From the perspective of financial planning, sales forecasting will enable Walmart to estimate future cash flow and make sure the company will have healthy financial conditions. From the perspective of supply chain management, sales forecasting can help Walmart better manage their inventories and improve the turnover rate so that the operation costs can be controlled in a low level. From the perspective of marketing, sales forecasting can support Walmart to identify the marketing budget and help marketers better allocate advertising resources to meet the upcoming demands. In this project, although we only have about 2.5 years of data, we still get a decent forecasting result. Our best model’s MAPE is 3.06% in the testing data, meaning that our forecasting is off by only 3.06% on average. We believe that our model is robust to forecast future sales and has unique business values for Walmart. </w:t>
+      </w:r>
+    </w:p>
+    <w:p>
+      <w:pPr>
+        <w:spacing w:line="360" w:lineRule="auto"/>
+        <w:rPr>
+          <w:rFonts w:ascii="Times New Roman" w:eastAsia="Times New Roman" w:hAnsi="Times New Roman" w:cs="Times New Roman"/>
+        </w:rPr>
+      </w:pPr>
+    </w:p>
+    <w:p>
+      <w:pPr>
         <w:pStyle w:val="Heading2"/>
         <w:rPr>
           <w:rFonts w:ascii="Times New Roman" w:hAnsi="Times New Roman" w:cs="Times New Roman"/>
@@ -12098,8 +12199,8 @@
       </w:pPr>
     </w:p>
     <w:sectPr>
-      <w:footerReference w:type="even" r:id="rId41"/>
-      <w:footerReference w:type="default" r:id="rId42"/>
+      <w:footerReference w:type="even" r:id="rId35"/>
+      <w:footerReference w:type="default" r:id="rId36"/>
       <w:pgSz w:w="12240" w:h="15840"/>
       <w:pgMar w:top="1440" w:right="1440" w:bottom="1440" w:left="1440" w:header="720" w:footer="720" w:gutter="0"/>
       <w:pgNumType w:start="1"/>
@@ -12964,6 +13065,7 @@
   <w:style w:type="character" w:default="1" w:styleId="DefaultParagraphFont">
     <w:name w:val="Default Paragraph Font"/>
     <w:uiPriority w:val="1"/>
+    <w:semiHidden/>
     <w:unhideWhenUsed/>
   </w:style>
   <w:style w:type="table" w:default="1" w:styleId="TableNormal">
@@ -14806,28 +14908,28 @@
 </file>
 
 <file path=customXml/item1.xml><?xml version="1.0" encoding="utf-8"?>
-<b:Sources xmlns:b="http://schemas.openxmlformats.org/officeDocument/2006/bibliography" xmlns="http://schemas.openxmlformats.org/officeDocument/2006/bibliography" SelectedStyle="/APASixthEditionOfficeOnline.xsl" StyleName="APA" Version="6"/>
-</file>
-
-<file path=customXml/item2.xml><?xml version="1.0" encoding="utf-8"?>
 <go:gDocsCustomXmlDataStorage xmlns:go="http://customooxmlschemas.google.com/" xmlns:r="http://schemas.openxmlformats.org/officeDocument/2006/relationships">
   <go:docsCustomData xmlns:go="http://customooxmlschemas.google.com/" roundtripDataSignature="AMtx7mg58BaZHckyTFTY9mj0acubr+1CxA==">AMUW2mWjNPm0M6IDPnC5buQrDm9ICmwRsznHClwBhAfSZqmpGcsMRgl4Uk3JAciBMaM9i8o3ed6yQr1Q6ES35kG9Z79mLeqNUePnQfu85aFh9Iv+U1IihUtBInm+v6TIcEogT1HlKxZ90tdR2moBQRLj9BUKATmVljnpsqN57KWgQv4gcqDDnjk=</go:docsCustomData>
 </go:gDocsCustomXmlDataStorage>
 </file>
 
-<file path=customXml/itemProps1.xml><?xml version="1.0" encoding="utf-8"?>
-<ds:datastoreItem xmlns:ds="http://schemas.openxmlformats.org/officeDocument/2006/customXml" ds:itemID="{F2EC60AC-793E-C14F-9BDB-F35297CFF642}">
-  <ds:schemaRefs>
-    <ds:schemaRef ds:uri="http://schemas.openxmlformats.org/officeDocument/2006/bibliography"/>
-  </ds:schemaRefs>
-</ds:datastoreItem>
+<file path=customXml/item2.xml><?xml version="1.0" encoding="utf-8"?>
+<b:Sources xmlns:b="http://schemas.openxmlformats.org/officeDocument/2006/bibliography" xmlns="http://schemas.openxmlformats.org/officeDocument/2006/bibliography" SelectedStyle="/APASixthEditionOfficeOnline.xsl" StyleName="APA" Version="6"/>
 </file>
 
-<file path=customXml/itemProps2.xml><?xml version="1.0" encoding="utf-8"?>
+<file path=customXml/itemProps1.xml><?xml version="1.0" encoding="utf-8"?>
 <ds:datastoreItem xmlns:ds="http://schemas.openxmlformats.org/officeDocument/2006/customXml" ds:itemID="{11111111-1234-1234-1234-123412341234}">
   <ds:schemaRefs>
     <ds:schemaRef ds:uri="http://customooxmlschemas.google.com/"/>
     <ds:schemaRef ds:uri="http://schemas.openxmlformats.org/officeDocument/2006/relationships"/>
   </ds:schemaRefs>
 </ds:datastoreItem>
+</file>
+
+<file path=customXml/itemProps2.xml><?xml version="1.0" encoding="utf-8"?>
+<ds:datastoreItem xmlns:ds="http://schemas.openxmlformats.org/officeDocument/2006/customXml" ds:itemID="{F2EC60AC-793E-C14F-9BDB-F35297CFF642}">
+  <ds:schemaRefs>
+    <ds:schemaRef ds:uri="http://schemas.openxmlformats.org/officeDocument/2006/bibliography"/>
+  </ds:schemaRefs>
+</ds:datastoreItem>
 </file>
</xml_diff>